<commit_message>
trabajo final informe introduccion versión 1.0
</commit_message>
<xml_diff>
--- a/Informe_borrador.docx
+++ b/Informe_borrador.docx
@@ -275,7 +275,28 @@
                                 <w:b/>
                                 <w:sz w:val="24"/>
                               </w:rPr>
-                              <w:t xml:space="preserve">APELLIDO, Nombre - APELLIDO, Nombre </w:t>
+                              <w:t>Vega</w:t>
+                            </w:r>
+                            <w:r>
+                              <w:rPr>
+                                <w:b/>
+                                <w:sz w:val="24"/>
+                              </w:rPr>
+                              <w:t>,</w:t>
+                            </w:r>
+                            <w:r>
+                              <w:rPr>
+                                <w:b/>
+                                <w:sz w:val="24"/>
+                              </w:rPr>
+                              <w:t xml:space="preserve"> Vladimir Marcos</w:t>
+                            </w:r>
+                            <w:r>
+                              <w:rPr>
+                                <w:b/>
+                                <w:sz w:val="24"/>
+                              </w:rPr>
+                              <w:t xml:space="preserve"> - A</w:t>
                             </w:r>
                           </w:p>
                           <w:p>
@@ -316,7 +337,7 @@
                           </w:p>
                           <w:p>
                             <w:pPr>
-                              <w:pStyle w:val="Heading4"/>
+                              <w:pStyle w:val="Ttulo4"/>
                               <w:numPr>
                                 <w:ilvl w:val="0"/>
                                 <w:numId w:val="0"/>
@@ -445,7 +466,28 @@
                           <w:b/>
                           <w:sz w:val="24"/>
                         </w:rPr>
-                        <w:t xml:space="preserve">APELLIDO, Nombre - APELLIDO, Nombre </w:t>
+                        <w:t>Vega</w:t>
+                      </w:r>
+                      <w:r>
+                        <w:rPr>
+                          <w:b/>
+                          <w:sz w:val="24"/>
+                        </w:rPr>
+                        <w:t>,</w:t>
+                      </w:r>
+                      <w:r>
+                        <w:rPr>
+                          <w:b/>
+                          <w:sz w:val="24"/>
+                        </w:rPr>
+                        <w:t xml:space="preserve"> Vladimir Marcos</w:t>
+                      </w:r>
+                      <w:r>
+                        <w:rPr>
+                          <w:b/>
+                          <w:sz w:val="24"/>
+                        </w:rPr>
+                        <w:t xml:space="preserve"> - A</w:t>
                       </w:r>
                     </w:p>
                     <w:p>
@@ -486,7 +528,7 @@
                     </w:p>
                     <w:p>
                       <w:pPr>
-                        <w:pStyle w:val="Heading4"/>
+                        <w:pStyle w:val="Ttulo4"/>
                         <w:numPr>
                           <w:ilvl w:val="0"/>
                           <w:numId w:val="0"/>
@@ -591,12 +633,6 @@
         <w:gridCol w:w="4755"/>
       </w:tblGrid>
       <w:tr>
-        <w:tblPrEx>
-          <w:tblCellMar>
-            <w:top w:w="0" w:type="dxa"/>
-            <w:bottom w:w="0" w:type="dxa"/>
-          </w:tblCellMar>
-        </w:tblPrEx>
         <w:trPr>
           <w:cantSplit/>
           <w:jc w:val="center"/>
@@ -699,12 +735,6 @@
         </w:tc>
       </w:tr>
       <w:tr>
-        <w:tblPrEx>
-          <w:tblCellMar>
-            <w:top w:w="0" w:type="dxa"/>
-            <w:bottom w:w="0" w:type="dxa"/>
-          </w:tblCellMar>
-        </w:tblPrEx>
         <w:trPr>
           <w:cantSplit/>
           <w:jc w:val="center"/>
@@ -813,7 +843,7 @@
     </w:p>
     <w:p>
       <w:pPr>
-        <w:pStyle w:val="TOC1"/>
+        <w:pStyle w:val="TDC1"/>
         <w:tabs>
           <w:tab w:val="right" w:leader="dot" w:pos="9062"/>
         </w:tabs>
@@ -839,7 +869,7 @@
       <w:hyperlink w:anchor="_Toc194805026" w:history="1">
         <w:r>
           <w:rPr>
-            <w:rStyle w:val="Hyperlink"/>
+            <w:rStyle w:val="Hipervnculo"/>
             <w:noProof/>
           </w:rPr>
           <w:t>Introducción.</w:t>
@@ -868,6 +898,7 @@
         <w:r>
           <w:rPr>
             <w:noProof/>
+            <w:webHidden/>
           </w:rPr>
         </w:r>
         <w:r>
@@ -895,7 +926,7 @@
     </w:p>
     <w:p>
       <w:pPr>
-        <w:pStyle w:val="TOC1"/>
+        <w:pStyle w:val="TDC1"/>
         <w:tabs>
           <w:tab w:val="left" w:pos="1639"/>
           <w:tab w:val="right" w:leader="dot" w:pos="9062"/>
@@ -913,7 +944,7 @@
       <w:hyperlink w:anchor="_Toc194805027" w:history="1">
         <w:r>
           <w:rPr>
-            <w:rStyle w:val="Hyperlink"/>
+            <w:rStyle w:val="Hipervnculo"/>
             <w:noProof/>
           </w:rPr>
           <w:t>Capítulo 1:</w:t>
@@ -932,7 +963,7 @@
         </w:r>
         <w:r>
           <w:rPr>
-            <w:rStyle w:val="Hyperlink"/>
+            <w:rStyle w:val="Hipervnculo"/>
             <w:noProof/>
           </w:rPr>
           <w:t>Nombre del capítulo.</w:t>
@@ -961,6 +992,7 @@
         <w:r>
           <w:rPr>
             <w:noProof/>
+            <w:webHidden/>
           </w:rPr>
         </w:r>
         <w:r>
@@ -988,7 +1020,7 @@
     </w:p>
     <w:p>
       <w:pPr>
-        <w:pStyle w:val="TOC2"/>
+        <w:pStyle w:val="TDC2"/>
         <w:tabs>
           <w:tab w:val="left" w:pos="800"/>
           <w:tab w:val="right" w:leader="dot" w:pos="9062"/>
@@ -1004,7 +1036,7 @@
       <w:hyperlink w:anchor="_Toc194805028" w:history="1">
         <w:r>
           <w:rPr>
-            <w:rStyle w:val="Hyperlink"/>
+            <w:rStyle w:val="Hipervnculo"/>
             <w:noProof/>
           </w:rPr>
           <w:t>1.1</w:t>
@@ -1021,7 +1053,7 @@
         </w:r>
         <w:r>
           <w:rPr>
-            <w:rStyle w:val="Hyperlink"/>
+            <w:rStyle w:val="Hipervnculo"/>
             <w:noProof/>
           </w:rPr>
           <w:t>Sección 1.</w:t>
@@ -1050,6 +1082,7 @@
         <w:r>
           <w:rPr>
             <w:noProof/>
+            <w:webHidden/>
           </w:rPr>
         </w:r>
         <w:r>
@@ -1077,7 +1110,7 @@
     </w:p>
     <w:p>
       <w:pPr>
-        <w:pStyle w:val="TOC3"/>
+        <w:pStyle w:val="TDC3"/>
         <w:tabs>
           <w:tab w:val="left" w:pos="1200"/>
           <w:tab w:val="right" w:leader="dot" w:pos="9062"/>
@@ -1094,7 +1127,7 @@
       <w:hyperlink w:anchor="_Toc194805029" w:history="1">
         <w:r>
           <w:rPr>
-            <w:rStyle w:val="Hyperlink"/>
+            <w:rStyle w:val="Hipervnculo"/>
             <w:noProof/>
             <w:lang w:val="en-US"/>
           </w:rPr>
@@ -1113,7 +1146,7 @@
         </w:r>
         <w:r>
           <w:rPr>
-            <w:rStyle w:val="Hyperlink"/>
+            <w:rStyle w:val="Hipervnculo"/>
             <w:noProof/>
             <w:lang w:val="en-US"/>
           </w:rPr>
@@ -1143,6 +1176,7 @@
         <w:r>
           <w:rPr>
             <w:noProof/>
+            <w:webHidden/>
           </w:rPr>
         </w:r>
         <w:r>
@@ -1170,7 +1204,7 @@
     </w:p>
     <w:p>
       <w:pPr>
-        <w:pStyle w:val="TOC3"/>
+        <w:pStyle w:val="TDC3"/>
         <w:tabs>
           <w:tab w:val="left" w:pos="1200"/>
           <w:tab w:val="right" w:leader="dot" w:pos="9062"/>
@@ -1187,7 +1221,7 @@
       <w:hyperlink w:anchor="_Toc194805030" w:history="1">
         <w:r>
           <w:rPr>
-            <w:rStyle w:val="Hyperlink"/>
+            <w:rStyle w:val="Hipervnculo"/>
             <w:noProof/>
             <w:lang w:val="en-US"/>
           </w:rPr>
@@ -1206,7 +1240,7 @@
         </w:r>
         <w:r>
           <w:rPr>
-            <w:rStyle w:val="Hyperlink"/>
+            <w:rStyle w:val="Hipervnculo"/>
             <w:noProof/>
             <w:lang w:val="en-US"/>
           </w:rPr>
@@ -1236,6 +1270,7 @@
         <w:r>
           <w:rPr>
             <w:noProof/>
+            <w:webHidden/>
           </w:rPr>
         </w:r>
         <w:r>
@@ -1263,7 +1298,7 @@
     </w:p>
     <w:p>
       <w:pPr>
-        <w:pStyle w:val="TOC2"/>
+        <w:pStyle w:val="TDC2"/>
         <w:tabs>
           <w:tab w:val="left" w:pos="800"/>
           <w:tab w:val="right" w:leader="dot" w:pos="9062"/>
@@ -1279,7 +1314,7 @@
       <w:hyperlink w:anchor="_Toc194805031" w:history="1">
         <w:r>
           <w:rPr>
-            <w:rStyle w:val="Hyperlink"/>
+            <w:rStyle w:val="Hipervnculo"/>
             <w:noProof/>
           </w:rPr>
           <w:t>1.2</w:t>
@@ -1296,7 +1331,7 @@
         </w:r>
         <w:r>
           <w:rPr>
-            <w:rStyle w:val="Hyperlink"/>
+            <w:rStyle w:val="Hipervnculo"/>
             <w:noProof/>
           </w:rPr>
           <w:t>Sección 2.</w:t>
@@ -1325,6 +1360,7 @@
         <w:r>
           <w:rPr>
             <w:noProof/>
+            <w:webHidden/>
           </w:rPr>
         </w:r>
         <w:r>
@@ -1352,7 +1388,7 @@
     </w:p>
     <w:p>
       <w:pPr>
-        <w:pStyle w:val="TOC2"/>
+        <w:pStyle w:val="TDC2"/>
         <w:tabs>
           <w:tab w:val="left" w:pos="800"/>
           <w:tab w:val="right" w:leader="dot" w:pos="9062"/>
@@ -1368,7 +1404,7 @@
       <w:hyperlink w:anchor="_Toc194805032" w:history="1">
         <w:r>
           <w:rPr>
-            <w:rStyle w:val="Hyperlink"/>
+            <w:rStyle w:val="Hipervnculo"/>
             <w:noProof/>
           </w:rPr>
           <w:t>1.3</w:t>
@@ -1385,7 +1421,7 @@
         </w:r>
         <w:r>
           <w:rPr>
-            <w:rStyle w:val="Hyperlink"/>
+            <w:rStyle w:val="Hipervnculo"/>
             <w:noProof/>
           </w:rPr>
           <w:t>Sección 3.</w:t>
@@ -1414,6 +1450,7 @@
         <w:r>
           <w:rPr>
             <w:noProof/>
+            <w:webHidden/>
           </w:rPr>
         </w:r>
         <w:r>
@@ -1449,7 +1486,7 @@
     </w:p>
     <w:p>
       <w:pPr>
-        <w:pStyle w:val="Heading1"/>
+        <w:pStyle w:val="Ttulo1"/>
         <w:rPr>
           <w:lang w:val="es-AR"/>
         </w:rPr>
@@ -1467,114 +1504,306 @@
     <w:p/>
     <w:p>
       <w:r>
-        <w:t>Esta es la plantilla de</w:t>
-      </w:r>
-      <w:r>
-        <w:t>l informe de</w:t>
-      </w:r>
-      <w:r>
-        <w:t xml:space="preserve"> trabajo final.</w:t>
-      </w:r>
-      <w:r>
-        <w:t xml:space="preserve"> Se deben imprimir al menos dos copias para la comisión de trabajos finales. Además se debe incluir un CD con el PDF del trabajo y la documentación complementaría al trabajo (código de programación, esquemáticos, proyectos, etc.).</w:t>
+        <w:t xml:space="preserve">  </w:t>
+      </w:r>
+      <w:r>
+        <w:t>En la segunda mitad del siglo XVIII hasta los años 40 del siglo XIX, se vivió un proceso de cambio de transformación a nivel económico,</w:t>
+      </w:r>
+      <w:r>
+        <w:t xml:space="preserve"> </w:t>
+      </w:r>
+      <w:r>
+        <w:t>social y tecnológico</w:t>
+      </w:r>
+      <w:r>
+        <w:t>. Este periodo fue llamado primera revolución industrial o revolución industrial.</w:t>
+      </w:r>
+    </w:p>
+    <w:p>
+      <w:r>
+        <w:t xml:space="preserve">  </w:t>
+      </w:r>
+      <w:r>
+        <w:t xml:space="preserve">Los cambios de paradigmas que </w:t>
+      </w:r>
+      <w:r>
+        <w:t>ocurrieron</w:t>
+      </w:r>
+      <w:r>
+        <w:t xml:space="preserve"> fueron impulsados</w:t>
+      </w:r>
+      <w:r>
+        <w:t xml:space="preserve"> por la continua investigación, desarrollo e innovación tanto en la parte científica </w:t>
+      </w:r>
+      <w:r>
+        <w:t>como</w:t>
+      </w:r>
+      <w:r>
+        <w:t xml:space="preserve"> técnicas de muchas áreas. Se puede nombrar </w:t>
+      </w:r>
+      <w:r>
+        <w:t>cientos de</w:t>
+      </w:r>
+      <w:r>
+        <w:t xml:space="preserve"> ejemplos</w:t>
+      </w:r>
+      <w:r>
+        <w:t>, pero el más importante es sin dudad el motor de J. Watt, que permitió sustituir el carbón vegetal por el mineral. El motor no se aplico únicamente para la extracción en la mina, también se implemento posteriormente en los nuevos medios de transporte, como el ferrocarril y el barco de vapor.</w:t>
+      </w:r>
+      <w:r>
+        <w:t xml:space="preserve"> </w:t>
+      </w:r>
+    </w:p>
+    <w:p>
+      <w:r>
+        <w:t xml:space="preserve">  La guerra y la fabricación de máquinas, hicieron crecer la demanda de hierro a niveles exponenciales, consolidando a la metalurgia como una nueva y poderosa industria.</w:t>
+      </w:r>
+    </w:p>
+    <w:p>
+      <w:r>
+        <w:t xml:space="preserve">  Todo se desarrolló igual que una reacción en cadena. </w:t>
+      </w:r>
+      <w:r>
+        <w:t>Cada</w:t>
+      </w:r>
+      <w:r>
+        <w:t xml:space="preserve"> elemento se </w:t>
+      </w:r>
+      <w:r>
+        <w:t>unió</w:t>
+      </w:r>
+      <w:r>
+        <w:t xml:space="preserve"> poco a poco para propiciar la evolución. El racionalismo</w:t>
+      </w:r>
+      <w:r>
+        <w:t>, la ciencia</w:t>
+      </w:r>
+      <w:r>
+        <w:t xml:space="preserve"> y la aritmética se consolidaron como herramientas esenciales en pos del progreso y un creciente optimismo en el futuro.</w:t>
+      </w:r>
+    </w:p>
+    <w:p>
+      <w:r>
+        <w:t xml:space="preserve">   Pero </w:t>
+      </w:r>
+      <w:r>
+        <w:t xml:space="preserve">existió su contraparte negativa, el abaratamiento de los empleos produjo una explotación laboral grande, que obligo a los trabajadores a realizar actividades en lugar muy inhóspitos para la salud, sumado a jornada laborales extensas. </w:t>
+      </w:r>
+    </w:p>
+    <w:p>
+      <w:r>
+        <w:t xml:space="preserve">   El periodo tuvo sus críticos fervientes, entre los que se puede mencionar a Marx y Engels, a novelistas como Kingsley y Dickens. </w:t>
+      </w:r>
+    </w:p>
+    <w:p>
+      <w:r>
+        <w:t xml:space="preserve">  </w:t>
+      </w:r>
+      <w:r>
+        <w:t xml:space="preserve"> A pesar de las visiones pesimistas de muchos escritores, </w:t>
+      </w:r>
+      <w:r>
+        <w:t xml:space="preserve">la revolución creció y trajo beneficios impensados para la humanidad en las siguientes décadas.  </w:t>
+      </w:r>
+    </w:p>
+    <w:p>
+      <w:r>
+        <w:t xml:space="preserve"> Desde 1850 hasta </w:t>
+      </w:r>
+      <w:r>
+        <w:t>hoy</w:t>
+      </w:r>
+      <w:r>
+        <w:t xml:space="preserve">, se produjeron muchos cambios y se presentaron </w:t>
+      </w:r>
+      <w:r>
+        <w:t>infinidad</w:t>
+      </w:r>
+      <w:r>
+        <w:t xml:space="preserve"> inventos que cambiaron a</w:t>
+      </w:r>
+      <w:r>
+        <w:t>l mundo</w:t>
+      </w:r>
+      <w:r>
+        <w:t>,</w:t>
+      </w:r>
+      <w:r>
+        <w:t xml:space="preserve"> una gran cantidad de autores se dedican a marcar límites entre una segunda, tercer y cuarta revolución industrial. </w:t>
+      </w:r>
+    </w:p>
+    <w:p>
+      <w:r>
+        <w:t xml:space="preserve">No se </w:t>
+      </w:r>
+      <w:r>
+        <w:t>tomará</w:t>
+      </w:r>
+      <w:r>
+        <w:t xml:space="preserve"> en cuenta estos límites</w:t>
+      </w:r>
+      <w:r>
+        <w:t>,</w:t>
+      </w:r>
+      <w:r>
+        <w:t xml:space="preserve"> ya que implicaría ahondar en temas que no son de vital importancia para este trabajo final, pero nombraremos algunos inventos importantes, </w:t>
+      </w:r>
+      <w:r>
+        <w:t xml:space="preserve">entre </w:t>
+      </w:r>
+      <w:r>
+        <w:t>ellos</w:t>
+      </w:r>
+      <w:r>
+        <w:t>:</w:t>
       </w:r>
     </w:p>
     <w:p/>
     <w:p>
-      <w:r>
-        <w:t>Para la numeración de capítulos y secciones utilizar los siguientes estilos:</w:t>
+      <w:pPr>
+        <w:pStyle w:val="Prrafodelista"/>
+        <w:numPr>
+          <w:ilvl w:val="0"/>
+          <w:numId w:val="8"/>
+        </w:numPr>
+      </w:pPr>
+      <w:r>
+        <w:t xml:space="preserve">La introducción de la electricidad tanto a nivel industrial como domiciliario. </w:t>
+      </w:r>
+    </w:p>
+    <w:p>
+      <w:pPr>
+        <w:pStyle w:val="Prrafodelista"/>
+        <w:numPr>
+          <w:ilvl w:val="0"/>
+          <w:numId w:val="8"/>
+        </w:numPr>
+      </w:pPr>
+      <w:r>
+        <w:t xml:space="preserve">Introducción de avión como medio de transporte </w:t>
+      </w:r>
+    </w:p>
+    <w:p>
+      <w:pPr>
+        <w:pStyle w:val="Prrafodelista"/>
+        <w:numPr>
+          <w:ilvl w:val="0"/>
+          <w:numId w:val="8"/>
+        </w:numPr>
+      </w:pPr>
+      <w:r>
+        <w:t>Se generaron distintos medios para aprovechar fuentes de energía (paneles para la energía solar, etc.)</w:t>
+      </w:r>
+    </w:p>
+    <w:p>
+      <w:pPr>
+        <w:pStyle w:val="Prrafodelista"/>
+        <w:numPr>
+          <w:ilvl w:val="0"/>
+          <w:numId w:val="8"/>
+        </w:numPr>
+      </w:pPr>
+      <w:r>
+        <w:t xml:space="preserve">Diodos, transistores y toda la tecnología de semi conductores. </w:t>
       </w:r>
     </w:p>
     <w:p/>
     <w:p>
       <w:r>
-        <w:t>Para capítulo: Titulo1 Capítulo</w:t>
+        <w:t xml:space="preserve">  La lista es más extensa, solo pusimos algunos ejemplos que creo son los más importante. Se </w:t>
+      </w:r>
+      <w:r>
+        <w:t>dejaron</w:t>
+      </w:r>
+      <w:r>
+        <w:t xml:space="preserve"> </w:t>
+      </w:r>
+      <w:r>
+        <w:t>2</w:t>
+      </w:r>
+      <w:r>
+        <w:t xml:space="preserve"> en particularidad para nombrarlo ahora</w:t>
+      </w:r>
+      <w:r>
+        <w:t>,</w:t>
+      </w:r>
+      <w:r>
+        <w:t xml:space="preserve"> </w:t>
+      </w:r>
+      <w:r>
+        <w:t>uno es el internet y el otro es la inteligencia artificial.</w:t>
+      </w:r>
+    </w:p>
+    <w:p>
+      <w:r>
+        <w:t xml:space="preserve">  El internet en sí, creo un cambio mayor que el de la revolución industrial en muchos aspectos, por </w:t>
+      </w:r>
+      <w:r>
+        <w:t>nombrar dar uno de los múltiples ejemplos que se pueden comparar, con el motor de vapor se permitía que los medios de transporte viajen más rápido para llevar cartas, con internet uno ya puede transmitir en formato de video a casi todas partes del mundo  las ideas que desea en forma instantánea.</w:t>
+      </w:r>
+    </w:p>
+    <w:p>
+      <w:r>
+        <w:t xml:space="preserve"> El otro que es una nueva rama de la ciencia que nació a mediados de </w:t>
+      </w:r>
+      <w:r>
+        <w:t>los 1950</w:t>
+      </w:r>
+      <w:r>
+        <w:t>, la inteligencia artificial.</w:t>
+      </w:r>
+    </w:p>
+    <w:p>
+      <w:r>
+        <w:t xml:space="preserve"> La inteligencia artificial, durante bastante tiempo se mantuvo en los libros debido a la limitación del hardware de la época, a pesar de eso, investigadores siguieron incursionando en formas de crear y optimizar algoritmos. Recién a fines de los 90 principio de los 2000, se pudieron probar algunos de esos algoritmos. </w:t>
+      </w:r>
+    </w:p>
+    <w:p>
+      <w:r>
+        <w:t xml:space="preserve"> Hoy en día la inteligencia artificial avanza a pasos agigantados debido a las mejoras de hardware y que internet permite trabajar desde la comodidad de tu casa y te permite compartir conocimiento con cualquier persona alrededor del mundo.</w:t>
+      </w:r>
+    </w:p>
+    <w:p>
+      <w:r>
+        <w:t xml:space="preserve"> </w:t>
+      </w:r>
+    </w:p>
+    <w:p>
+      <w:r>
+        <w:t xml:space="preserve">  </w:t>
       </w:r>
     </w:p>
     <w:p/>
-    <w:p>
-      <w:r>
-        <w:t>Para secciónes y subsecciones: Titulo2, Titulo 3, etc.</w:t>
-      </w:r>
-    </w:p>
     <w:p/>
-    <w:p>
-      <w:r>
-        <w:t>Para la Introducción, Conclusiones, Bibliografía y Partes de informe (incluyen varios capítulos): Título 1</w:t>
-      </w:r>
-    </w:p>
     <w:p/>
-    <w:p>
-      <w:r>
-        <w:t>El contenido del informe es bastante libre, sin embargo se sugiere que se utilice la siguiente estructura:</w:t>
-      </w:r>
-    </w:p>
     <w:p/>
     <w:p>
-      <w:r>
-        <w:t>Introducción: Describe sintéticamente en qué consiste el trabajo y la estructura del informe 2 a 5 páginas.</w:t>
-      </w:r>
+      <w:pPr>
+        <w:pStyle w:val="Titulo1Captulo"/>
+        <w:rPr>
+          <w:lang w:val="es-AR"/>
+        </w:rPr>
+      </w:pPr>
+      <w:bookmarkStart w:id="1" w:name="_Toc194805027"/>
+      <w:r>
+        <w:rPr>
+          <w:lang w:val="es-AR"/>
+        </w:rPr>
+        <w:lastRenderedPageBreak/>
+        <w:t>Estado del arte</w:t>
+      </w:r>
+      <w:r>
+        <w:rPr>
+          <w:lang w:val="es-AR"/>
+        </w:rPr>
+        <w:t>.</w:t>
+      </w:r>
+      <w:bookmarkEnd w:id="1"/>
     </w:p>
     <w:p/>
     <w:p>
-      <w:r>
-        <w:t>Parte teórica: Incluye cap</w:t>
-      </w:r>
-      <w:r>
-        <w:t>ítulos teóricos que introducen al lector en los diferentes aspectos de la temática del trabajo.</w:t>
-      </w:r>
-    </w:p>
-    <w:p/>
-    <w:p>
-      <w:r>
-        <w:t>Parte de diseño y desarrollo: Incluye capítulos vinculados al diseño y desarrollo del trabajo. Es conveniente incluir un capítulo que brinde una visión general del trabajo y luego capítulos que detallen las partes del mismo.</w:t>
-      </w:r>
-    </w:p>
-    <w:p>
-      <w:r>
-        <w:t>Se sugiere no incluir código de programación. El mismo colocarlo en el CD complementario o en un anexo.</w:t>
-      </w:r>
-    </w:p>
-    <w:p/>
-    <w:p>
-      <w:r>
-        <w:t>Parte experimental. Se incluyen los resultados obtenidos a partir del trabajo final. Generalmente se utilizan protocolos de experimentación que permiten sistematizar adecuadamente los resultados.</w:t>
-      </w:r>
-    </w:p>
-    <w:p/>
-    <w:p>
-      <w:r>
-        <w:t>Conclusiones: Se debe describir resumidamente el trabajo y los logros obtenidos con el mismo. Mencionar los aspectos más relevantes del mismo y las debilidades. Escribir cuáles serían las perspectivas</w:t>
-      </w:r>
-      <w:r>
-        <w:t xml:space="preserve"> </w:t>
-      </w:r>
-      <w:r>
-        <w:t>futuras.</w:t>
-      </w:r>
-    </w:p>
-    <w:p/>
-    <w:p>
-      <w:pPr>
-        <w:pStyle w:val="Titulo1Captulo"/>
-        <w:rPr>
-          <w:lang w:val="es-AR"/>
-        </w:rPr>
-      </w:pPr>
-      <w:bookmarkStart w:id="1" w:name="_Toc194805027"/>
-      <w:r>
-        <w:rPr>
-          <w:lang w:val="es-AR"/>
-        </w:rPr>
-        <w:lastRenderedPageBreak/>
-        <w:t>Nombre del capítulo.</w:t>
-      </w:r>
-      <w:bookmarkEnd w:id="1"/>
-    </w:p>
-    <w:p/>
-    <w:p>
-      <w:pPr>
-        <w:pStyle w:val="Heading2"/>
+      <w:pPr>
+        <w:pStyle w:val="Ttulo2"/>
       </w:pPr>
       <w:bookmarkStart w:id="2" w:name="_Toc194805028"/>
       <w:r>
@@ -1728,14 +1957,14 @@
         </w:rPr>
       </w:pPr>
     </w:p>
-    <w:p>
-      <w:pPr>
-        <w:pStyle w:val="Caption"/>
+    <w:bookmarkStart w:id="3" w:name="_Ref194812128"/>
+    <w:p>
+      <w:pPr>
+        <w:pStyle w:val="Descripcin"/>
         <w:rPr>
           <w:lang w:val="es-MX"/>
         </w:rPr>
       </w:pPr>
-      <w:bookmarkStart w:id="3" w:name="_Ref194812128"/>
       <w:r>
         <w:rPr>
           <w:noProof/>
@@ -1875,7 +2104,7 @@
     </w:p>
     <w:p>
       <w:pPr>
-        <w:pStyle w:val="Heading3"/>
+        <w:pStyle w:val="Ttulo3"/>
         <w:rPr>
           <w:lang w:val="en-US"/>
         </w:rPr>
@@ -1897,7 +2126,7 @@
     </w:p>
     <w:p>
       <w:pPr>
-        <w:pStyle w:val="Heading3"/>
+        <w:pStyle w:val="Ttulo3"/>
         <w:rPr>
           <w:lang w:val="en-US"/>
         </w:rPr>
@@ -1926,7 +2155,7 @@
     </w:p>
     <w:p>
       <w:pPr>
-        <w:pStyle w:val="Heading2"/>
+        <w:pStyle w:val="Ttulo2"/>
       </w:pPr>
       <w:bookmarkStart w:id="6" w:name="_Toc194805031"/>
       <w:r>
@@ -1936,7 +2165,7 @@
     </w:p>
     <w:p>
       <w:pPr>
-        <w:pStyle w:val="Heading2"/>
+        <w:pStyle w:val="Ttulo2"/>
       </w:pPr>
       <w:bookmarkStart w:id="7" w:name="_Toc194805032"/>
       <w:r>
@@ -1956,7 +2185,7 @@
     </w:p>
     <w:p>
       <w:pPr>
-        <w:pStyle w:val="Heading1"/>
+        <w:pStyle w:val="Ttulo1"/>
       </w:pPr>
       <w:r>
         <w:lastRenderedPageBreak/>
@@ -1972,7 +2201,7 @@
     </w:p>
     <w:p>
       <w:pPr>
-        <w:pStyle w:val="Bibliografa"/>
+        <w:pStyle w:val="Bibliografa1"/>
         <w:rPr>
           <w:lang w:val="es-MX"/>
         </w:rPr>
@@ -2027,7 +2256,7 @@
 <w:ftr xmlns:wpc="http://schemas.microsoft.com/office/word/2010/wordprocessingCanvas" xmlns:cx="http://schemas.microsoft.com/office/drawing/2014/chartex" xmlns:cx1="http://schemas.microsoft.com/office/drawing/2015/9/8/chartex" xmlns:cx2="http://schemas.microsoft.com/office/drawing/2015/10/21/chartex" xmlns:cx3="http://schemas.microsoft.com/office/drawing/2016/5/9/chartex" xmlns:cx4="http://schemas.microsoft.com/office/drawing/2016/5/10/chartex" xmlns:cx5="http://schemas.microsoft.com/office/drawing/2016/5/11/chartex" xmlns:cx6="http://schemas.microsoft.com/office/drawing/2016/5/12/chartex" xmlns:cx7="http://schemas.microsoft.com/office/drawing/2016/5/13/chartex" xmlns:cx8="http://schemas.microsoft.com/office/drawing/2016/5/14/chartex" xmlns:mc="http://schemas.openxmlformats.org/markup-compatibility/2006" xmlns:aink="http://schemas.microsoft.com/office/drawing/2016/ink" xmlns:am3d="http://schemas.microsoft.com/office/drawing/2017/model3d" xmlns:o="urn:schemas-microsoft-com:office:office" xmlns:oel="http://schemas.microsoft.com/office/2019/extlst" xmlns:r="http://schemas.openxmlformats.org/officeDocument/2006/relationships" xmlns:m="http://schemas.openxmlformats.org/officeDocument/2006/math" xmlns:v="urn:schemas-microsoft-com:vml" xmlns:wp14="http://schemas.microsoft.com/office/word/2010/wordprocessingDrawing" xmlns:wp="http://schemas.openxmlformats.org/drawingml/2006/wordprocessingDrawing" xmlns:w10="urn:schemas-microsoft-com:office:word" xmlns:w="http://schemas.openxmlformats.org/wordprocessingml/2006/main" xmlns:w14="http://schemas.microsoft.com/office/word/2010/wordml" xmlns:w15="http://schemas.microsoft.com/office/word/2012/wordml" xmlns:w16cex="http://schemas.microsoft.com/office/word/2018/wordml/cex" xmlns:w16cid="http://schemas.microsoft.com/office/word/2016/wordml/cid" xmlns:w16="http://schemas.microsoft.com/office/word/2018/wordml" xmlns:w16sdtdh="http://schemas.microsoft.com/office/word/2020/wordml/sdtdatahash" xmlns:w16se="http://schemas.microsoft.com/office/word/2015/wordml/symex" xmlns:wpg="http://schemas.microsoft.com/office/word/2010/wordprocessingGroup" xmlns:wpi="http://schemas.microsoft.com/office/word/2010/wordprocessingInk" xmlns:wne="http://schemas.microsoft.com/office/word/2006/wordml" xmlns:wps="http://schemas.microsoft.com/office/word/2010/wordprocessingShape" mc:Ignorable="w14 w15 w16se w16cid w16 w16cex w16sdtdh wp14">
   <w:p>
     <w:pPr>
-      <w:pStyle w:val="Footer"/>
+      <w:pStyle w:val="Piedepgina"/>
       <w:rPr>
         <w:sz w:val="20"/>
       </w:rPr>
@@ -2036,7 +2265,7 @@
       <w:rPr>
         <w:sz w:val="20"/>
       </w:rPr>
-      <w:t xml:space="preserve">Autores: </w:t>
+      <w:t xml:space="preserve">Autor: </w:t>
     </w:r>
     <w:r>
       <w:rPr>
@@ -2058,32 +2287,32 @@
     </w:r>
     <w:r>
       <w:rPr>
-        <w:rStyle w:val="PageNumber"/>
+        <w:rStyle w:val="Nmerodepgina"/>
       </w:rPr>
       <w:fldChar w:fldCharType="begin"/>
     </w:r>
     <w:r>
       <w:rPr>
-        <w:rStyle w:val="PageNumber"/>
+        <w:rStyle w:val="Nmerodepgina"/>
       </w:rPr>
       <w:instrText xml:space="preserve"> PAGE </w:instrText>
     </w:r>
     <w:r>
       <w:rPr>
-        <w:rStyle w:val="PageNumber"/>
+        <w:rStyle w:val="Nmerodepgina"/>
       </w:rPr>
       <w:fldChar w:fldCharType="separate"/>
     </w:r>
     <w:r>
       <w:rPr>
-        <w:rStyle w:val="PageNumber"/>
+        <w:rStyle w:val="Nmerodepgina"/>
         <w:noProof/>
       </w:rPr>
       <w:t>2</w:t>
     </w:r>
     <w:r>
       <w:rPr>
-        <w:rStyle w:val="PageNumber"/>
+        <w:rStyle w:val="Nmerodepgina"/>
       </w:rPr>
       <w:fldChar w:fldCharType="end"/>
     </w:r>
@@ -2114,7 +2343,7 @@
 <w:hdr xmlns:wpc="http://schemas.microsoft.com/office/word/2010/wordprocessingCanvas" xmlns:cx="http://schemas.microsoft.com/office/drawing/2014/chartex" xmlns:cx1="http://schemas.microsoft.com/office/drawing/2015/9/8/chartex" xmlns:cx2="http://schemas.microsoft.com/office/drawing/2015/10/21/chartex" xmlns:cx3="http://schemas.microsoft.com/office/drawing/2016/5/9/chartex" xmlns:cx4="http://schemas.microsoft.com/office/drawing/2016/5/10/chartex" xmlns:cx5="http://schemas.microsoft.com/office/drawing/2016/5/11/chartex" xmlns:cx6="http://schemas.microsoft.com/office/drawing/2016/5/12/chartex" xmlns:cx7="http://schemas.microsoft.com/office/drawing/2016/5/13/chartex" xmlns:cx8="http://schemas.microsoft.com/office/drawing/2016/5/14/chartex" xmlns:mc="http://schemas.openxmlformats.org/markup-compatibility/2006" xmlns:aink="http://schemas.microsoft.com/office/drawing/2016/ink" xmlns:am3d="http://schemas.microsoft.com/office/drawing/2017/model3d" xmlns:o="urn:schemas-microsoft-com:office:office" xmlns:oel="http://schemas.microsoft.com/office/2019/extlst" xmlns:r="http://schemas.openxmlformats.org/officeDocument/2006/relationships" xmlns:m="http://schemas.openxmlformats.org/officeDocument/2006/math" xmlns:v="urn:schemas-microsoft-com:vml" xmlns:wp14="http://schemas.microsoft.com/office/word/2010/wordprocessingDrawing" xmlns:wp="http://schemas.openxmlformats.org/drawingml/2006/wordprocessingDrawing" xmlns:w10="urn:schemas-microsoft-com:office:word" xmlns:w="http://schemas.openxmlformats.org/wordprocessingml/2006/main" xmlns:w14="http://schemas.microsoft.com/office/word/2010/wordml" xmlns:w15="http://schemas.microsoft.com/office/word/2012/wordml" xmlns:w16cex="http://schemas.microsoft.com/office/word/2018/wordml/cex" xmlns:w16cid="http://schemas.microsoft.com/office/word/2016/wordml/cid" xmlns:w16="http://schemas.microsoft.com/office/word/2018/wordml" xmlns:w16sdtdh="http://schemas.microsoft.com/office/word/2020/wordml/sdtdatahash" xmlns:w16se="http://schemas.microsoft.com/office/word/2015/wordml/symex" xmlns:wpg="http://schemas.microsoft.com/office/word/2010/wordprocessingGroup" xmlns:wpi="http://schemas.microsoft.com/office/word/2010/wordprocessingInk" xmlns:wne="http://schemas.microsoft.com/office/word/2006/wordml" xmlns:wps="http://schemas.microsoft.com/office/word/2010/wordprocessingShape" mc:Ignorable="w14 w15 w16se w16cid w16 w16cex w16sdtdh wp14">
   <w:p>
     <w:pPr>
-      <w:pStyle w:val="Header"/>
+      <w:pStyle w:val="Encabezado"/>
       <w:rPr>
         <w:sz w:val="20"/>
       </w:rPr>
@@ -2175,6 +2404,7 @@
         <w:strike w:val="0"/>
         <w:dstrike w:val="0"/>
         <w:vanish w:val="0"/>
+        <w:color w:val="000000"/>
         <w:spacing w:val="0"/>
         <w:kern w:val="0"/>
         <w:position w:val="0"/>
@@ -2189,17 +2419,12 @@
           <w14:prstDash w14:val="solid"/>
           <w14:bevel/>
         </w14:textOutline>
-        <w14:textFill>
-          <w14:solidFill>
-            <w14:srgbClr w14:val="000000"/>
-          </w14:solidFill>
-        </w14:textFill>
       </w:rPr>
     </w:lvl>
     <w:lvl w:ilvl="1">
       <w:start w:val="1"/>
       <w:numFmt w:val="decimal"/>
-      <w:pStyle w:val="Heading2"/>
+      <w:pStyle w:val="Ttulo2"/>
       <w:lvlText w:val="%1.%2"/>
       <w:lvlJc w:val="left"/>
       <w:pPr>
@@ -2215,7 +2440,7 @@
     <w:lvl w:ilvl="2">
       <w:start w:val="1"/>
       <w:numFmt w:val="decimal"/>
-      <w:pStyle w:val="Heading3"/>
+      <w:pStyle w:val="Ttulo3"/>
       <w:lvlText w:val="%1.%2.%3"/>
       <w:lvlJc w:val="left"/>
       <w:pPr>
@@ -2231,7 +2456,7 @@
     <w:lvl w:ilvl="3">
       <w:start w:val="1"/>
       <w:numFmt w:val="decimal"/>
-      <w:pStyle w:val="Heading4"/>
+      <w:pStyle w:val="Ttulo4"/>
       <w:lvlText w:val="%1.%2.%3.%4"/>
       <w:lvlJc w:val="left"/>
       <w:pPr>
@@ -2247,7 +2472,7 @@
     <w:lvl w:ilvl="4">
       <w:start w:val="1"/>
       <w:numFmt w:val="decimal"/>
-      <w:pStyle w:val="Heading5"/>
+      <w:pStyle w:val="Ttulo5"/>
       <w:lvlText w:val="%1.%2.%3.%4.%5"/>
       <w:lvlJc w:val="left"/>
       <w:pPr>
@@ -2263,7 +2488,7 @@
     <w:lvl w:ilvl="5">
       <w:start w:val="1"/>
       <w:numFmt w:val="decimal"/>
-      <w:pStyle w:val="Heading6"/>
+      <w:pStyle w:val="Ttulo6"/>
       <w:lvlText w:val="%1.%2.%3.%4.%5.%6"/>
       <w:lvlJc w:val="left"/>
       <w:pPr>
@@ -2279,7 +2504,7 @@
     <w:lvl w:ilvl="6">
       <w:start w:val="1"/>
       <w:numFmt w:val="decimal"/>
-      <w:pStyle w:val="Heading7"/>
+      <w:pStyle w:val="Ttulo7"/>
       <w:lvlText w:val="%1.%2.%3.%4.%5.%6.%7"/>
       <w:lvlJc w:val="left"/>
       <w:pPr>
@@ -2295,7 +2520,7 @@
     <w:lvl w:ilvl="7">
       <w:start w:val="1"/>
       <w:numFmt w:val="decimal"/>
-      <w:pStyle w:val="Heading8"/>
+      <w:pStyle w:val="Ttulo8"/>
       <w:lvlText w:val="%1.%2.%3.%4.%5.%6.%7.%8"/>
       <w:lvlJc w:val="left"/>
       <w:pPr>
@@ -2582,7 +2807,7 @@
     <w:lvl w:ilvl="0" w:tplc="66FAF8D4">
       <w:start w:val="1"/>
       <w:numFmt w:val="decimal"/>
-      <w:pStyle w:val="Bibliografa"/>
+      <w:pStyle w:val="Bibliografa1"/>
       <w:lvlText w:val="[%1]"/>
       <w:lvlJc w:val="left"/>
       <w:pPr>
@@ -2711,6 +2936,7 @@
         <w:strike w:val="0"/>
         <w:dstrike w:val="0"/>
         <w:vanish w:val="0"/>
+        <w:color w:val="000000"/>
         <w:spacing w:val="0"/>
         <w:kern w:val="0"/>
         <w:position w:val="0"/>
@@ -2725,11 +2951,6 @@
           <w14:prstDash w14:val="solid"/>
           <w14:bevel/>
         </w14:textOutline>
-        <w14:textFill>
-          <w14:solidFill>
-            <w14:srgbClr w14:val="000000"/>
-          </w14:solidFill>
-        </w14:textFill>
       </w:rPr>
     </w:lvl>
     <w:lvl w:ilvl="1">
@@ -2992,6 +3213,118 @@
     </w:lvl>
   </w:abstractNum>
   <w:abstractNum w:abstractNumId="6" w15:restartNumberingAfterBreak="0">
+    <w:nsid w:val="755D4E22"/>
+    <w:multiLevelType w:val="hybridMultilevel"/>
+    <w:tmpl w:val="E160B418"/>
+    <w:lvl w:ilvl="0" w:tplc="2C0A0001">
+      <w:numFmt w:val="bullet"/>
+      <w:lvlText w:val=""/>
+      <w:lvlJc w:val="left"/>
+      <w:pPr>
+        <w:ind w:left="720" w:hanging="360"/>
+      </w:pPr>
+      <w:rPr>
+        <w:rFonts w:ascii="Symbol" w:eastAsia="Times New Roman" w:hAnsi="Symbol" w:cs="Times New Roman" w:hint="default"/>
+      </w:rPr>
+    </w:lvl>
+    <w:lvl w:ilvl="1" w:tplc="2C0A0003" w:tentative="1">
+      <w:start w:val="1"/>
+      <w:numFmt w:val="bullet"/>
+      <w:lvlText w:val="o"/>
+      <w:lvlJc w:val="left"/>
+      <w:pPr>
+        <w:ind w:left="1440" w:hanging="360"/>
+      </w:pPr>
+      <w:rPr>
+        <w:rFonts w:ascii="Courier New" w:hAnsi="Courier New" w:cs="Courier New" w:hint="default"/>
+      </w:rPr>
+    </w:lvl>
+    <w:lvl w:ilvl="2" w:tplc="2C0A0005" w:tentative="1">
+      <w:start w:val="1"/>
+      <w:numFmt w:val="bullet"/>
+      <w:lvlText w:val=""/>
+      <w:lvlJc w:val="left"/>
+      <w:pPr>
+        <w:ind w:left="2160" w:hanging="360"/>
+      </w:pPr>
+      <w:rPr>
+        <w:rFonts w:ascii="Wingdings" w:hAnsi="Wingdings" w:hint="default"/>
+      </w:rPr>
+    </w:lvl>
+    <w:lvl w:ilvl="3" w:tplc="2C0A0001" w:tentative="1">
+      <w:start w:val="1"/>
+      <w:numFmt w:val="bullet"/>
+      <w:lvlText w:val=""/>
+      <w:lvlJc w:val="left"/>
+      <w:pPr>
+        <w:ind w:left="2880" w:hanging="360"/>
+      </w:pPr>
+      <w:rPr>
+        <w:rFonts w:ascii="Symbol" w:hAnsi="Symbol" w:hint="default"/>
+      </w:rPr>
+    </w:lvl>
+    <w:lvl w:ilvl="4" w:tplc="2C0A0003" w:tentative="1">
+      <w:start w:val="1"/>
+      <w:numFmt w:val="bullet"/>
+      <w:lvlText w:val="o"/>
+      <w:lvlJc w:val="left"/>
+      <w:pPr>
+        <w:ind w:left="3600" w:hanging="360"/>
+      </w:pPr>
+      <w:rPr>
+        <w:rFonts w:ascii="Courier New" w:hAnsi="Courier New" w:cs="Courier New" w:hint="default"/>
+      </w:rPr>
+    </w:lvl>
+    <w:lvl w:ilvl="5" w:tplc="2C0A0005" w:tentative="1">
+      <w:start w:val="1"/>
+      <w:numFmt w:val="bullet"/>
+      <w:lvlText w:val=""/>
+      <w:lvlJc w:val="left"/>
+      <w:pPr>
+        <w:ind w:left="4320" w:hanging="360"/>
+      </w:pPr>
+      <w:rPr>
+        <w:rFonts w:ascii="Wingdings" w:hAnsi="Wingdings" w:hint="default"/>
+      </w:rPr>
+    </w:lvl>
+    <w:lvl w:ilvl="6" w:tplc="2C0A0001" w:tentative="1">
+      <w:start w:val="1"/>
+      <w:numFmt w:val="bullet"/>
+      <w:lvlText w:val=""/>
+      <w:lvlJc w:val="left"/>
+      <w:pPr>
+        <w:ind w:left="5040" w:hanging="360"/>
+      </w:pPr>
+      <w:rPr>
+        <w:rFonts w:ascii="Symbol" w:hAnsi="Symbol" w:hint="default"/>
+      </w:rPr>
+    </w:lvl>
+    <w:lvl w:ilvl="7" w:tplc="2C0A0003" w:tentative="1">
+      <w:start w:val="1"/>
+      <w:numFmt w:val="bullet"/>
+      <w:lvlText w:val="o"/>
+      <w:lvlJc w:val="left"/>
+      <w:pPr>
+        <w:ind w:left="5760" w:hanging="360"/>
+      </w:pPr>
+      <w:rPr>
+        <w:rFonts w:ascii="Courier New" w:hAnsi="Courier New" w:cs="Courier New" w:hint="default"/>
+      </w:rPr>
+    </w:lvl>
+    <w:lvl w:ilvl="8" w:tplc="2C0A0005" w:tentative="1">
+      <w:start w:val="1"/>
+      <w:numFmt w:val="bullet"/>
+      <w:lvlText w:val=""/>
+      <w:lvlJc w:val="left"/>
+      <w:pPr>
+        <w:ind w:left="6480" w:hanging="360"/>
+      </w:pPr>
+      <w:rPr>
+        <w:rFonts w:ascii="Wingdings" w:hAnsi="Wingdings" w:hint="default"/>
+      </w:rPr>
+    </w:lvl>
+  </w:abstractNum>
+  <w:abstractNum w:abstractNumId="7" w15:restartNumberingAfterBreak="0">
     <w:nsid w:val="793D61F6"/>
     <w:multiLevelType w:val="multilevel"/>
     <w:tmpl w:val="F03A94B4"/>
@@ -3010,6 +3343,7 @@
         <w:strike w:val="0"/>
         <w:dstrike w:val="0"/>
         <w:vanish w:val="0"/>
+        <w:color w:val="000000"/>
         <w:spacing w:val="0"/>
         <w:kern w:val="0"/>
         <w:position w:val="0"/>
@@ -3024,11 +3358,6 @@
           <w14:prstDash w14:val="solid"/>
           <w14:bevel/>
         </w14:textOutline>
-        <w14:textFill>
-          <w14:solidFill>
-            <w14:srgbClr w14:val="000000"/>
-          </w14:solidFill>
-        </w14:textFill>
       </w:rPr>
     </w:lvl>
     <w:lvl w:ilvl="1">
@@ -3166,13 +3495,16 @@
     <w:abstractNumId w:val="1"/>
   </w:num>
   <w:num w:numId="5" w16cid:durableId="226108484">
-    <w:abstractNumId w:val="6"/>
+    <w:abstractNumId w:val="7"/>
   </w:num>
   <w:num w:numId="6" w16cid:durableId="205221902">
     <w:abstractNumId w:val="4"/>
   </w:num>
   <w:num w:numId="7" w16cid:durableId="204877697">
     <w:abstractNumId w:val="3"/>
+  </w:num>
+  <w:num w:numId="8" w16cid:durableId="90668546">
+    <w:abstractNumId w:val="6"/>
   </w:num>
 </w:numbering>
 </file>
@@ -3578,7 +3910,7 @@
       <w:lang w:eastAsia="es-MX"/>
     </w:rPr>
   </w:style>
-  <w:style w:type="paragraph" w:styleId="Heading1">
+  <w:style w:type="paragraph" w:styleId="Ttulo1">
     <w:name w:val="heading 1"/>
     <w:basedOn w:val="Normal"/>
     <w:next w:val="Normal"/>
@@ -3597,7 +3929,7 @@
       <w:lang w:val="en-US"/>
     </w:rPr>
   </w:style>
-  <w:style w:type="paragraph" w:styleId="Heading2">
+  <w:style w:type="paragraph" w:styleId="Ttulo2">
     <w:name w:val="heading 2"/>
     <w:basedOn w:val="Normal"/>
     <w:next w:val="Normal"/>
@@ -3617,7 +3949,7 @@
       <w:lang w:val="en-US"/>
     </w:rPr>
   </w:style>
-  <w:style w:type="paragraph" w:styleId="Heading3">
+  <w:style w:type="paragraph" w:styleId="Ttulo3">
     <w:name w:val="heading 3"/>
     <w:basedOn w:val="Normal"/>
     <w:next w:val="Normal"/>
@@ -3637,7 +3969,7 @@
       <w:sz w:val="32"/>
     </w:rPr>
   </w:style>
-  <w:style w:type="paragraph" w:styleId="Heading4">
+  <w:style w:type="paragraph" w:styleId="Ttulo4">
     <w:name w:val="heading 4"/>
     <w:basedOn w:val="Normal"/>
     <w:next w:val="Normal"/>
@@ -3656,7 +3988,7 @@
       <w:sz w:val="28"/>
     </w:rPr>
   </w:style>
-  <w:style w:type="paragraph" w:styleId="Heading5">
+  <w:style w:type="paragraph" w:styleId="Ttulo5">
     <w:name w:val="heading 5"/>
     <w:basedOn w:val="Normal"/>
     <w:next w:val="Normal"/>
@@ -3675,7 +4007,7 @@
       <w:b/>
     </w:rPr>
   </w:style>
-  <w:style w:type="paragraph" w:styleId="Heading6">
+  <w:style w:type="paragraph" w:styleId="Ttulo6">
     <w:name w:val="heading 6"/>
     <w:basedOn w:val="Normal"/>
     <w:next w:val="Normal"/>
@@ -3695,7 +4027,7 @@
       <w:szCs w:val="22"/>
     </w:rPr>
   </w:style>
-  <w:style w:type="paragraph" w:styleId="Heading7">
+  <w:style w:type="paragraph" w:styleId="Ttulo7">
     <w:name w:val="heading 7"/>
     <w:basedOn w:val="Normal"/>
     <w:next w:val="Normal"/>
@@ -3714,7 +4046,7 @@
       <w:szCs w:val="24"/>
     </w:rPr>
   </w:style>
-  <w:style w:type="paragraph" w:styleId="Heading8">
+  <w:style w:type="paragraph" w:styleId="Ttulo8">
     <w:name w:val="heading 8"/>
     <w:basedOn w:val="Normal"/>
     <w:next w:val="Normal"/>
@@ -3735,7 +4067,7 @@
       <w:szCs w:val="24"/>
     </w:rPr>
   </w:style>
-  <w:style w:type="paragraph" w:styleId="Heading9">
+  <w:style w:type="paragraph" w:styleId="Ttulo9">
     <w:name w:val="heading 9"/>
     <w:basedOn w:val="Normal"/>
     <w:next w:val="Normal"/>
@@ -3750,13 +4082,17 @@
       <w:szCs w:val="22"/>
     </w:rPr>
   </w:style>
-  <w:style w:type="character" w:default="1" w:styleId="DefaultParagraphFont">
+  <w:style w:type="character" w:default="1" w:styleId="Fuentedeprrafopredeter">
     <w:name w:val="Default Paragraph Font"/>
+    <w:uiPriority w:val="1"/>
     <w:semiHidden/>
+    <w:unhideWhenUsed/>
   </w:style>
-  <w:style w:type="table" w:default="1" w:styleId="TableNormal">
+  <w:style w:type="table" w:default="1" w:styleId="Tablanormal">
     <w:name w:val="Normal Table"/>
+    <w:uiPriority w:val="99"/>
     <w:semiHidden/>
+    <w:unhideWhenUsed/>
     <w:tblPr>
       <w:tblInd w:w="0" w:type="dxa"/>
       <w:tblCellMar>
@@ -3767,11 +4103,13 @@
       </w:tblCellMar>
     </w:tblPr>
   </w:style>
-  <w:style w:type="numbering" w:default="1" w:styleId="NoList">
+  <w:style w:type="numbering" w:default="1" w:styleId="Sinlista">
     <w:name w:val="No List"/>
+    <w:uiPriority w:val="99"/>
     <w:semiHidden/>
+    <w:unhideWhenUsed/>
   </w:style>
-  <w:style w:type="paragraph" w:styleId="Header">
+  <w:style w:type="paragraph" w:styleId="Encabezado">
     <w:name w:val="header"/>
     <w:basedOn w:val="Normal"/>
     <w:rsid w:val="00153B16"/>
@@ -3782,7 +4120,7 @@
       </w:tabs>
     </w:pPr>
   </w:style>
-  <w:style w:type="paragraph" w:styleId="TOC1">
+  <w:style w:type="paragraph" w:styleId="TDC1">
     <w:name w:val="toc 1"/>
     <w:basedOn w:val="Normal"/>
     <w:next w:val="Normal"/>
@@ -3798,7 +4136,7 @@
       <w:caps/>
     </w:rPr>
   </w:style>
-  <w:style w:type="paragraph" w:styleId="TOC2">
+  <w:style w:type="paragraph" w:styleId="TDC2">
     <w:name w:val="toc 2"/>
     <w:basedOn w:val="Normal"/>
     <w:next w:val="Normal"/>
@@ -3812,7 +4150,7 @@
       <w:smallCaps/>
     </w:rPr>
   </w:style>
-  <w:style w:type="paragraph" w:styleId="TOC3">
+  <w:style w:type="paragraph" w:styleId="TDC3">
     <w:name w:val="toc 3"/>
     <w:basedOn w:val="Normal"/>
     <w:next w:val="Normal"/>
@@ -3827,7 +4165,7 @@
       <w:iCs/>
     </w:rPr>
   </w:style>
-  <w:style w:type="paragraph" w:styleId="TOC4">
+  <w:style w:type="paragraph" w:styleId="TDC4">
     <w:name w:val="toc 4"/>
     <w:basedOn w:val="Normal"/>
     <w:next w:val="Normal"/>
@@ -3842,7 +4180,7 @@
       <w:szCs w:val="18"/>
     </w:rPr>
   </w:style>
-  <w:style w:type="paragraph" w:styleId="TOC5">
+  <w:style w:type="paragraph" w:styleId="TDC5">
     <w:name w:val="toc 5"/>
     <w:basedOn w:val="Normal"/>
     <w:next w:val="Normal"/>
@@ -3857,7 +4195,7 @@
       <w:szCs w:val="18"/>
     </w:rPr>
   </w:style>
-  <w:style w:type="paragraph" w:styleId="TOC6">
+  <w:style w:type="paragraph" w:styleId="TDC6">
     <w:name w:val="toc 6"/>
     <w:basedOn w:val="Normal"/>
     <w:next w:val="Normal"/>
@@ -3872,7 +4210,7 @@
       <w:szCs w:val="18"/>
     </w:rPr>
   </w:style>
-  <w:style w:type="paragraph" w:styleId="TOC7">
+  <w:style w:type="paragraph" w:styleId="TDC7">
     <w:name w:val="toc 7"/>
     <w:basedOn w:val="Normal"/>
     <w:next w:val="Normal"/>
@@ -3887,7 +4225,7 @@
       <w:szCs w:val="18"/>
     </w:rPr>
   </w:style>
-  <w:style w:type="paragraph" w:styleId="TOC8">
+  <w:style w:type="paragraph" w:styleId="TDC8">
     <w:name w:val="toc 8"/>
     <w:basedOn w:val="Normal"/>
     <w:next w:val="Normal"/>
@@ -3902,7 +4240,7 @@
       <w:szCs w:val="18"/>
     </w:rPr>
   </w:style>
-  <w:style w:type="paragraph" w:styleId="TOC9">
+  <w:style w:type="paragraph" w:styleId="TDC9">
     <w:name w:val="toc 9"/>
     <w:basedOn w:val="Normal"/>
     <w:next w:val="Normal"/>
@@ -3917,9 +4255,9 @@
       <w:szCs w:val="18"/>
     </w:rPr>
   </w:style>
-  <w:style w:type="character" w:styleId="Hyperlink">
+  <w:style w:type="character" w:styleId="Hipervnculo">
     <w:name w:val="Hyperlink"/>
-    <w:basedOn w:val="DefaultParagraphFont"/>
+    <w:basedOn w:val="Fuentedeprrafopredeter"/>
     <w:rsid w:val="00F04D67"/>
     <w:rPr>
       <w:color w:val="0000FF"/>
@@ -3928,7 +4266,7 @@
   </w:style>
   <w:style w:type="paragraph" w:customStyle="1" w:styleId="Titulo1Captulo">
     <w:name w:val="Titulo 1 Capítulo"/>
-    <w:basedOn w:val="Heading1"/>
+    <w:basedOn w:val="Ttulo1"/>
     <w:next w:val="Normal"/>
     <w:rsid w:val="00F04D67"/>
     <w:pPr>
@@ -3937,7 +4275,7 @@
       </w:numPr>
     </w:pPr>
   </w:style>
-  <w:style w:type="paragraph" w:styleId="Footer">
+  <w:style w:type="paragraph" w:styleId="Piedepgina">
     <w:name w:val="footer"/>
     <w:basedOn w:val="Normal"/>
     <w:rsid w:val="00153B16"/>
@@ -3948,13 +4286,13 @@
       </w:tabs>
     </w:pPr>
   </w:style>
-  <w:style w:type="character" w:styleId="PageNumber">
+  <w:style w:type="character" w:styleId="Nmerodepgina">
     <w:name w:val="page number"/>
-    <w:basedOn w:val="DefaultParagraphFont"/>
+    <w:basedOn w:val="Fuentedeprrafopredeter"/>
     <w:rsid w:val="00D55CEC"/>
   </w:style>
-  <w:style w:type="paragraph" w:customStyle="1" w:styleId="Bibliografa">
-    <w:name w:val="Bibliografía"/>
+  <w:style w:type="paragraph" w:customStyle="1" w:styleId="Bibliografa1">
+    <w:name w:val="Bibliografía1"/>
     <w:basedOn w:val="Normal"/>
     <w:rsid w:val="00E63F2B"/>
     <w:pPr>
@@ -3970,7 +4308,7 @@
       <w:lang w:val="en-US"/>
     </w:rPr>
   </w:style>
-  <w:style w:type="paragraph" w:styleId="Caption">
+  <w:style w:type="paragraph" w:styleId="Descripcin">
     <w:name w:val="caption"/>
     <w:basedOn w:val="Normal"/>
     <w:next w:val="Normal"/>
@@ -3984,6 +4322,17 @@
       <w:bCs/>
       <w:sz w:val="20"/>
     </w:rPr>
+  </w:style>
+  <w:style w:type="paragraph" w:styleId="Prrafodelista">
+    <w:name w:val="List Paragraph"/>
+    <w:basedOn w:val="Normal"/>
+    <w:uiPriority w:val="34"/>
+    <w:qFormat/>
+    <w:rsid w:val="00BC3DF2"/>
+    <w:pPr>
+      <w:ind w:left="720"/>
+      <w:contextualSpacing/>
+    </w:pPr>
   </w:style>
 </w:styles>
 </file>

</xml_diff>

<commit_message>
trabajo final, estado del arte
</commit_message>
<xml_diff>
--- a/Informe_borrador.docx
+++ b/Informe_borrador.docx
@@ -323,7 +323,43 @@
                               <w:rPr>
                                 <w:b/>
                               </w:rPr>
-                              <w:t xml:space="preserve">APELLIDO, Nombre - APELLIDO, Nombre </w:t>
+                              <w:t>Rosales</w:t>
+                            </w:r>
+                            <w:r>
+                              <w:rPr>
+                                <w:b/>
+                              </w:rPr>
+                              <w:t xml:space="preserve">, </w:t>
+                            </w:r>
+                            <w:r>
+                              <w:rPr>
+                                <w:b/>
+                              </w:rPr>
+                              <w:t>Claudio</w:t>
+                            </w:r>
+                            <w:r>
+                              <w:rPr>
+                                <w:b/>
+                              </w:rPr>
+                              <w:t xml:space="preserve"> - </w:t>
+                            </w:r>
+                            <w:r>
+                              <w:rPr>
+                                <w:b/>
+                              </w:rPr>
+                              <w:t>Gaia</w:t>
+                            </w:r>
+                            <w:r>
+                              <w:rPr>
+                                <w:b/>
+                              </w:rPr>
+                              <w:t xml:space="preserve">, </w:t>
+                            </w:r>
+                            <w:r>
+                              <w:rPr>
+                                <w:b/>
+                              </w:rPr>
+                              <w:t>Jeremías.</w:t>
                             </w:r>
                           </w:p>
                           <w:p>
@@ -331,9 +367,72 @@
                               <w:jc w:val="center"/>
                               <w:rPr>
                                 <w:b/>
-                                <w:sz w:val="24"/>
                               </w:rPr>
                             </w:pPr>
+                            <w:r>
+                              <w:rPr>
+                                <w:b/>
+                              </w:rPr>
+                              <w:t>Reta</w:t>
+                            </w:r>
+                            <w:r>
+                              <w:rPr>
+                                <w:b/>
+                              </w:rPr>
+                              <w:t xml:space="preserve">, </w:t>
+                            </w:r>
+                            <w:r>
+                              <w:rPr>
+                                <w:b/>
+                              </w:rPr>
+                              <w:t>Nicolas</w:t>
+                            </w:r>
+                            <w:r>
+                              <w:rPr>
+                                <w:b/>
+                              </w:rPr>
+                              <w:t xml:space="preserve"> - </w:t>
+                            </w:r>
+                            <w:proofErr w:type="spellStart"/>
+                            <w:r>
+                              <w:rPr>
+                                <w:b/>
+                              </w:rPr>
+                              <w:t>Penizzotto</w:t>
+                            </w:r>
+                            <w:proofErr w:type="spellEnd"/>
+                            <w:r>
+                              <w:rPr>
+                                <w:b/>
+                              </w:rPr>
+                              <w:t xml:space="preserve">, </w:t>
+                            </w:r>
+                            <w:r>
+                              <w:rPr>
+                                <w:b/>
+                              </w:rPr>
+                              <w:t>Franco</w:t>
+                            </w:r>
+                            <w:r>
+                              <w:rPr>
+                                <w:b/>
+                              </w:rPr>
+                              <w:t>.</w:t>
+                            </w:r>
+                          </w:p>
+                          <w:p>
+                            <w:pPr>
+                              <w:jc w:val="center"/>
+                              <w:rPr>
+                                <w:b/>
+                              </w:rPr>
+                            </w:pPr>
+                            <w:r>
+                              <w:rPr>
+                                <w:b/>
+                              </w:rPr>
+                              <w:t xml:space="preserve"> </w:t>
+                            </w:r>
                           </w:p>
                           <w:p>
                             <w:pPr>
@@ -342,11 +441,17 @@
                                 <w:ilvl w:val="0"/>
                                 <w:numId w:val="0"/>
                               </w:numPr>
-                              <w:jc w:val="center"/>
+                              <w:ind w:left="708" w:firstLine="708"/>
                               <w:rPr>
                                 <w:sz w:val="20"/>
                               </w:rPr>
                             </w:pPr>
+                            <w:r>
+                              <w:rPr>
+                                <w:sz w:val="20"/>
+                              </w:rPr>
+                              <w:t xml:space="preserve">         </w:t>
+                            </w:r>
                             <w:r>
                               <w:rPr>
                                 <w:sz w:val="20"/>
@@ -357,7 +462,7 @@
                               <w:rPr>
                                 <w:sz w:val="20"/>
                               </w:rPr>
-                              <w:t>XX</w:t>
+                              <w:t>23</w:t>
                             </w:r>
                             <w:r>
                               <w:rPr>
@@ -384,6 +489,8 @@
                               <w:t>Electrónica</w:t>
                             </w:r>
                           </w:p>
+                          <w:p/>
+                          <w:p/>
                           <w:p>
                             <w:pPr>
                               <w:jc w:val="center"/>
@@ -514,7 +621,43 @@
                         <w:rPr>
                           <w:b/>
                         </w:rPr>
-                        <w:t xml:space="preserve">APELLIDO, Nombre - APELLIDO, Nombre </w:t>
+                        <w:t>Rosales</w:t>
+                      </w:r>
+                      <w:r>
+                        <w:rPr>
+                          <w:b/>
+                        </w:rPr>
+                        <w:t xml:space="preserve">, </w:t>
+                      </w:r>
+                      <w:r>
+                        <w:rPr>
+                          <w:b/>
+                        </w:rPr>
+                        <w:t>Claudio</w:t>
+                      </w:r>
+                      <w:r>
+                        <w:rPr>
+                          <w:b/>
+                        </w:rPr>
+                        <w:t xml:space="preserve"> - </w:t>
+                      </w:r>
+                      <w:r>
+                        <w:rPr>
+                          <w:b/>
+                        </w:rPr>
+                        <w:t>Gaia</w:t>
+                      </w:r>
+                      <w:r>
+                        <w:rPr>
+                          <w:b/>
+                        </w:rPr>
+                        <w:t xml:space="preserve">, </w:t>
+                      </w:r>
+                      <w:r>
+                        <w:rPr>
+                          <w:b/>
+                        </w:rPr>
+                        <w:t>Jeremías.</w:t>
                       </w:r>
                     </w:p>
                     <w:p>
@@ -522,9 +665,72 @@
                         <w:jc w:val="center"/>
                         <w:rPr>
                           <w:b/>
-                          <w:sz w:val="24"/>
                         </w:rPr>
                       </w:pPr>
+                      <w:r>
+                        <w:rPr>
+                          <w:b/>
+                        </w:rPr>
+                        <w:t>Reta</w:t>
+                      </w:r>
+                      <w:r>
+                        <w:rPr>
+                          <w:b/>
+                        </w:rPr>
+                        <w:t xml:space="preserve">, </w:t>
+                      </w:r>
+                      <w:r>
+                        <w:rPr>
+                          <w:b/>
+                        </w:rPr>
+                        <w:t>Nicolas</w:t>
+                      </w:r>
+                      <w:r>
+                        <w:rPr>
+                          <w:b/>
+                        </w:rPr>
+                        <w:t xml:space="preserve"> - </w:t>
+                      </w:r>
+                      <w:proofErr w:type="spellStart"/>
+                      <w:r>
+                        <w:rPr>
+                          <w:b/>
+                        </w:rPr>
+                        <w:t>Penizzotto</w:t>
+                      </w:r>
+                      <w:proofErr w:type="spellEnd"/>
+                      <w:r>
+                        <w:rPr>
+                          <w:b/>
+                        </w:rPr>
+                        <w:t xml:space="preserve">, </w:t>
+                      </w:r>
+                      <w:r>
+                        <w:rPr>
+                          <w:b/>
+                        </w:rPr>
+                        <w:t>Franco</w:t>
+                      </w:r>
+                      <w:r>
+                        <w:rPr>
+                          <w:b/>
+                        </w:rPr>
+                        <w:t>.</w:t>
+                      </w:r>
+                    </w:p>
+                    <w:p>
+                      <w:pPr>
+                        <w:jc w:val="center"/>
+                        <w:rPr>
+                          <w:b/>
+                        </w:rPr>
+                      </w:pPr>
+                      <w:r>
+                        <w:rPr>
+                          <w:b/>
+                        </w:rPr>
+                        <w:t xml:space="preserve"> </w:t>
+                      </w:r>
                     </w:p>
                     <w:p>
                       <w:pPr>
@@ -533,11 +739,17 @@
                           <w:ilvl w:val="0"/>
                           <w:numId w:val="0"/>
                         </w:numPr>
-                        <w:jc w:val="center"/>
+                        <w:ind w:left="708" w:firstLine="708"/>
                         <w:rPr>
                           <w:sz w:val="20"/>
                         </w:rPr>
                       </w:pPr>
+                      <w:r>
+                        <w:rPr>
+                          <w:sz w:val="20"/>
+                        </w:rPr>
+                        <w:t xml:space="preserve">         </w:t>
+                      </w:r>
                       <w:r>
                         <w:rPr>
                           <w:sz w:val="20"/>
@@ -548,7 +760,7 @@
                         <w:rPr>
                           <w:sz w:val="20"/>
                         </w:rPr>
-                        <w:t>XX</w:t>
+                        <w:t>23</w:t>
                       </w:r>
                       <w:r>
                         <w:rPr>
@@ -575,6 +787,8 @@
                         <w:t>Electrónica</w:t>
                       </w:r>
                     </w:p>
+                    <w:p/>
+                    <w:p/>
                     <w:p>
                       <w:pPr>
                         <w:jc w:val="center"/>
@@ -808,7 +1022,23 @@
                 <w:rFonts w:ascii="Arial" w:hAnsi="Arial"/>
                 <w:sz w:val="20"/>
               </w:rPr>
-              <w:t>Tel: 264 4211700 ext: 354</w:t>
+              <w:t xml:space="preserve">Tel: 264 4211700 </w:t>
+            </w:r>
+            <w:proofErr w:type="spellStart"/>
+            <w:r>
+              <w:rPr>
+                <w:rFonts w:ascii="Arial" w:hAnsi="Arial"/>
+                <w:sz w:val="20"/>
+              </w:rPr>
+              <w:t>ext</w:t>
+            </w:r>
+            <w:proofErr w:type="spellEnd"/>
+            <w:r>
+              <w:rPr>
+                <w:rFonts w:ascii="Arial" w:hAnsi="Arial"/>
+                <w:sz w:val="20"/>
+              </w:rPr>
+              <w:t>: 354</w:t>
             </w:r>
           </w:p>
           <w:p>
@@ -1479,6 +1709,9 @@
     <w:p>
       <w:pPr>
         <w:jc w:val="center"/>
+        <w:rPr>
+          <w:noProof/>
+        </w:rPr>
       </w:pPr>
       <w:r>
         <w:fldChar w:fldCharType="end"/>
@@ -1488,12 +1721,14 @@
       <w:pPr>
         <w:pStyle w:val="Ttulo1"/>
         <w:rPr>
+          <w:noProof/>
           <w:lang w:val="es-AR"/>
         </w:rPr>
       </w:pPr>
       <w:bookmarkStart w:id="0" w:name="_Toc194805026"/>
       <w:r>
         <w:rPr>
+          <w:noProof/>
           <w:lang w:val="es-AR"/>
         </w:rPr>
         <w:lastRenderedPageBreak/>
@@ -1501,164 +1736,383 @@
       </w:r>
       <w:bookmarkEnd w:id="0"/>
     </w:p>
-    <w:p/>
-    <w:p>
-      <w:r>
+    <w:p>
+      <w:pPr>
+        <w:rPr>
+          <w:noProof/>
+        </w:rPr>
+      </w:pPr>
+    </w:p>
+    <w:p>
+      <w:pPr>
+        <w:rPr>
+          <w:noProof/>
+        </w:rPr>
+      </w:pPr>
+      <w:r>
+        <w:rPr>
+          <w:noProof/>
+        </w:rPr>
         <w:t xml:space="preserve">  </w:t>
       </w:r>
       <w:r>
+        <w:rPr>
+          <w:noProof/>
+        </w:rPr>
         <w:t>En la segunda mitad del siglo XVIII hasta los años 40 del siglo XIX, se vivió un proceso de cambio de transformación a nivel económico,</w:t>
       </w:r>
       <w:r>
+        <w:rPr>
+          <w:noProof/>
+        </w:rPr>
         <w:t xml:space="preserve"> </w:t>
       </w:r>
       <w:r>
+        <w:rPr>
+          <w:noProof/>
+        </w:rPr>
         <w:t>social y tecnológico</w:t>
       </w:r>
       <w:r>
+        <w:rPr>
+          <w:noProof/>
+        </w:rPr>
         <w:t>. Este periodo fue llamado primera revolución industrial o revolución industrial.</w:t>
       </w:r>
     </w:p>
     <w:p>
-      <w:r>
+      <w:pPr>
+        <w:rPr>
+          <w:noProof/>
+        </w:rPr>
+      </w:pPr>
+      <w:r>
+        <w:rPr>
+          <w:noProof/>
+        </w:rPr>
         <w:t xml:space="preserve">  </w:t>
       </w:r>
       <w:r>
+        <w:rPr>
+          <w:noProof/>
+        </w:rPr>
         <w:t xml:space="preserve">Los cambios de paradigmas que </w:t>
       </w:r>
       <w:r>
+        <w:rPr>
+          <w:noProof/>
+        </w:rPr>
         <w:t>ocurrieron</w:t>
       </w:r>
       <w:r>
+        <w:rPr>
+          <w:noProof/>
+        </w:rPr>
         <w:t xml:space="preserve"> fueron impulsados</w:t>
       </w:r>
       <w:r>
+        <w:rPr>
+          <w:noProof/>
+        </w:rPr>
         <w:t xml:space="preserve"> por la continua investigación, desarrollo e innovación tanto en la parte científica </w:t>
       </w:r>
       <w:r>
+        <w:rPr>
+          <w:noProof/>
+        </w:rPr>
         <w:t>como</w:t>
       </w:r>
       <w:r>
+        <w:rPr>
+          <w:noProof/>
+        </w:rPr>
         <w:t xml:space="preserve"> técnicas de muchas áreas. Se puede nombrar </w:t>
       </w:r>
       <w:r>
+        <w:rPr>
+          <w:noProof/>
+        </w:rPr>
         <w:t>cientos de</w:t>
       </w:r>
       <w:r>
+        <w:rPr>
+          <w:noProof/>
+        </w:rPr>
         <w:t xml:space="preserve"> ejemplos</w:t>
       </w:r>
       <w:r>
-        <w:t>, pero el más importante es sin dudad el motor de J. Watt, que permitió sustituir el carbón vegetal por el mineral. El motor no se aplico únicamente para la extracción en la mina, también se implemento posteriormente en los nuevos medios de transporte, como el ferrocarril y el barco de vapor.</w:t>
-      </w:r>
-      <w:r>
+        <w:rPr>
+          <w:noProof/>
+        </w:rPr>
+        <w:t xml:space="preserve">, pero el más importante es sin dudad el motor de J. Watt, que permitió sustituir el carbón vegetal por el mineral. El motor no se </w:t>
+      </w:r>
+      <w:r>
+        <w:rPr>
+          <w:noProof/>
+        </w:rPr>
+        <w:t>aplicó</w:t>
+      </w:r>
+      <w:r>
+        <w:rPr>
+          <w:noProof/>
+        </w:rPr>
+        <w:t xml:space="preserve"> únicamente para la extracción en la mina, también se </w:t>
+      </w:r>
+      <w:r>
+        <w:rPr>
+          <w:noProof/>
+        </w:rPr>
+        <w:t>implementó</w:t>
+      </w:r>
+      <w:r>
+        <w:rPr>
+          <w:noProof/>
+        </w:rPr>
+        <w:t xml:space="preserve"> posteriormente en los nuevos medios de transporte, como el ferrocarril y el barco de vapor.</w:t>
+      </w:r>
+      <w:r>
+        <w:rPr>
+          <w:noProof/>
+        </w:rPr>
         <w:t xml:space="preserve"> </w:t>
       </w:r>
     </w:p>
     <w:p>
-      <w:r>
+      <w:pPr>
+        <w:rPr>
+          <w:noProof/>
+        </w:rPr>
+      </w:pPr>
+      <w:r>
+        <w:rPr>
+          <w:noProof/>
+        </w:rPr>
         <w:t xml:space="preserve">  La guerra y la fabricación de máquinas, hicieron crecer la demanda de hierro a niveles exponenciales, consolidando a la metalurgia como una nueva y poderosa industria.</w:t>
       </w:r>
     </w:p>
     <w:p>
-      <w:r>
+      <w:pPr>
+        <w:rPr>
+          <w:noProof/>
+        </w:rPr>
+      </w:pPr>
+      <w:r>
+        <w:rPr>
+          <w:noProof/>
+        </w:rPr>
         <w:t xml:space="preserve">  Todo se desarrolló igual que una reacción en cadena. </w:t>
       </w:r>
       <w:r>
+        <w:rPr>
+          <w:noProof/>
+        </w:rPr>
         <w:t>Cada</w:t>
       </w:r>
       <w:r>
+        <w:rPr>
+          <w:noProof/>
+        </w:rPr>
         <w:t xml:space="preserve"> elemento se </w:t>
       </w:r>
       <w:r>
+        <w:rPr>
+          <w:noProof/>
+        </w:rPr>
         <w:t>unió</w:t>
       </w:r>
       <w:r>
+        <w:rPr>
+          <w:noProof/>
+        </w:rPr>
         <w:t xml:space="preserve"> poco a poco para propiciar la evolución. El racionalismo</w:t>
       </w:r>
       <w:r>
+        <w:rPr>
+          <w:noProof/>
+        </w:rPr>
         <w:t>, la ciencia</w:t>
       </w:r>
       <w:r>
+        <w:rPr>
+          <w:noProof/>
+        </w:rPr>
         <w:t xml:space="preserve"> y la aritmética se consolidaron como herramientas esenciales en pos del progreso y un creciente optimismo en el futuro.</w:t>
       </w:r>
     </w:p>
     <w:p>
-      <w:r>
+      <w:pPr>
+        <w:rPr>
+          <w:noProof/>
+        </w:rPr>
+      </w:pPr>
+      <w:r>
+        <w:rPr>
+          <w:noProof/>
+        </w:rPr>
         <w:t xml:space="preserve">   Pero </w:t>
       </w:r>
       <w:r>
+        <w:rPr>
+          <w:noProof/>
+        </w:rPr>
         <w:t xml:space="preserve">existió su contraparte negativa, el abaratamiento de los empleos produjo una explotación laboral grande, que obligo a los trabajadores a realizar actividades en lugar muy inhóspitos para la salud, sumado a jornada laborales extensas. </w:t>
       </w:r>
     </w:p>
     <w:p>
-      <w:r>
+      <w:pPr>
+        <w:rPr>
+          <w:noProof/>
+        </w:rPr>
+      </w:pPr>
+      <w:r>
+        <w:rPr>
+          <w:noProof/>
+        </w:rPr>
         <w:t xml:space="preserve">   El periodo tuvo sus críticos fervientes, entre los que se puede mencionar a Marx y Engels, a novelistas como Kingsley y Dickens. </w:t>
       </w:r>
     </w:p>
     <w:p>
-      <w:r>
+      <w:pPr>
+        <w:rPr>
+          <w:noProof/>
+        </w:rPr>
+      </w:pPr>
+      <w:r>
+        <w:rPr>
+          <w:noProof/>
+        </w:rPr>
         <w:t xml:space="preserve">  </w:t>
       </w:r>
       <w:r>
+        <w:rPr>
+          <w:noProof/>
+        </w:rPr>
         <w:t xml:space="preserve"> A pesar de las visiones pesimistas de muchos escritores, </w:t>
       </w:r>
       <w:r>
+        <w:rPr>
+          <w:noProof/>
+        </w:rPr>
         <w:t xml:space="preserve">la revolución creció y trajo beneficios impensados para la humanidad en las siguientes décadas.  </w:t>
       </w:r>
     </w:p>
     <w:p>
-      <w:r>
+      <w:pPr>
+        <w:rPr>
+          <w:noProof/>
+        </w:rPr>
+      </w:pPr>
+      <w:r>
+        <w:rPr>
+          <w:noProof/>
+        </w:rPr>
         <w:t xml:space="preserve"> Desde 1850 hasta </w:t>
       </w:r>
       <w:r>
+        <w:rPr>
+          <w:noProof/>
+        </w:rPr>
         <w:t>hoy</w:t>
       </w:r>
       <w:r>
+        <w:rPr>
+          <w:noProof/>
+        </w:rPr>
         <w:t xml:space="preserve">, se produjeron muchos cambios y se presentaron </w:t>
       </w:r>
       <w:r>
+        <w:rPr>
+          <w:noProof/>
+        </w:rPr>
         <w:t>infinidad</w:t>
       </w:r>
       <w:r>
+        <w:rPr>
+          <w:noProof/>
+        </w:rPr>
         <w:t xml:space="preserve"> inventos que cambiaron a</w:t>
       </w:r>
       <w:r>
+        <w:rPr>
+          <w:noProof/>
+        </w:rPr>
         <w:t>l mundo</w:t>
       </w:r>
       <w:r>
+        <w:rPr>
+          <w:noProof/>
+        </w:rPr>
         <w:t>,</w:t>
       </w:r>
       <w:r>
+        <w:rPr>
+          <w:noProof/>
+        </w:rPr>
         <w:t xml:space="preserve"> una gran cantidad de autores se dedican a marcar límites entre una segunda, tercer y cuarta revolución industrial. </w:t>
       </w:r>
     </w:p>
     <w:p>
-      <w:r>
+      <w:pPr>
+        <w:rPr>
+          <w:noProof/>
+        </w:rPr>
+      </w:pPr>
+      <w:r>
+        <w:rPr>
+          <w:noProof/>
+        </w:rPr>
         <w:t xml:space="preserve">No se </w:t>
       </w:r>
       <w:r>
+        <w:rPr>
+          <w:noProof/>
+        </w:rPr>
         <w:t>tomará</w:t>
       </w:r>
       <w:r>
+        <w:rPr>
+          <w:noProof/>
+        </w:rPr>
         <w:t xml:space="preserve"> en cuenta estos límites</w:t>
       </w:r>
       <w:r>
+        <w:rPr>
+          <w:noProof/>
+        </w:rPr>
         <w:t>,</w:t>
       </w:r>
       <w:r>
+        <w:rPr>
+          <w:noProof/>
+        </w:rPr>
         <w:t xml:space="preserve"> ya que implicaría ahondar en temas que no son de vital importancia para este trabajo final, pero nombraremos algunos inventos importantes, </w:t>
       </w:r>
       <w:r>
+        <w:rPr>
+          <w:noProof/>
+        </w:rPr>
         <w:t xml:space="preserve">entre </w:t>
       </w:r>
       <w:r>
+        <w:rPr>
+          <w:noProof/>
+        </w:rPr>
         <w:t>ellos</w:t>
       </w:r>
       <w:r>
+        <w:rPr>
+          <w:noProof/>
+        </w:rPr>
         <w:t>:</w:t>
       </w:r>
     </w:p>
-    <w:p/>
+    <w:p>
+      <w:pPr>
+        <w:rPr>
+          <w:noProof/>
+        </w:rPr>
+      </w:pPr>
+    </w:p>
     <w:p>
       <w:pPr>
         <w:pStyle w:val="Prrafodelista"/>
@@ -1666,8 +2120,14 @@
           <w:ilvl w:val="0"/>
           <w:numId w:val="8"/>
         </w:numPr>
-      </w:pPr>
-      <w:r>
+        <w:rPr>
+          <w:noProof/>
+        </w:rPr>
+      </w:pPr>
+      <w:r>
+        <w:rPr>
+          <w:noProof/>
+        </w:rPr>
         <w:t xml:space="preserve">La introducción de la electricidad tanto a nivel industrial como domiciliario. </w:t>
       </w:r>
     </w:p>
@@ -1678,8 +2138,14 @@
           <w:ilvl w:val="0"/>
           <w:numId w:val="8"/>
         </w:numPr>
-      </w:pPr>
-      <w:r>
+        <w:rPr>
+          <w:noProof/>
+        </w:rPr>
+      </w:pPr>
+      <w:r>
+        <w:rPr>
+          <w:noProof/>
+        </w:rPr>
         <w:t xml:space="preserve">Introducción de avión como medio de transporte </w:t>
       </w:r>
     </w:p>
@@ -1690,8 +2156,14 @@
           <w:ilvl w:val="0"/>
           <w:numId w:val="8"/>
         </w:numPr>
-      </w:pPr>
-      <w:r>
+        <w:rPr>
+          <w:noProof/>
+        </w:rPr>
+      </w:pPr>
+      <w:r>
+        <w:rPr>
+          <w:noProof/>
+        </w:rPr>
         <w:t>Se generaron distintos medios para aprovechar fuentes de energía (paneles para la energía solar, etc.)</w:t>
       </w:r>
     </w:p>
@@ -1702,91 +2174,197 @@
           <w:ilvl w:val="0"/>
           <w:numId w:val="8"/>
         </w:numPr>
-      </w:pPr>
-      <w:r>
+        <w:rPr>
+          <w:noProof/>
+        </w:rPr>
+      </w:pPr>
+      <w:r>
+        <w:rPr>
+          <w:noProof/>
+        </w:rPr>
         <w:t xml:space="preserve">Diodos, transistores y toda la tecnología de semi conductores. </w:t>
       </w:r>
     </w:p>
-    <w:p/>
-    <w:p>
-      <w:r>
+    <w:p>
+      <w:pPr>
+        <w:rPr>
+          <w:noProof/>
+        </w:rPr>
+      </w:pPr>
+    </w:p>
+    <w:p>
+      <w:pPr>
+        <w:rPr>
+          <w:noProof/>
+        </w:rPr>
+      </w:pPr>
+      <w:r>
+        <w:rPr>
+          <w:noProof/>
+        </w:rPr>
         <w:t xml:space="preserve">  La lista es más extensa, solo pusimos algunos ejemplos que creo son los más importante. Se </w:t>
       </w:r>
       <w:r>
+        <w:rPr>
+          <w:noProof/>
+        </w:rPr>
         <w:t>dejaron</w:t>
       </w:r>
       <w:r>
+        <w:rPr>
+          <w:noProof/>
+        </w:rPr>
         <w:t xml:space="preserve"> </w:t>
       </w:r>
       <w:r>
+        <w:rPr>
+          <w:noProof/>
+        </w:rPr>
         <w:t>2</w:t>
       </w:r>
       <w:r>
+        <w:rPr>
+          <w:noProof/>
+        </w:rPr>
         <w:t xml:space="preserve"> en particularidad para nombrarlo ahora</w:t>
       </w:r>
       <w:r>
+        <w:rPr>
+          <w:noProof/>
+        </w:rPr>
         <w:t>,</w:t>
       </w:r>
       <w:r>
+        <w:rPr>
+          <w:noProof/>
+        </w:rPr>
         <w:t xml:space="preserve"> </w:t>
       </w:r>
       <w:r>
+        <w:rPr>
+          <w:noProof/>
+        </w:rPr>
         <w:t>uno es el internet y el otro es la inteligencia artificial.</w:t>
       </w:r>
     </w:p>
     <w:p>
-      <w:r>
+      <w:pPr>
+        <w:rPr>
+          <w:noProof/>
+        </w:rPr>
+      </w:pPr>
+      <w:r>
+        <w:rPr>
+          <w:noProof/>
+        </w:rPr>
         <w:t xml:space="preserve">  El internet en sí, creo un cambio mayor que el de la revolución industrial en muchos aspectos, por </w:t>
       </w:r>
       <w:r>
-        <w:t>nombrar dar uno de los múltiples ejemplos que se pueden comparar, con el motor de vapor se permitía que los medios de transporte viajen más rápido para llevar cartas, con internet uno ya puede transmitir en formato de video a casi todas partes del mundo  las ideas que desea en forma instantánea.</w:t>
-      </w:r>
-    </w:p>
-    <w:p>
-      <w:r>
+        <w:rPr>
+          <w:noProof/>
+        </w:rPr>
+        <w:t xml:space="preserve">nombrar dar uno de los múltiples ejemplos que se pueden comparar, con el motor de vapor se permitía que los medios de transporte viajen más rápido para llevar cartas, con internet uno ya puede transmitir en formato de video a casi todas partes del </w:t>
+      </w:r>
+      <w:r>
+        <w:rPr>
+          <w:noProof/>
+        </w:rPr>
+        <w:t>mundo las</w:t>
+      </w:r>
+      <w:r>
+        <w:rPr>
+          <w:noProof/>
+        </w:rPr>
+        <w:t xml:space="preserve"> ideas que desea en forma instantánea.</w:t>
+      </w:r>
+    </w:p>
+    <w:p>
+      <w:pPr>
+        <w:rPr>
+          <w:noProof/>
+        </w:rPr>
+      </w:pPr>
+      <w:r>
+        <w:rPr>
+          <w:noProof/>
+        </w:rPr>
         <w:t xml:space="preserve"> El otro que es una nueva rama de la ciencia que nació a mediados de </w:t>
       </w:r>
       <w:r>
+        <w:rPr>
+          <w:noProof/>
+        </w:rPr>
         <w:t>los 1950</w:t>
       </w:r>
       <w:r>
+        <w:rPr>
+          <w:noProof/>
+        </w:rPr>
         <w:t>, la inteligencia artificial.</w:t>
       </w:r>
     </w:p>
     <w:p>
-      <w:r>
+      <w:pPr>
+        <w:rPr>
+          <w:noProof/>
+        </w:rPr>
+      </w:pPr>
+      <w:r>
+        <w:rPr>
+          <w:noProof/>
+        </w:rPr>
         <w:t xml:space="preserve"> La inteligencia artificial, durante bastante tiempo se mantuvo en los libros debido a la limitación del hardware de la época, a pesar de eso, investigadores siguieron incursionando en formas de crear y optimizar algoritmos. Recién a fines de los 90 principio de los 2000, se pudieron probar algunos de esos algoritmos. </w:t>
       </w:r>
     </w:p>
     <w:p>
-      <w:r>
+      <w:pPr>
+        <w:rPr>
+          <w:noProof/>
+        </w:rPr>
+      </w:pPr>
+      <w:r>
+        <w:rPr>
+          <w:noProof/>
+        </w:rPr>
         <w:t xml:space="preserve"> Hoy en día la inteligencia artificial avanza a pasos agigantados debido a las mejoras de hardware y que internet permite trabajar desde la comodidad de tu casa y te permite compartir conocimiento con cualquier persona alrededor del mundo.</w:t>
       </w:r>
     </w:p>
     <w:p>
-      <w:r>
+      <w:pPr>
+        <w:rPr>
+          <w:noProof/>
+        </w:rPr>
+      </w:pPr>
+    </w:p>
+    <w:p>
+      <w:pPr>
+        <w:rPr>
+          <w:noProof/>
+        </w:rPr>
+      </w:pPr>
+      <w:r>
+        <w:rPr>
+          <w:noProof/>
+        </w:rPr>
         <w:t xml:space="preserve"> </w:t>
       </w:r>
     </w:p>
     <w:p>
-      <w:r>
-        <w:t xml:space="preserve">  </w:t>
-      </w:r>
-    </w:p>
-    <w:p/>
-    <w:p/>
-    <w:p/>
-    <w:p/>
-    <w:p>
-      <w:pPr>
-        <w:pStyle w:val="Titulo1Captulo"/>
-        <w:rPr>
+      <w:pPr>
+        <w:pStyle w:val="Ttulo2"/>
+        <w:numPr>
+          <w:ilvl w:val="0"/>
+          <w:numId w:val="0"/>
+        </w:numPr>
+        <w:ind w:left="576"/>
+        <w:rPr>
+          <w:noProof/>
           <w:lang w:val="es-AR"/>
         </w:rPr>
       </w:pPr>
-      <w:bookmarkStart w:id="1" w:name="_Toc194805027"/>
-      <w:r>
-        <w:rPr>
+      <w:r>
+        <w:rPr>
+          <w:noProof/>
           <w:lang w:val="es-AR"/>
         </w:rPr>
         <w:lastRenderedPageBreak/>
@@ -1794,80 +2372,318 @@
       </w:r>
       <w:r>
         <w:rPr>
+          <w:noProof/>
           <w:lang w:val="es-AR"/>
         </w:rPr>
         <w:t>.</w:t>
       </w:r>
+    </w:p>
+    <w:p>
+      <w:pPr>
+        <w:ind w:firstLine="576"/>
+      </w:pPr>
+      <w:r>
+        <w:t>Hoy en día, no es raro encontrar en áreas de todo tipo que utilizan aplicaciones o soporte de redes neuronales. Desde el tratamiento de grandes bases de datos para predecir o estimar que acciones de empresas vender y/o comprar</w:t>
+      </w:r>
+      <w:r>
+        <w:t>, estimar cuando es la mejor época para lanzar un producto</w:t>
+      </w:r>
+      <w:r>
+        <w:t xml:space="preserve"> hasta detección de múltiples objetos por imágenes.</w:t>
+      </w:r>
+    </w:p>
+    <w:p>
+      <w:pPr>
+        <w:ind w:firstLine="576"/>
+      </w:pPr>
+      <w:r>
+        <w:t xml:space="preserve">Algunas de esas aplicaciones se han vuelto muy populares entre personas que no son afines al tema, por </w:t>
+      </w:r>
+      <w:r>
+        <w:t>mencionar un ejemplo reciente</w:t>
+      </w:r>
+      <w:r>
+        <w:t xml:space="preserve"> el boom por chat gpt. </w:t>
+      </w:r>
+    </w:p>
+    <w:p>
+      <w:pPr>
+        <w:ind w:firstLine="576"/>
+      </w:pPr>
+      <w:r>
+        <w:t xml:space="preserve">Un área de la inteligencia artificial que ya da mucho de que hablar (y de seguro en el futuro lo siga haciendo) es la que utiliza la detección de </w:t>
+      </w:r>
+      <w:r>
+        <w:t>cosas</w:t>
+      </w:r>
+      <w:r>
+        <w:t xml:space="preserve"> por medio de imágenes</w:t>
+      </w:r>
+      <w:r>
+        <w:t>.</w:t>
+      </w:r>
+      <w:r>
+        <w:t xml:space="preserve"> ¿Qué cosas puede detectar una red neuronal? Todo aquello que puede ser captado por una cámara, </w:t>
+      </w:r>
+      <w:r>
+        <w:t>tiene un campo de uso casi infinito, se la utiliza para detectar caras (cámaras de seguridad, métodos de acceso, etc.) como objetos de distinta índole que servirán para que robots o autos puedan desplazarse de manera autónoma, encontrar diferentes tipos de fallas en algunas industrias que permitan realizar un mantenimiento preventivo</w:t>
+      </w:r>
+      <w:r>
+        <w:t xml:space="preserve"> hasta existe el caso donde se utilizó para detectar si una persona sufría de depresión solo con sus fotos de Instagram</w:t>
+      </w:r>
+      <w:r>
+        <w:t xml:space="preserve">. </w:t>
+      </w:r>
+    </w:p>
+    <w:p>
+      <w:pPr>
+        <w:ind w:firstLine="576"/>
+      </w:pPr>
+      <w:r>
+        <w:t>La medicina</w:t>
+      </w:r>
+      <w:r>
+        <w:t xml:space="preserve"> le </w:t>
+      </w:r>
+      <w:r>
+        <w:t>está</w:t>
+      </w:r>
+      <w:r>
+        <w:t xml:space="preserve"> sacando mucho potencial</w:t>
+      </w:r>
+      <w:r>
+        <w:t>, ya que e</w:t>
+      </w:r>
+      <w:r>
+        <w:t>xisten</w:t>
+      </w:r>
+      <w:r>
+        <w:t xml:space="preserve"> muchas enfermedades que se pueden detectar o diagnosticar con tomografías</w:t>
+      </w:r>
+      <w:r>
+        <w:t xml:space="preserve"> varias empresas dedicadas a esto, basta con ir a Google y podemos ver los resultados de búsquedas que nos da.</w:t>
+      </w:r>
+    </w:p>
+    <w:p>
+      <w:pPr>
+        <w:ind w:firstLine="576"/>
+      </w:pPr>
+      <w:r>
+        <w:t xml:space="preserve">Las I.A. </w:t>
+      </w:r>
+      <w:r>
+        <w:t>pueden nutrirse de que muchas</w:t>
+      </w:r>
+      <w:r>
+        <w:t xml:space="preserve"> enfermedades </w:t>
+      </w:r>
+      <w:r>
+        <w:t>se pueden detectar o se diagnostican por</w:t>
+      </w:r>
+      <w:r>
+        <w:t xml:space="preserve"> imágenes, por lo general, son de tomografía, en blanco y negro. Muchas enfermedades se pueden detectar a través de estas imágenes, entre las que podemos mencionar tumores, etc. Pero las que no podemos dejar de nombrar, ya que a ellas apunta el trabajo son las oculares que podemos diagnosticar con las tomografías de coherencias ópticas.</w:t>
+      </w:r>
+    </w:p>
+    <w:p>
+      <w:pPr>
+        <w:rPr>
+          <w:noProof/>
+        </w:rPr>
+      </w:pPr>
+    </w:p>
+    <w:p>
+      <w:pPr>
+        <w:rPr>
+          <w:noProof/>
+        </w:rPr>
+      </w:pPr>
+    </w:p>
+    <w:p>
+      <w:pPr>
+        <w:rPr>
+          <w:noProof/>
+        </w:rPr>
+      </w:pPr>
+    </w:p>
+    <w:p>
+      <w:pPr>
+        <w:rPr>
+          <w:noProof/>
+        </w:rPr>
+      </w:pPr>
+    </w:p>
+    <w:p>
+      <w:pPr>
+        <w:rPr>
+          <w:noProof/>
+        </w:rPr>
+      </w:pPr>
+    </w:p>
+    <w:p>
+      <w:pPr>
+        <w:rPr>
+          <w:noProof/>
+        </w:rPr>
+      </w:pPr>
+    </w:p>
+    <w:p>
+      <w:pPr>
+        <w:rPr>
+          <w:noProof/>
+        </w:rPr>
+      </w:pPr>
+    </w:p>
+    <w:p>
+      <w:pPr>
+        <w:rPr>
+          <w:noProof/>
+        </w:rPr>
+      </w:pPr>
+      <w:r>
+        <w:rPr>
+          <w:noProof/>
+        </w:rPr>
+        <w:t xml:space="preserve">  </w:t>
+      </w:r>
+    </w:p>
+    <w:p>
+      <w:pPr>
+        <w:rPr>
+          <w:noProof/>
+        </w:rPr>
+      </w:pPr>
+    </w:p>
+    <w:p>
+      <w:pPr>
+        <w:rPr>
+          <w:noProof/>
+        </w:rPr>
+      </w:pPr>
+    </w:p>
+    <w:p>
+      <w:pPr>
+        <w:rPr>
+          <w:noProof/>
+        </w:rPr>
+      </w:pPr>
+    </w:p>
+    <w:p>
+      <w:pPr>
+        <w:rPr>
+          <w:noProof/>
+        </w:rPr>
+      </w:pPr>
+    </w:p>
+    <w:p>
+      <w:pPr>
+        <w:pStyle w:val="Titulo1Captulo"/>
+        <w:rPr>
+          <w:noProof/>
+          <w:lang w:val="es-AR"/>
+        </w:rPr>
+      </w:pPr>
+      <w:bookmarkStart w:id="1" w:name="_Toc194805027"/>
+      <w:r>
+        <w:rPr>
+          <w:noProof/>
+          <w:lang w:val="es-AR"/>
+        </w:rPr>
+        <w:lastRenderedPageBreak/>
+        <w:t>Estado del arte</w:t>
+      </w:r>
+      <w:r>
+        <w:rPr>
+          <w:noProof/>
+          <w:lang w:val="es-AR"/>
+        </w:rPr>
+        <w:t>.</w:t>
+      </w:r>
       <w:bookmarkEnd w:id="1"/>
     </w:p>
-    <w:p/>
+    <w:p>
+      <w:pPr>
+        <w:rPr>
+          <w:noProof/>
+        </w:rPr>
+      </w:pPr>
+    </w:p>
     <w:p>
       <w:pPr>
         <w:pStyle w:val="Ttulo2"/>
+        <w:rPr>
+          <w:noProof/>
+          <w:lang w:val="es-AR"/>
+        </w:rPr>
       </w:pPr>
       <w:bookmarkStart w:id="2" w:name="_Toc194805028"/>
-      <w:r>
+      <w:bookmarkStart w:id="3" w:name="_Hlk127492707"/>
+      <w:r>
+        <w:rPr>
+          <w:noProof/>
+          <w:lang w:val="es-AR"/>
+        </w:rPr>
         <w:t>Sección 1.</w:t>
       </w:r>
       <w:bookmarkEnd w:id="2"/>
     </w:p>
-    <w:p>
-      <w:pPr>
-        <w:rPr>
-          <w:lang w:val="en-US"/>
-        </w:rPr>
-      </w:pPr>
-    </w:p>
-    <w:p>
-      <w:pPr>
-        <w:rPr>
-          <w:lang w:val="es-MX"/>
-        </w:rPr>
-      </w:pPr>
-      <w:r>
-        <w:rPr>
-          <w:lang w:val="es-MX"/>
+    <w:bookmarkEnd w:id="3"/>
+    <w:p>
+      <w:pPr>
+        <w:rPr>
+          <w:noProof/>
+        </w:rPr>
+      </w:pPr>
+    </w:p>
+    <w:p>
+      <w:pPr>
+        <w:rPr>
+          <w:noProof/>
+        </w:rPr>
+      </w:pPr>
+      <w:r>
+        <w:rPr>
+          <w:noProof/>
         </w:rPr>
         <w:t xml:space="preserve">Referencia bibliográfica (usar referencia cruzada) </w:t>
       </w:r>
       <w:r>
         <w:rPr>
-          <w:lang w:val="es-MX"/>
+          <w:noProof/>
         </w:rPr>
         <w:fldChar w:fldCharType="begin"/>
       </w:r>
       <w:r>
         <w:rPr>
-          <w:lang w:val="es-MX"/>
+          <w:noProof/>
         </w:rPr>
         <w:instrText xml:space="preserve"> REF _Ref194811947 \w \h </w:instrText>
       </w:r>
       <w:r>
         <w:rPr>
-          <w:lang w:val="es-MX"/>
-        </w:rPr>
-      </w:r>
-      <w:r>
-        <w:rPr>
-          <w:lang w:val="es-MX"/>
+          <w:noProof/>
+        </w:rPr>
+      </w:r>
+      <w:r>
+        <w:rPr>
+          <w:noProof/>
         </w:rPr>
         <w:fldChar w:fldCharType="separate"/>
       </w:r>
       <w:r>
         <w:rPr>
-          <w:lang w:val="es-MX"/>
+          <w:noProof/>
         </w:rPr>
         <w:t>[1]</w:t>
       </w:r>
       <w:r>
         <w:rPr>
-          <w:lang w:val="es-MX"/>
+          <w:noProof/>
         </w:rPr>
         <w:fldChar w:fldCharType="end"/>
       </w:r>
       <w:r>
         <w:rPr>
-          <w:lang w:val="es-MX"/>
+          <w:noProof/>
         </w:rPr>
         <w:t xml:space="preserve"> (Elemento de numeración-Número de párrafo en contexto)</w:t>
       </w:r>
@@ -1875,70 +2691,67 @@
     <w:p>
       <w:pPr>
         <w:rPr>
-          <w:lang w:val="es-MX"/>
-        </w:rPr>
-      </w:pPr>
-    </w:p>
-    <w:p>
-      <w:pPr>
-        <w:rPr>
-          <w:lang w:val="es-MX"/>
-        </w:rPr>
-      </w:pPr>
-    </w:p>
-    <w:p>
-      <w:pPr>
-        <w:rPr>
-          <w:lang w:val="es-MX"/>
-        </w:rPr>
-      </w:pPr>
-      <w:r>
-        <w:rPr>
-          <w:lang w:val="es-MX"/>
+          <w:noProof/>
+        </w:rPr>
+      </w:pPr>
+    </w:p>
+    <w:p>
+      <w:pPr>
+        <w:rPr>
+          <w:noProof/>
+        </w:rPr>
+      </w:pPr>
+    </w:p>
+    <w:p>
+      <w:pPr>
+        <w:rPr>
+          <w:noProof/>
+        </w:rPr>
+      </w:pPr>
+      <w:r>
+        <w:rPr>
+          <w:noProof/>
         </w:rPr>
         <w:t xml:space="preserve">Como se observa en la </w:t>
       </w:r>
       <w:r>
         <w:rPr>
-          <w:lang w:val="es-MX"/>
+          <w:noProof/>
         </w:rPr>
         <w:fldChar w:fldCharType="begin"/>
       </w:r>
       <w:r>
         <w:rPr>
-          <w:lang w:val="es-MX"/>
+          <w:noProof/>
         </w:rPr>
         <w:instrText xml:space="preserve"> REF _Ref194812128 \h </w:instrText>
       </w:r>
       <w:r>
         <w:rPr>
-          <w:lang w:val="es-MX"/>
-        </w:rPr>
-      </w:r>
-      <w:r>
-        <w:rPr>
-          <w:lang w:val="es-MX"/>
+          <w:noProof/>
+        </w:rPr>
+      </w:r>
+      <w:r>
+        <w:rPr>
+          <w:noProof/>
         </w:rPr>
         <w:fldChar w:fldCharType="separate"/>
       </w:r>
       <w:r>
-        <w:t xml:space="preserve">Ilustración </w:t>
-      </w:r>
-      <w:r>
-        <w:rPr>
-          <w:noProof/>
-        </w:rPr>
-        <w:t>1</w:t>
-      </w:r>
-      <w:r>
-        <w:rPr>
-          <w:lang w:val="es-MX"/>
+        <w:rPr>
+          <w:noProof/>
+        </w:rPr>
+        <w:t>Ilustración 1</w:t>
+      </w:r>
+      <w:r>
+        <w:rPr>
+          <w:noProof/>
         </w:rPr>
         <w:fldChar w:fldCharType="end"/>
       </w:r>
       <w:r>
         <w:rPr>
-          <w:lang w:val="es-MX"/>
+          <w:noProof/>
         </w:rPr>
         <w:t xml:space="preserve"> (insertar referencia cruzada- ilustración- Sólo rótulo y número)</w:t>
       </w:r>
@@ -1946,29 +2759,28 @@
     <w:p>
       <w:pPr>
         <w:rPr>
-          <w:lang w:val="es-MX"/>
-        </w:rPr>
-      </w:pPr>
-    </w:p>
-    <w:p>
-      <w:pPr>
-        <w:rPr>
-          <w:lang w:val="es-MX"/>
-        </w:rPr>
-      </w:pPr>
-    </w:p>
-    <w:bookmarkStart w:id="3" w:name="_Ref194812128"/>
+          <w:noProof/>
+        </w:rPr>
+      </w:pPr>
+    </w:p>
+    <w:p>
+      <w:pPr>
+        <w:rPr>
+          <w:noProof/>
+        </w:rPr>
+      </w:pPr>
+    </w:p>
+    <w:bookmarkStart w:id="4" w:name="_Ref194812128"/>
     <w:p>
       <w:pPr>
         <w:pStyle w:val="Descripcin"/>
         <w:rPr>
-          <w:lang w:val="es-MX"/>
-        </w:rPr>
-      </w:pPr>
-      <w:r>
-        <w:rPr>
-          <w:noProof/>
-          <w:lang w:val="es-MX"/>
+          <w:noProof/>
+        </w:rPr>
+      </w:pPr>
+      <w:r>
+        <w:rPr>
+          <w:noProof/>
         </w:rPr>
         <mc:AlternateContent>
           <mc:Choice Requires="wps">
@@ -2039,37 +2851,65 @@
         </mc:AlternateContent>
       </w:r>
       <w:r>
+        <w:rPr>
+          <w:noProof/>
+        </w:rPr>
         <w:t xml:space="preserve">Ilustración </w:t>
       </w:r>
-      <w:fldSimple w:instr=" SEQ Ilustración \* ARABIC ">
-        <w:r>
-          <w:rPr>
-            <w:noProof/>
-          </w:rPr>
-          <w:t>1</w:t>
-        </w:r>
-      </w:fldSimple>
-      <w:bookmarkEnd w:id="3"/>
-      <w:r>
+      <w:r>
+        <w:rPr>
+          <w:noProof/>
+        </w:rPr>
+        <w:fldChar w:fldCharType="begin"/>
+      </w:r>
+      <w:r>
+        <w:rPr>
+          <w:noProof/>
+        </w:rPr>
+        <w:instrText xml:space="preserve"> SEQ Ilustración \* ARABIC </w:instrText>
+      </w:r>
+      <w:r>
+        <w:rPr>
+          <w:noProof/>
+        </w:rPr>
+        <w:fldChar w:fldCharType="separate"/>
+      </w:r>
+      <w:r>
+        <w:rPr>
+          <w:noProof/>
+        </w:rPr>
+        <w:t>1</w:t>
+      </w:r>
+      <w:r>
+        <w:rPr>
+          <w:noProof/>
+        </w:rPr>
+        <w:fldChar w:fldCharType="end"/>
+      </w:r>
+      <w:bookmarkEnd w:id="4"/>
+      <w:r>
+        <w:rPr>
+          <w:noProof/>
+        </w:rPr>
         <w:t>: Esquema general del trabajo (insertar referencia – título) anclar gráfico a este epígrafe</w:t>
       </w:r>
     </w:p>
     <w:p>
       <w:pPr>
         <w:rPr>
-          <w:lang w:val="es-MX"/>
-        </w:rPr>
-      </w:pPr>
-    </w:p>
-    <w:p>
-      <w:pPr>
-        <w:rPr>
-          <w:lang w:val="es-MX"/>
-        </w:rPr>
-      </w:pPr>
-      <w:r>
-        <w:rPr>
-          <w:lang w:val="es-MX"/>
+          <w:noProof/>
+        </w:rPr>
+      </w:pPr>
+    </w:p>
+    <w:p>
+      <w:pPr>
+        <w:rPr>
+          <w:noProof/>
+        </w:rPr>
+      </w:pPr>
+      <w:r>
+        <w:rPr>
+          <w:noProof/>
         </w:rPr>
         <w:t>Falta tabla</w:t>
       </w:r>
@@ -2077,28 +2917,28 @@
     <w:p>
       <w:pPr>
         <w:rPr>
-          <w:lang w:val="es-MX"/>
-        </w:rPr>
-      </w:pPr>
-    </w:p>
-    <w:p>
-      <w:pPr>
-        <w:rPr>
-          <w:lang w:val="es-MX"/>
-        </w:rPr>
-      </w:pPr>
-    </w:p>
-    <w:p>
-      <w:pPr>
-        <w:rPr>
-          <w:lang w:val="es-MX"/>
-        </w:rPr>
-      </w:pPr>
-    </w:p>
-    <w:p>
-      <w:pPr>
-        <w:rPr>
-          <w:lang w:val="es-MX"/>
+          <w:noProof/>
+        </w:rPr>
+      </w:pPr>
+    </w:p>
+    <w:p>
+      <w:pPr>
+        <w:rPr>
+          <w:noProof/>
+        </w:rPr>
+      </w:pPr>
+    </w:p>
+    <w:p>
+      <w:pPr>
+        <w:rPr>
+          <w:noProof/>
+        </w:rPr>
+      </w:pPr>
+    </w:p>
+    <w:p>
+      <w:pPr>
+        <w:rPr>
+          <w:noProof/>
         </w:rPr>
       </w:pPr>
     </w:p>
@@ -2106,88 +2946,116 @@
       <w:pPr>
         <w:pStyle w:val="Ttulo3"/>
         <w:rPr>
-          <w:lang w:val="en-US"/>
-        </w:rPr>
-      </w:pPr>
-      <w:r>
-        <w:rPr>
-          <w:lang w:val="es-MX"/>
+          <w:noProof/>
+        </w:rPr>
+      </w:pPr>
+      <w:r>
+        <w:rPr>
+          <w:noProof/>
         </w:rPr>
         <w:t xml:space="preserve"> </w:t>
       </w:r>
-      <w:bookmarkStart w:id="4" w:name="_Toc194805029"/>
-      <w:r>
-        <w:rPr>
-          <w:lang w:val="en-US"/>
+      <w:bookmarkStart w:id="5" w:name="_Toc194805029"/>
+      <w:r>
+        <w:rPr>
+          <w:noProof/>
         </w:rPr>
         <w:t>Subsección 1.</w:t>
       </w:r>
-      <w:bookmarkEnd w:id="4"/>
+      <w:bookmarkEnd w:id="5"/>
     </w:p>
     <w:p>
       <w:pPr>
         <w:pStyle w:val="Ttulo3"/>
         <w:rPr>
-          <w:lang w:val="en-US"/>
-        </w:rPr>
-      </w:pPr>
-      <w:r>
-        <w:rPr>
-          <w:lang w:val="en-US"/>
+          <w:noProof/>
+        </w:rPr>
+      </w:pPr>
+      <w:r>
+        <w:rPr>
+          <w:noProof/>
         </w:rPr>
         <w:t xml:space="preserve"> </w:t>
       </w:r>
-      <w:bookmarkStart w:id="5" w:name="_Toc194805030"/>
-      <w:r>
-        <w:rPr>
-          <w:lang w:val="en-US"/>
+      <w:bookmarkStart w:id="6" w:name="_Toc194805030"/>
+      <w:r>
+        <w:rPr>
+          <w:noProof/>
         </w:rPr>
         <w:t>Subsección 2.</w:t>
       </w:r>
-      <w:bookmarkEnd w:id="5"/>
-    </w:p>
-    <w:p>
-      <w:pPr>
-        <w:rPr>
-          <w:lang w:val="en-US"/>
+      <w:bookmarkEnd w:id="6"/>
+    </w:p>
+    <w:p>
+      <w:pPr>
+        <w:rPr>
+          <w:noProof/>
         </w:rPr>
       </w:pPr>
     </w:p>
     <w:p>
       <w:pPr>
         <w:pStyle w:val="Ttulo2"/>
-      </w:pPr>
-      <w:bookmarkStart w:id="6" w:name="_Toc194805031"/>
-      <w:r>
+        <w:rPr>
+          <w:noProof/>
+          <w:lang w:val="es-AR"/>
+        </w:rPr>
+      </w:pPr>
+      <w:bookmarkStart w:id="7" w:name="_Toc194805031"/>
+      <w:r>
+        <w:rPr>
+          <w:noProof/>
+          <w:lang w:val="es-AR"/>
+        </w:rPr>
         <w:t>Sección 2.</w:t>
       </w:r>
-      <w:bookmarkEnd w:id="6"/>
+      <w:bookmarkEnd w:id="7"/>
     </w:p>
     <w:p>
       <w:pPr>
         <w:pStyle w:val="Ttulo2"/>
-      </w:pPr>
-      <w:bookmarkStart w:id="7" w:name="_Toc194805032"/>
-      <w:r>
+        <w:rPr>
+          <w:noProof/>
+          <w:lang w:val="es-AR"/>
+        </w:rPr>
+      </w:pPr>
+      <w:bookmarkStart w:id="8" w:name="_Toc194805032"/>
+      <w:r>
+        <w:rPr>
+          <w:noProof/>
+          <w:lang w:val="es-AR"/>
+        </w:rPr>
         <w:t>Sección 3.</w:t>
       </w:r>
-      <w:bookmarkEnd w:id="7"/>
-      <w:r>
+      <w:bookmarkEnd w:id="8"/>
+      <w:r>
+        <w:rPr>
+          <w:noProof/>
+          <w:lang w:val="es-AR"/>
+        </w:rPr>
         <w:t xml:space="preserve"> </w:t>
       </w:r>
     </w:p>
     <w:p>
       <w:pPr>
         <w:rPr>
-          <w:lang w:val="en-US"/>
+          <w:noProof/>
         </w:rPr>
       </w:pPr>
     </w:p>
     <w:p>
       <w:pPr>
         <w:pStyle w:val="Ttulo1"/>
-      </w:pPr>
-      <w:r>
+        <w:rPr>
+          <w:noProof/>
+          <w:lang w:val="es-AR"/>
+        </w:rPr>
+      </w:pPr>
+      <w:r>
+        <w:rPr>
+          <w:noProof/>
+          <w:lang w:val="es-AR"/>
+        </w:rPr>
         <w:lastRenderedPageBreak/>
         <w:t>Bibliografía</w:t>
       </w:r>
@@ -2195,7 +3063,7 @@
     <w:p>
       <w:pPr>
         <w:rPr>
-          <w:lang w:val="en-US"/>
+          <w:noProof/>
         </w:rPr>
       </w:pPr>
     </w:p>
@@ -2203,17 +3071,19 @@
       <w:pPr>
         <w:pStyle w:val="Bibliografa1"/>
         <w:rPr>
-          <w:lang w:val="es-MX"/>
-        </w:rPr>
-      </w:pPr>
-      <w:bookmarkStart w:id="8" w:name="_Ref194811947"/>
-      <w:r>
-        <w:rPr>
-          <w:lang w:val="es-MX"/>
+          <w:noProof/>
+          <w:lang w:val="es-AR"/>
+        </w:rPr>
+      </w:pPr>
+      <w:bookmarkStart w:id="9" w:name="_Ref194811947"/>
+      <w:r>
+        <w:rPr>
+          <w:noProof/>
+          <w:lang w:val="es-AR"/>
         </w:rPr>
         <w:t>Autores: Título. Editorial, lugar, año.</w:t>
       </w:r>
-      <w:bookmarkEnd w:id="8"/>
+      <w:bookmarkEnd w:id="9"/>
     </w:p>
     <w:p>
       <w:pPr>
@@ -2352,8 +3222,16 @@
       <w:rPr>
         <w:sz w:val="20"/>
       </w:rPr>
-      <w:t>Nombre del T.Final</w:t>
+      <w:t xml:space="preserve">Nombre del </w:t>
     </w:r>
+    <w:proofErr w:type="spellStart"/>
+    <w:r>
+      <w:rPr>
+        <w:sz w:val="20"/>
+      </w:rPr>
+      <w:t>T.Final</w:t>
+    </w:r>
+    <w:proofErr w:type="spellEnd"/>
     <w:r>
       <w:rPr>
         <w:sz w:val="20"/>
@@ -3933,6 +4811,7 @@
     <w:name w:val="heading 2"/>
     <w:basedOn w:val="Normal"/>
     <w:next w:val="Normal"/>
+    <w:link w:val="Ttulo2Car"/>
     <w:qFormat/>
     <w:rsid w:val="000720F5"/>
     <w:pPr>
@@ -4334,6 +5213,17 @@
       <w:contextualSpacing/>
     </w:pPr>
   </w:style>
+  <w:style w:type="character" w:customStyle="1" w:styleId="Ttulo2Car">
+    <w:name w:val="Título 2 Car"/>
+    <w:basedOn w:val="Fuentedeprrafopredeter"/>
+    <w:link w:val="Ttulo2"/>
+    <w:rsid w:val="00683651"/>
+    <w:rPr>
+      <w:rFonts w:ascii="Arial" w:hAnsi="Arial"/>
+      <w:sz w:val="36"/>
+      <w:lang w:val="en-US" w:eastAsia="es-MX"/>
+    </w:rPr>
+  </w:style>
 </w:styles>
 </file>
 

</xml_diff>

<commit_message>
informe algo por guardar
</commit_message>
<xml_diff>
--- a/Informe_borrador.docx
+++ b/Informe_borrador.docx
@@ -393,14 +393,12 @@
                               </w:rPr>
                               <w:t xml:space="preserve"> - </w:t>
                             </w:r>
-                            <w:proofErr w:type="spellStart"/>
                             <w:r>
                               <w:rPr>
                                 <w:b/>
                               </w:rPr>
                               <w:t>Penizzotto</w:t>
                             </w:r>
-                            <w:proofErr w:type="spellEnd"/>
                             <w:r>
                               <w:rPr>
                                 <w:b/>
@@ -1022,23 +1020,7 @@
                 <w:rFonts w:ascii="Arial" w:hAnsi="Arial"/>
                 <w:sz w:val="20"/>
               </w:rPr>
-              <w:t xml:space="preserve">Tel: 264 4211700 </w:t>
-            </w:r>
-            <w:proofErr w:type="spellStart"/>
-            <w:r>
-              <w:rPr>
-                <w:rFonts w:ascii="Arial" w:hAnsi="Arial"/>
-                <w:sz w:val="20"/>
-              </w:rPr>
-              <w:t>ext</w:t>
-            </w:r>
-            <w:proofErr w:type="spellEnd"/>
-            <w:r>
-              <w:rPr>
-                <w:rFonts w:ascii="Arial" w:hAnsi="Arial"/>
-                <w:sz w:val="20"/>
-              </w:rPr>
-              <w:t>: 354</w:t>
+              <w:t>Tel: 264 4211700 ext: 354</w:t>
             </w:r>
           </w:p>
           <w:p>
@@ -2368,14 +2350,7 @@
           <w:lang w:val="es-AR"/>
         </w:rPr>
         <w:lastRenderedPageBreak/>
-        <w:t>Estado del arte</w:t>
-      </w:r>
-      <w:r>
-        <w:rPr>
-          <w:noProof/>
-          <w:lang w:val="es-AR"/>
-        </w:rPr>
-        <w:t>.</w:t>
+        <w:t>Estado del arte.</w:t>
       </w:r>
     </w:p>
     <w:p>
@@ -2384,6 +2359,9 @@
       </w:pPr>
       <w:r>
         <w:t>Hoy en día, no es raro encontrar en áreas de todo tipo que utilizan aplicaciones o soporte de redes neuronales. Desde el tratamiento de grandes bases de datos para predecir o estimar que acciones de empresas vender y/o comprar</w:t>
+      </w:r>
+      <w:r>
+        <w:t>, sugerir que inmuebles se pueden adquirir</w:t>
       </w:r>
       <w:r>
         <w:t>, estimar cuando es la mejor época para lanzar un producto</w:t>
@@ -3222,16 +3200,8 @@
       <w:rPr>
         <w:sz w:val="20"/>
       </w:rPr>
-      <w:t xml:space="preserve">Nombre del </w:t>
+      <w:t>Nombre del T.Final</w:t>
     </w:r>
-    <w:proofErr w:type="spellStart"/>
-    <w:r>
-      <w:rPr>
-        <w:sz w:val="20"/>
-      </w:rPr>
-      <w:t>T.Final</w:t>
-    </w:r>
-    <w:proofErr w:type="spellEnd"/>
     <w:r>
       <w:rPr>
         <w:sz w:val="20"/>

</xml_diff>

<commit_message>
Mejoramos la introduccion, iniciamos el primer capitulo
</commit_message>
<xml_diff>
--- a/Informe_borrador.docx
+++ b/Informe_borrador.docx
@@ -393,12 +393,14 @@
                               </w:rPr>
                               <w:t xml:space="preserve"> - </w:t>
                             </w:r>
+                            <w:proofErr w:type="spellStart"/>
                             <w:r>
                               <w:rPr>
                                 <w:b/>
                               </w:rPr>
                               <w:t>Penizzotto</w:t>
                             </w:r>
+                            <w:proofErr w:type="spellEnd"/>
                             <w:r>
                               <w:rPr>
                                 <w:b/>
@@ -1020,7 +1022,23 @@
                 <w:rFonts w:ascii="Arial" w:hAnsi="Arial"/>
                 <w:sz w:val="20"/>
               </w:rPr>
-              <w:t>Tel: 264 4211700 ext: 354</w:t>
+              <w:t xml:space="preserve">Tel: 264 4211700 </w:t>
+            </w:r>
+            <w:proofErr w:type="spellStart"/>
+            <w:r>
+              <w:rPr>
+                <w:rFonts w:ascii="Arial" w:hAnsi="Arial"/>
+                <w:sz w:val="20"/>
+              </w:rPr>
+              <w:t>ext</w:t>
+            </w:r>
+            <w:proofErr w:type="spellEnd"/>
+            <w:r>
+              <w:rPr>
+                <w:rFonts w:ascii="Arial" w:hAnsi="Arial"/>
+                <w:sz w:val="20"/>
+              </w:rPr>
+              <w:t>: 354</w:t>
             </w:r>
           </w:p>
           <w:p>
@@ -1060,13 +1078,13 @@
           <w:tab w:val="right" w:leader="dot" w:pos="9062"/>
         </w:tabs>
         <w:rPr>
+          <w:rFonts w:asciiTheme="minorHAnsi" w:eastAsiaTheme="minorEastAsia" w:hAnsiTheme="minorHAnsi" w:cstheme="minorBidi"/>
           <w:b w:val="0"/>
           <w:bCs w:val="0"/>
           <w:caps w:val="0"/>
           <w:noProof/>
-          <w:sz w:val="24"/>
-          <w:szCs w:val="24"/>
-          <w:lang w:val="es-MX"/>
+          <w:szCs w:val="22"/>
+          <w:lang w:eastAsia="es-AR"/>
         </w:rPr>
       </w:pPr>
       <w:r>
@@ -1078,7 +1096,7 @@
       <w:r>
         <w:fldChar w:fldCharType="separate"/>
       </w:r>
-      <w:hyperlink w:anchor="_Toc194805026" w:history="1">
+      <w:hyperlink w:anchor="_Toc128070336" w:history="1">
         <w:r>
           <w:rPr>
             <w:rStyle w:val="Hipervnculo"/>
@@ -1105,7 +1123,7 @@
             <w:noProof/>
             <w:webHidden/>
           </w:rPr>
-          <w:instrText xml:space="preserve"> PAGEREF _Toc194805026 \h </w:instrText>
+          <w:instrText xml:space="preserve"> PAGEREF _Toc128070336 \h </w:instrText>
         </w:r>
         <w:r>
           <w:rPr>
@@ -1138,22 +1156,94 @@
     </w:p>
     <w:p>
       <w:pPr>
+        <w:pStyle w:val="TDC2"/>
+        <w:tabs>
+          <w:tab w:val="right" w:leader="dot" w:pos="9062"/>
+        </w:tabs>
+        <w:rPr>
+          <w:rFonts w:asciiTheme="minorHAnsi" w:eastAsiaTheme="minorEastAsia" w:hAnsiTheme="minorHAnsi" w:cstheme="minorBidi"/>
+          <w:smallCaps w:val="0"/>
+          <w:noProof/>
+          <w:szCs w:val="22"/>
+          <w:lang w:eastAsia="es-AR"/>
+        </w:rPr>
+      </w:pPr>
+      <w:hyperlink w:anchor="_Toc128070337" w:history="1">
+        <w:r>
+          <w:rPr>
+            <w:rStyle w:val="Hipervnculo"/>
+            <w:noProof/>
+          </w:rPr>
+          <w:t>Estado del arte.</w:t>
+        </w:r>
+        <w:r>
+          <w:rPr>
+            <w:noProof/>
+            <w:webHidden/>
+          </w:rPr>
+          <w:tab/>
+        </w:r>
+        <w:r>
+          <w:rPr>
+            <w:noProof/>
+            <w:webHidden/>
+          </w:rPr>
+          <w:fldChar w:fldCharType="begin"/>
+        </w:r>
+        <w:r>
+          <w:rPr>
+            <w:noProof/>
+            <w:webHidden/>
+          </w:rPr>
+          <w:instrText xml:space="preserve"> PAGEREF _Toc128070337 \h </w:instrText>
+        </w:r>
+        <w:r>
+          <w:rPr>
+            <w:noProof/>
+            <w:webHidden/>
+          </w:rPr>
+        </w:r>
+        <w:r>
+          <w:rPr>
+            <w:noProof/>
+            <w:webHidden/>
+          </w:rPr>
+          <w:fldChar w:fldCharType="separate"/>
+        </w:r>
+        <w:r>
+          <w:rPr>
+            <w:noProof/>
+            <w:webHidden/>
+          </w:rPr>
+          <w:t>4</w:t>
+        </w:r>
+        <w:r>
+          <w:rPr>
+            <w:noProof/>
+            <w:webHidden/>
+          </w:rPr>
+          <w:fldChar w:fldCharType="end"/>
+        </w:r>
+      </w:hyperlink>
+    </w:p>
+    <w:p>
+      <w:pPr>
         <w:pStyle w:val="TDC1"/>
         <w:tabs>
-          <w:tab w:val="left" w:pos="1639"/>
+          <w:tab w:val="left" w:pos="1619"/>
           <w:tab w:val="right" w:leader="dot" w:pos="9062"/>
         </w:tabs>
         <w:rPr>
+          <w:rFonts w:asciiTheme="minorHAnsi" w:eastAsiaTheme="minorEastAsia" w:hAnsiTheme="minorHAnsi" w:cstheme="minorBidi"/>
           <w:b w:val="0"/>
           <w:bCs w:val="0"/>
           <w:caps w:val="0"/>
           <w:noProof/>
-          <w:sz w:val="24"/>
-          <w:szCs w:val="24"/>
-          <w:lang w:val="es-MX"/>
-        </w:rPr>
-      </w:pPr>
-      <w:hyperlink w:anchor="_Toc194805027" w:history="1">
+          <w:szCs w:val="22"/>
+          <w:lang w:eastAsia="es-AR"/>
+        </w:rPr>
+      </w:pPr>
+      <w:hyperlink w:anchor="_Toc128070338" w:history="1">
         <w:r>
           <w:rPr>
             <w:rStyle w:val="Hipervnculo"/>
@@ -1163,13 +1253,13 @@
         </w:r>
         <w:r>
           <w:rPr>
+            <w:rFonts w:asciiTheme="minorHAnsi" w:eastAsiaTheme="minorEastAsia" w:hAnsiTheme="minorHAnsi" w:cstheme="minorBidi"/>
             <w:b w:val="0"/>
             <w:bCs w:val="0"/>
             <w:caps w:val="0"/>
             <w:noProof/>
-            <w:sz w:val="24"/>
-            <w:szCs w:val="24"/>
-            <w:lang w:val="es-MX"/>
+            <w:szCs w:val="22"/>
+            <w:lang w:eastAsia="es-AR"/>
           </w:rPr>
           <w:tab/>
         </w:r>
@@ -1178,7 +1268,7 @@
             <w:rStyle w:val="Hipervnculo"/>
             <w:noProof/>
           </w:rPr>
-          <w:t>Nombre del capítulo.</w:t>
+          <w:t>Internet.</w:t>
         </w:r>
         <w:r>
           <w:rPr>
@@ -1199,7 +1289,7 @@
             <w:noProof/>
             <w:webHidden/>
           </w:rPr>
-          <w:instrText xml:space="preserve"> PAGEREF _Toc194805027 \h </w:instrText>
+          <w:instrText xml:space="preserve"> PAGEREF _Toc128070338 \h </w:instrText>
         </w:r>
         <w:r>
           <w:rPr>
@@ -1219,7 +1309,7 @@
             <w:noProof/>
             <w:webHidden/>
           </w:rPr>
-          <w:t>4</w:t>
+          <w:t>5</w:t>
         </w:r>
         <w:r>
           <w:rPr>
@@ -1238,14 +1328,14 @@
           <w:tab w:val="right" w:leader="dot" w:pos="9062"/>
         </w:tabs>
         <w:rPr>
+          <w:rFonts w:asciiTheme="minorHAnsi" w:eastAsiaTheme="minorEastAsia" w:hAnsiTheme="minorHAnsi" w:cstheme="minorBidi"/>
           <w:smallCaps w:val="0"/>
           <w:noProof/>
-          <w:sz w:val="24"/>
-          <w:szCs w:val="24"/>
-          <w:lang w:val="es-MX"/>
-        </w:rPr>
-      </w:pPr>
-      <w:hyperlink w:anchor="_Toc194805028" w:history="1">
+          <w:szCs w:val="22"/>
+          <w:lang w:eastAsia="es-AR"/>
+        </w:rPr>
+      </w:pPr>
+      <w:hyperlink w:anchor="_Toc128070339" w:history="1">
         <w:r>
           <w:rPr>
             <w:rStyle w:val="Hipervnculo"/>
@@ -1255,11 +1345,11 @@
         </w:r>
         <w:r>
           <w:rPr>
+            <w:rFonts w:asciiTheme="minorHAnsi" w:eastAsiaTheme="minorEastAsia" w:hAnsiTheme="minorHAnsi" w:cstheme="minorBidi"/>
             <w:smallCaps w:val="0"/>
             <w:noProof/>
-            <w:sz w:val="24"/>
-            <w:szCs w:val="24"/>
-            <w:lang w:val="es-MX"/>
+            <w:szCs w:val="22"/>
+            <w:lang w:eastAsia="es-AR"/>
           </w:rPr>
           <w:tab/>
         </w:r>
@@ -1268,7 +1358,7 @@
             <w:rStyle w:val="Hipervnculo"/>
             <w:noProof/>
           </w:rPr>
-          <w:t>Sección 1.</w:t>
+          <w:t>Servicios web 1.</w:t>
         </w:r>
         <w:r>
           <w:rPr>
@@ -1289,7 +1379,7 @@
             <w:noProof/>
             <w:webHidden/>
           </w:rPr>
-          <w:instrText xml:space="preserve"> PAGEREF _Toc194805028 \h </w:instrText>
+          <w:instrText xml:space="preserve"> PAGEREF _Toc128070339 \h </w:instrText>
         </w:r>
         <w:r>
           <w:rPr>
@@ -1309,7 +1399,7 @@
             <w:noProof/>
             <w:webHidden/>
           </w:rPr>
-          <w:t>4</w:t>
+          <w:t>5</w:t>
         </w:r>
         <w:r>
           <w:rPr>
@@ -1328,31 +1418,30 @@
           <w:tab w:val="right" w:leader="dot" w:pos="9062"/>
         </w:tabs>
         <w:rPr>
+          <w:rFonts w:asciiTheme="minorHAnsi" w:eastAsiaTheme="minorEastAsia" w:hAnsiTheme="minorHAnsi" w:cstheme="minorBidi"/>
           <w:i w:val="0"/>
           <w:iCs w:val="0"/>
           <w:noProof/>
-          <w:sz w:val="24"/>
-          <w:szCs w:val="24"/>
-          <w:lang w:val="es-MX"/>
-        </w:rPr>
-      </w:pPr>
-      <w:hyperlink w:anchor="_Toc194805029" w:history="1">
+          <w:szCs w:val="22"/>
+          <w:lang w:eastAsia="es-AR"/>
+        </w:rPr>
+      </w:pPr>
+      <w:hyperlink w:anchor="_Toc128070340" w:history="1">
         <w:r>
           <w:rPr>
             <w:rStyle w:val="Hipervnculo"/>
             <w:noProof/>
-            <w:lang w:val="en-US"/>
           </w:rPr>
           <w:t>1.1.1</w:t>
         </w:r>
         <w:r>
           <w:rPr>
+            <w:rFonts w:asciiTheme="minorHAnsi" w:eastAsiaTheme="minorEastAsia" w:hAnsiTheme="minorHAnsi" w:cstheme="minorBidi"/>
             <w:i w:val="0"/>
             <w:iCs w:val="0"/>
             <w:noProof/>
-            <w:sz w:val="24"/>
-            <w:szCs w:val="24"/>
-            <w:lang w:val="es-MX"/>
+            <w:szCs w:val="22"/>
+            <w:lang w:eastAsia="es-AR"/>
           </w:rPr>
           <w:tab/>
         </w:r>
@@ -1360,9 +1449,8 @@
           <w:rPr>
             <w:rStyle w:val="Hipervnculo"/>
             <w:noProof/>
-            <w:lang w:val="en-US"/>
-          </w:rPr>
-          <w:t>Subsección 1.</w:t>
+          </w:rPr>
+          <w:t>Back end.</w:t>
         </w:r>
         <w:r>
           <w:rPr>
@@ -1383,7 +1471,7 @@
             <w:noProof/>
             <w:webHidden/>
           </w:rPr>
-          <w:instrText xml:space="preserve"> PAGEREF _Toc194805029 \h </w:instrText>
+          <w:instrText xml:space="preserve"> PAGEREF _Toc128070340 \h </w:instrText>
         </w:r>
         <w:r>
           <w:rPr>
@@ -1403,7 +1491,7 @@
             <w:noProof/>
             <w:webHidden/>
           </w:rPr>
-          <w:t>4</w:t>
+          <w:t>6</w:t>
         </w:r>
         <w:r>
           <w:rPr>
@@ -1422,31 +1510,30 @@
           <w:tab w:val="right" w:leader="dot" w:pos="9062"/>
         </w:tabs>
         <w:rPr>
+          <w:rFonts w:asciiTheme="minorHAnsi" w:eastAsiaTheme="minorEastAsia" w:hAnsiTheme="minorHAnsi" w:cstheme="minorBidi"/>
           <w:i w:val="0"/>
           <w:iCs w:val="0"/>
           <w:noProof/>
-          <w:sz w:val="24"/>
-          <w:szCs w:val="24"/>
-          <w:lang w:val="es-MX"/>
-        </w:rPr>
-      </w:pPr>
-      <w:hyperlink w:anchor="_Toc194805030" w:history="1">
+          <w:szCs w:val="22"/>
+          <w:lang w:eastAsia="es-AR"/>
+        </w:rPr>
+      </w:pPr>
+      <w:hyperlink w:anchor="_Toc128070341" w:history="1">
         <w:r>
           <w:rPr>
             <w:rStyle w:val="Hipervnculo"/>
             <w:noProof/>
-            <w:lang w:val="en-US"/>
           </w:rPr>
           <w:t>1.1.2</w:t>
         </w:r>
         <w:r>
           <w:rPr>
+            <w:rFonts w:asciiTheme="minorHAnsi" w:eastAsiaTheme="minorEastAsia" w:hAnsiTheme="minorHAnsi" w:cstheme="minorBidi"/>
             <w:i w:val="0"/>
             <w:iCs w:val="0"/>
             <w:noProof/>
-            <w:sz w:val="24"/>
-            <w:szCs w:val="24"/>
-            <w:lang w:val="es-MX"/>
+            <w:szCs w:val="22"/>
+            <w:lang w:eastAsia="es-AR"/>
           </w:rPr>
           <w:tab/>
         </w:r>
@@ -1454,7 +1541,6 @@
           <w:rPr>
             <w:rStyle w:val="Hipervnculo"/>
             <w:noProof/>
-            <w:lang w:val="en-US"/>
           </w:rPr>
           <w:t>Subsección 2.</w:t>
         </w:r>
@@ -1477,7 +1563,7 @@
             <w:noProof/>
             <w:webHidden/>
           </w:rPr>
-          <w:instrText xml:space="preserve"> PAGEREF _Toc194805030 \h </w:instrText>
+          <w:instrText xml:space="preserve"> PAGEREF _Toc128070341 \h </w:instrText>
         </w:r>
         <w:r>
           <w:rPr>
@@ -1497,7 +1583,7 @@
             <w:noProof/>
             <w:webHidden/>
           </w:rPr>
-          <w:t>4</w:t>
+          <w:t>6</w:t>
         </w:r>
         <w:r>
           <w:rPr>
@@ -1516,14 +1602,14 @@
           <w:tab w:val="right" w:leader="dot" w:pos="9062"/>
         </w:tabs>
         <w:rPr>
+          <w:rFonts w:asciiTheme="minorHAnsi" w:eastAsiaTheme="minorEastAsia" w:hAnsiTheme="minorHAnsi" w:cstheme="minorBidi"/>
           <w:smallCaps w:val="0"/>
           <w:noProof/>
-          <w:sz w:val="24"/>
-          <w:szCs w:val="24"/>
-          <w:lang w:val="es-MX"/>
-        </w:rPr>
-      </w:pPr>
-      <w:hyperlink w:anchor="_Toc194805031" w:history="1">
+          <w:szCs w:val="22"/>
+          <w:lang w:eastAsia="es-AR"/>
+        </w:rPr>
+      </w:pPr>
+      <w:hyperlink w:anchor="_Toc128070342" w:history="1">
         <w:r>
           <w:rPr>
             <w:rStyle w:val="Hipervnculo"/>
@@ -1533,11 +1619,11 @@
         </w:r>
         <w:r>
           <w:rPr>
+            <w:rFonts w:asciiTheme="minorHAnsi" w:eastAsiaTheme="minorEastAsia" w:hAnsiTheme="minorHAnsi" w:cstheme="minorBidi"/>
             <w:smallCaps w:val="0"/>
             <w:noProof/>
-            <w:sz w:val="24"/>
-            <w:szCs w:val="24"/>
-            <w:lang w:val="es-MX"/>
+            <w:szCs w:val="22"/>
+            <w:lang w:eastAsia="es-AR"/>
           </w:rPr>
           <w:tab/>
         </w:r>
@@ -1567,7 +1653,7 @@
             <w:noProof/>
             <w:webHidden/>
           </w:rPr>
-          <w:instrText xml:space="preserve"> PAGEREF _Toc194805031 \h </w:instrText>
+          <w:instrText xml:space="preserve"> PAGEREF _Toc128070342 \h </w:instrText>
         </w:r>
         <w:r>
           <w:rPr>
@@ -1587,7 +1673,7 @@
             <w:noProof/>
             <w:webHidden/>
           </w:rPr>
-          <w:t>4</w:t>
+          <w:t>5</w:t>
         </w:r>
         <w:r>
           <w:rPr>
@@ -1606,14 +1692,14 @@
           <w:tab w:val="right" w:leader="dot" w:pos="9062"/>
         </w:tabs>
         <w:rPr>
+          <w:rFonts w:asciiTheme="minorHAnsi" w:eastAsiaTheme="minorEastAsia" w:hAnsiTheme="minorHAnsi" w:cstheme="minorBidi"/>
           <w:smallCaps w:val="0"/>
           <w:noProof/>
-          <w:sz w:val="24"/>
-          <w:szCs w:val="24"/>
-          <w:lang w:val="es-MX"/>
-        </w:rPr>
-      </w:pPr>
-      <w:hyperlink w:anchor="_Toc194805032" w:history="1">
+          <w:szCs w:val="22"/>
+          <w:lang w:eastAsia="es-AR"/>
+        </w:rPr>
+      </w:pPr>
+      <w:hyperlink w:anchor="_Toc128070343" w:history="1">
         <w:r>
           <w:rPr>
             <w:rStyle w:val="Hipervnculo"/>
@@ -1623,11 +1709,11 @@
         </w:r>
         <w:r>
           <w:rPr>
+            <w:rFonts w:asciiTheme="minorHAnsi" w:eastAsiaTheme="minorEastAsia" w:hAnsiTheme="minorHAnsi" w:cstheme="minorBidi"/>
             <w:smallCaps w:val="0"/>
             <w:noProof/>
-            <w:sz w:val="24"/>
-            <w:szCs w:val="24"/>
-            <w:lang w:val="es-MX"/>
+            <w:szCs w:val="22"/>
+            <w:lang w:eastAsia="es-AR"/>
           </w:rPr>
           <w:tab/>
         </w:r>
@@ -1657,7 +1743,7 @@
             <w:noProof/>
             <w:webHidden/>
           </w:rPr>
-          <w:instrText xml:space="preserve"> PAGEREF _Toc194805032 \h </w:instrText>
+          <w:instrText xml:space="preserve"> PAGEREF _Toc128070343 \h </w:instrText>
         </w:r>
         <w:r>
           <w:rPr>
@@ -1677,7 +1763,7 @@
             <w:noProof/>
             <w:webHidden/>
           </w:rPr>
-          <w:t>4</w:t>
+          <w:t>5</w:t>
         </w:r>
         <w:r>
           <w:rPr>
@@ -1690,6 +1776,80 @@
     </w:p>
     <w:p>
       <w:pPr>
+        <w:pStyle w:val="TDC1"/>
+        <w:tabs>
+          <w:tab w:val="right" w:leader="dot" w:pos="9062"/>
+        </w:tabs>
+        <w:rPr>
+          <w:rFonts w:asciiTheme="minorHAnsi" w:eastAsiaTheme="minorEastAsia" w:hAnsiTheme="minorHAnsi" w:cstheme="minorBidi"/>
+          <w:b w:val="0"/>
+          <w:bCs w:val="0"/>
+          <w:caps w:val="0"/>
+          <w:noProof/>
+          <w:szCs w:val="22"/>
+          <w:lang w:eastAsia="es-AR"/>
+        </w:rPr>
+      </w:pPr>
+      <w:hyperlink w:anchor="_Toc128070344" w:history="1">
+        <w:r>
+          <w:rPr>
+            <w:rStyle w:val="Hipervnculo"/>
+            <w:noProof/>
+          </w:rPr>
+          <w:t>Bibliografía</w:t>
+        </w:r>
+        <w:r>
+          <w:rPr>
+            <w:noProof/>
+            <w:webHidden/>
+          </w:rPr>
+          <w:tab/>
+        </w:r>
+        <w:r>
+          <w:rPr>
+            <w:noProof/>
+            <w:webHidden/>
+          </w:rPr>
+          <w:fldChar w:fldCharType="begin"/>
+        </w:r>
+        <w:r>
+          <w:rPr>
+            <w:noProof/>
+            <w:webHidden/>
+          </w:rPr>
+          <w:instrText xml:space="preserve"> PAGEREF _Toc128070344 \h </w:instrText>
+        </w:r>
+        <w:r>
+          <w:rPr>
+            <w:noProof/>
+            <w:webHidden/>
+          </w:rPr>
+        </w:r>
+        <w:r>
+          <w:rPr>
+            <w:noProof/>
+            <w:webHidden/>
+          </w:rPr>
+          <w:fldChar w:fldCharType="separate"/>
+        </w:r>
+        <w:r>
+          <w:rPr>
+            <w:noProof/>
+            <w:webHidden/>
+          </w:rPr>
+          <w:t>5</w:t>
+        </w:r>
+        <w:r>
+          <w:rPr>
+            <w:noProof/>
+            <w:webHidden/>
+          </w:rPr>
+          <w:fldChar w:fldCharType="end"/>
+        </w:r>
+      </w:hyperlink>
+    </w:p>
+    <w:p>
+      <w:pPr>
         <w:jc w:val="center"/>
         <w:rPr>
           <w:noProof/>
@@ -1707,7 +1867,7 @@
           <w:lang w:val="es-AR"/>
         </w:rPr>
       </w:pPr>
-      <w:bookmarkStart w:id="0" w:name="_Toc194805026"/>
+      <w:bookmarkStart w:id="0" w:name="_Toc128070336"/>
       <w:r>
         <w:rPr>
           <w:noProof/>
@@ -2344,6 +2504,7 @@
           <w:lang w:val="es-AR"/>
         </w:rPr>
       </w:pPr>
+      <w:bookmarkStart w:id="1" w:name="_Toc128070337"/>
       <w:r>
         <w:rPr>
           <w:noProof/>
@@ -2352,13 +2513,26 @@
         <w:lastRenderedPageBreak/>
         <w:t>Estado del arte.</w:t>
       </w:r>
+      <w:bookmarkEnd w:id="1"/>
     </w:p>
     <w:p>
       <w:pPr>
         <w:ind w:firstLine="576"/>
       </w:pPr>
       <w:r>
-        <w:t>Hoy en día, no es raro encontrar en áreas de todo tipo que utilizan aplicaciones o soporte de redes neuronales. Desde el tratamiento de grandes bases de datos para predecir o estimar que acciones de empresas vender y/o comprar</w:t>
+        <w:t xml:space="preserve">Hoy en día, </w:t>
+      </w:r>
+      <w:r>
+        <w:t>ya es más común</w:t>
+      </w:r>
+      <w:r>
+        <w:t xml:space="preserve"> encontrar </w:t>
+      </w:r>
+      <w:r>
+        <w:t>más</w:t>
+      </w:r>
+      <w:r>
+        <w:t xml:space="preserve"> áreas de todo tipo que utilizan aplicaciones o soporte de redes neuronales. Desde el tratamiento de grandes bases de datos para predecir o estimar que acciones de empresas vender y/o comprar</w:t>
       </w:r>
       <w:r>
         <w:t>, sugerir que inmuebles se pueden adquirir</w:t>
@@ -2389,7 +2563,15 @@
         <w:ind w:firstLine="576"/>
       </w:pPr>
       <w:r>
-        <w:t xml:space="preserve">Un área de la inteligencia artificial que ya da mucho de que hablar (y de seguro en el futuro lo siga haciendo) es la que utiliza la detección de </w:t>
+        <w:t xml:space="preserve">Un área de la inteligencia artificial que ya da mucho de </w:t>
+      </w:r>
+      <w:proofErr w:type="spellStart"/>
+      <w:r>
+        <w:t>que</w:t>
+      </w:r>
+      <w:proofErr w:type="spellEnd"/>
+      <w:r>
+        <w:t xml:space="preserve"> hablar (y de seguro en el futuro lo siga haciendo) es la que utiliza la detección de </w:t>
       </w:r>
       <w:r>
         <w:t>cosas</w:t>
@@ -2427,7 +2609,10 @@
         <w:t>está</w:t>
       </w:r>
       <w:r>
-        <w:t xml:space="preserve"> sacando mucho potencial</w:t>
+        <w:t xml:space="preserve"> sacando mucho </w:t>
+      </w:r>
+      <w:r>
+        <w:t>provecho</w:t>
       </w:r>
       <w:r>
         <w:t>, ya que e</w:t>
@@ -2439,7 +2624,16 @@
         <w:t xml:space="preserve"> muchas enfermedades que se pueden detectar o diagnosticar con tomografías</w:t>
       </w:r>
       <w:r>
-        <w:t xml:space="preserve"> varias empresas dedicadas a esto, basta con ir a Google y podemos ver los resultados de búsquedas que nos da.</w:t>
+        <w:t>.</w:t>
+      </w:r>
+      <w:r>
+        <w:t xml:space="preserve"> </w:t>
+      </w:r>
+      <w:r>
+        <w:t>V</w:t>
+      </w:r>
+      <w:r>
+        <w:t>arias empresas dedicadas a esto, basta con ir a Google y podemos ver los resultados de búsquedas que nos da.</w:t>
       </w:r>
     </w:p>
     <w:p>
@@ -2459,7 +2653,29 @@
         <w:t>se pueden detectar o se diagnostican por</w:t>
       </w:r>
       <w:r>
-        <w:t xml:space="preserve"> imágenes, por lo general, son de tomografía, en blanco y negro. Muchas enfermedades se pueden detectar a través de estas imágenes, entre las que podemos mencionar tumores, etc. Pero las que no podemos dejar de nombrar, ya que a ellas apunta el trabajo son las oculares que podemos diagnosticar con las tomografías de coherencias ópticas.</w:t>
+        <w:t xml:space="preserve"> imágenes, por lo general, son de tomografía, en blanco y negro, entre las que podemos mencionar tumores, etc.</w:t>
+      </w:r>
+      <w:r>
+        <w:t xml:space="preserve"> L</w:t>
+      </w:r>
+      <w:r>
+        <w:t>as que no podemos dejar de nombrar, ya que a ellas apunta el trabajo son las oculares que podemos diagnosticar con las tomografías de coherencias ópticas.</w:t>
+      </w:r>
+    </w:p>
+    <w:p>
+      <w:pPr>
+        <w:ind w:firstLine="576"/>
+      </w:pPr>
+      <w:r>
+        <w:t xml:space="preserve">[ver </w:t>
+      </w:r>
+      <w:proofErr w:type="spellStart"/>
+      <w:r>
+        <w:t>paper</w:t>
+      </w:r>
+      <w:proofErr w:type="spellEnd"/>
+      <w:r>
+        <w:t xml:space="preserve"> para profundizar esta parte]</w:t>
       </w:r>
     </w:p>
     <w:p>
@@ -2560,14 +2776,14 @@
           <w:lang w:val="es-AR"/>
         </w:rPr>
       </w:pPr>
-      <w:bookmarkStart w:id="1" w:name="_Toc194805027"/>
+      <w:bookmarkStart w:id="2" w:name="_Toc128070338"/>
       <w:r>
         <w:rPr>
           <w:noProof/>
           <w:lang w:val="es-AR"/>
         </w:rPr>
         <w:lastRenderedPageBreak/>
-        <w:t>Estado del arte</w:t>
+        <w:t>Internet</w:t>
       </w:r>
       <w:r>
         <w:rPr>
@@ -2576,7 +2792,7 @@
         </w:rPr>
         <w:t>.</w:t>
       </w:r>
-      <w:bookmarkEnd w:id="1"/>
+      <w:bookmarkEnd w:id="2"/>
     </w:p>
     <w:p>
       <w:pPr>
@@ -2593,16 +2809,23 @@
           <w:lang w:val="es-AR"/>
         </w:rPr>
       </w:pPr>
-      <w:bookmarkStart w:id="2" w:name="_Toc194805028"/>
       <w:bookmarkStart w:id="3" w:name="_Hlk127492707"/>
+      <w:bookmarkStart w:id="4" w:name="_Toc128070339"/>
       <w:r>
         <w:rPr>
           <w:noProof/>
           <w:lang w:val="es-AR"/>
         </w:rPr>
-        <w:t>Sección 1.</w:t>
-      </w:r>
-      <w:bookmarkEnd w:id="2"/>
+        <w:t>Servicios web</w:t>
+      </w:r>
+      <w:r>
+        <w:rPr>
+          <w:noProof/>
+          <w:lang w:val="es-AR"/>
+        </w:rPr>
+        <w:t xml:space="preserve"> 1.</w:t>
+      </w:r>
+      <w:bookmarkEnd w:id="4"/>
     </w:p>
     <w:bookmarkEnd w:id="3"/>
     <w:p>
@@ -2614,300 +2837,214 @@
     </w:p>
     <w:p>
       <w:pPr>
-        <w:rPr>
-          <w:noProof/>
-        </w:rPr>
-      </w:pPr>
-      <w:r>
-        <w:rPr>
-          <w:noProof/>
-        </w:rPr>
-        <w:t xml:space="preserve">Referencia bibliográfica (usar referencia cruzada) </w:t>
-      </w:r>
-      <w:r>
-        <w:rPr>
-          <w:noProof/>
-        </w:rPr>
-        <w:fldChar w:fldCharType="begin"/>
-      </w:r>
-      <w:r>
-        <w:rPr>
-          <w:noProof/>
-        </w:rPr>
-        <w:instrText xml:space="preserve"> REF _Ref194811947 \w \h </w:instrText>
-      </w:r>
-      <w:r>
-        <w:rPr>
-          <w:noProof/>
-        </w:rPr>
-      </w:r>
-      <w:r>
-        <w:rPr>
-          <w:noProof/>
-        </w:rPr>
-        <w:fldChar w:fldCharType="separate"/>
-      </w:r>
-      <w:r>
-        <w:rPr>
-          <w:noProof/>
-        </w:rPr>
-        <w:t>[1]</w:t>
-      </w:r>
-      <w:r>
-        <w:rPr>
-          <w:noProof/>
-        </w:rPr>
-        <w:fldChar w:fldCharType="end"/>
-      </w:r>
-      <w:r>
-        <w:rPr>
-          <w:noProof/>
-        </w:rPr>
-        <w:t xml:space="preserve"> (Elemento de numeración-Número de párrafo en contexto)</w:t>
-      </w:r>
-    </w:p>
-    <w:p>
-      <w:pPr>
-        <w:rPr>
-          <w:noProof/>
-        </w:rPr>
-      </w:pPr>
-    </w:p>
-    <w:p>
-      <w:pPr>
-        <w:rPr>
-          <w:noProof/>
-        </w:rPr>
-      </w:pPr>
-    </w:p>
-    <w:p>
-      <w:pPr>
-        <w:rPr>
-          <w:noProof/>
-        </w:rPr>
-      </w:pPr>
-      <w:r>
-        <w:rPr>
-          <w:noProof/>
-        </w:rPr>
-        <w:t xml:space="preserve">Como se observa en la </w:t>
-      </w:r>
-      <w:r>
-        <w:rPr>
-          <w:noProof/>
-        </w:rPr>
-        <w:fldChar w:fldCharType="begin"/>
-      </w:r>
-      <w:r>
-        <w:rPr>
-          <w:noProof/>
-        </w:rPr>
-        <w:instrText xml:space="preserve"> REF _Ref194812128 \h </w:instrText>
-      </w:r>
-      <w:r>
-        <w:rPr>
-          <w:noProof/>
-        </w:rPr>
-      </w:r>
-      <w:r>
-        <w:rPr>
-          <w:noProof/>
-        </w:rPr>
-        <w:fldChar w:fldCharType="separate"/>
-      </w:r>
-      <w:r>
-        <w:rPr>
-          <w:noProof/>
-        </w:rPr>
-        <w:t>Ilustración 1</w:t>
-      </w:r>
-      <w:r>
-        <w:rPr>
-          <w:noProof/>
-        </w:rPr>
-        <w:fldChar w:fldCharType="end"/>
-      </w:r>
-      <w:r>
-        <w:rPr>
-          <w:noProof/>
-        </w:rPr>
-        <w:t xml:space="preserve"> (insertar referencia cruzada- ilustración- Sólo rótulo y número)</w:t>
-      </w:r>
-    </w:p>
-    <w:p>
-      <w:pPr>
-        <w:rPr>
-          <w:noProof/>
-        </w:rPr>
-      </w:pPr>
-    </w:p>
-    <w:p>
-      <w:pPr>
-        <w:rPr>
-          <w:noProof/>
-        </w:rPr>
-      </w:pPr>
-    </w:p>
-    <w:bookmarkStart w:id="4" w:name="_Ref194812128"/>
-    <w:p>
-      <w:pPr>
-        <w:pStyle w:val="Descripcin"/>
-        <w:rPr>
-          <w:noProof/>
-        </w:rPr>
-      </w:pPr>
-      <w:r>
-        <w:rPr>
-          <w:noProof/>
-        </w:rPr>
-        <mc:AlternateContent>
-          <mc:Choice Requires="wps">
-            <w:drawing>
-              <wp:anchor distT="0" distB="0" distL="114300" distR="114300" simplePos="0" relativeHeight="251658752" behindDoc="0" locked="0" layoutInCell="1" allowOverlap="1" wp14:anchorId="33CC6BF1" wp14:editId="28D12346">
-                <wp:simplePos x="0" y="0"/>
-                <wp:positionH relativeFrom="column">
-                  <wp:posOffset>1028700</wp:posOffset>
-                </wp:positionH>
-                <wp:positionV relativeFrom="paragraph">
-                  <wp:posOffset>-106680</wp:posOffset>
-                </wp:positionV>
-                <wp:extent cx="1257300" cy="457200"/>
-                <wp:effectExtent l="0" t="0" r="0" b="0"/>
-                <wp:wrapTopAndBottom/>
-                <wp:docPr id="2" name="Rectangle 9"/>
-                <wp:cNvGraphicFramePr>
-                  <a:graphicFrameLocks xmlns:a="http://schemas.openxmlformats.org/drawingml/2006/main"/>
-                </wp:cNvGraphicFramePr>
-                <a:graphic xmlns:a="http://schemas.openxmlformats.org/drawingml/2006/main">
-                  <a:graphicData uri="http://schemas.microsoft.com/office/word/2010/wordprocessingShape">
-                    <wps:wsp>
-                      <wps:cNvSpPr>
-                        <a:spLocks noChangeArrowheads="1"/>
-                      </wps:cNvSpPr>
-                      <wps:spPr bwMode="auto">
-                        <a:xfrm>
-                          <a:off x="0" y="0"/>
-                          <a:ext cx="1257300" cy="457200"/>
-                        </a:xfrm>
-                        <a:prstGeom prst="rect">
-                          <a:avLst/>
-                        </a:prstGeom>
-                        <a:solidFill>
-                          <a:srgbClr val="FFFFFF"/>
-                        </a:solidFill>
-                        <a:ln w="9525">
-                          <a:solidFill>
-                            <a:srgbClr val="000000"/>
-                          </a:solidFill>
-                          <a:miter lim="800000"/>
-                          <a:headEnd/>
-                          <a:tailEnd/>
-                        </a:ln>
-                      </wps:spPr>
-                      <wps:bodyPr rot="0" vert="horz" wrap="square" lIns="91440" tIns="45720" rIns="91440" bIns="45720" anchor="t" anchorCtr="0" upright="1">
-                        <a:noAutofit/>
-                      </wps:bodyPr>
-                    </wps:wsp>
-                  </a:graphicData>
-                </a:graphic>
-                <wp14:sizeRelH relativeFrom="page">
-                  <wp14:pctWidth>0</wp14:pctWidth>
-                </wp14:sizeRelH>
-                <wp14:sizeRelV relativeFrom="page">
-                  <wp14:pctHeight>0</wp14:pctHeight>
-                </wp14:sizeRelV>
-              </wp:anchor>
-            </w:drawing>
-          </mc:Choice>
-          <mc:Fallback>
-            <w:pict>
-              <v:rect w14:anchorId="3148635B" id="Rectangle 9" o:spid="_x0000_s1026" style="position:absolute;margin-left:81pt;margin-top:-8.4pt;width:99pt;height:36pt;z-index:251658752;visibility:visible;mso-wrap-style:square;mso-width-percent:0;mso-height-percent:0;mso-wrap-distance-left:9pt;mso-wrap-distance-top:0;mso-wrap-distance-right:9pt;mso-wrap-distance-bottom:0;mso-position-horizontal:absolute;mso-position-horizontal-relative:text;mso-position-vertical:absolute;mso-position-vertical-relative:text;mso-width-percent:0;mso-height-percent:0;mso-width-relative:page;mso-height-relative:page;v-text-anchor:top" o:gfxdata="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">
-                <w10:wrap type="topAndBottom"/>
-              </v:rect>
-            </w:pict>
-          </mc:Fallback>
-        </mc:AlternateContent>
-      </w:r>
-      <w:r>
-        <w:rPr>
-          <w:noProof/>
-        </w:rPr>
-        <w:t xml:space="preserve">Ilustración </w:t>
-      </w:r>
-      <w:r>
-        <w:rPr>
-          <w:noProof/>
-        </w:rPr>
-        <w:fldChar w:fldCharType="begin"/>
-      </w:r>
-      <w:r>
-        <w:rPr>
-          <w:noProof/>
-        </w:rPr>
-        <w:instrText xml:space="preserve"> SEQ Ilustración \* ARABIC </w:instrText>
-      </w:r>
-      <w:r>
-        <w:rPr>
-          <w:noProof/>
-        </w:rPr>
-        <w:fldChar w:fldCharType="separate"/>
-      </w:r>
-      <w:r>
-        <w:rPr>
-          <w:noProof/>
-        </w:rPr>
-        <w:t>1</w:t>
-      </w:r>
-      <w:r>
-        <w:rPr>
-          <w:noProof/>
-        </w:rPr>
-        <w:fldChar w:fldCharType="end"/>
-      </w:r>
-      <w:bookmarkEnd w:id="4"/>
-      <w:r>
-        <w:rPr>
-          <w:noProof/>
-        </w:rPr>
-        <w:t>: Esquema general del trabajo (insertar referencia – título) anclar gráfico a este epígrafe</w:t>
-      </w:r>
-    </w:p>
-    <w:p>
-      <w:pPr>
-        <w:rPr>
-          <w:noProof/>
-        </w:rPr>
-      </w:pPr>
-    </w:p>
-    <w:p>
-      <w:pPr>
-        <w:rPr>
-          <w:noProof/>
-        </w:rPr>
-      </w:pPr>
-      <w:r>
-        <w:rPr>
-          <w:noProof/>
-        </w:rPr>
-        <w:t>Falta tabla</w:t>
-      </w:r>
-    </w:p>
-    <w:p>
-      <w:pPr>
-        <w:rPr>
-          <w:noProof/>
-        </w:rPr>
-      </w:pPr>
-    </w:p>
-    <w:p>
-      <w:pPr>
-        <w:rPr>
-          <w:noProof/>
-        </w:rPr>
-      </w:pPr>
-    </w:p>
-    <w:p>
-      <w:pPr>
+        <w:ind w:left="576"/>
+        <w:rPr>
+          <w:noProof/>
+        </w:rPr>
+      </w:pPr>
+      <w:r>
+        <w:rPr>
+          <w:noProof/>
+        </w:rPr>
+        <w:t>A finales de los 90</w:t>
+      </w:r>
+      <w:r>
+        <w:rPr>
+          <w:noProof/>
+        </w:rPr>
+        <w:t>, brindar un servicio web por partes de las empreas, era plus o lujo.</w:t>
+      </w:r>
+      <w:r>
+        <w:rPr>
+          <w:noProof/>
+        </w:rPr>
+        <w:t xml:space="preserve"> No todas las perosnas tenías acceso a internet y algunos de los que podía, tenían una conexión bastante mala.</w:t>
+      </w:r>
+      <w:r>
+        <w:rPr>
+          <w:noProof/>
+        </w:rPr>
+        <w:t xml:space="preserve"> Hoy en día, </w:t>
+      </w:r>
+      <w:r>
+        <w:rPr>
+          <w:noProof/>
+        </w:rPr>
+        <w:t xml:space="preserve">en la Argentina, muchas personas tienen acceso a internet por más de un dispositivo, por lo que </w:t>
+      </w:r>
+      <w:r>
+        <w:rPr>
+          <w:noProof/>
+        </w:rPr>
+        <w:t xml:space="preserve">las empresas que no lo </w:t>
+      </w:r>
+      <w:r>
+        <w:rPr>
+          <w:noProof/>
+        </w:rPr>
+        <w:t>brindan un servicio web básico</w:t>
+      </w:r>
+      <w:r>
+        <w:rPr>
+          <w:noProof/>
+        </w:rPr>
+        <w:t xml:space="preserve">, estan por destras de </w:t>
+      </w:r>
+      <w:r>
+        <w:rPr>
+          <w:noProof/>
+        </w:rPr>
+        <w:t>toda la</w:t>
+      </w:r>
+      <w:r>
+        <w:rPr>
+          <w:noProof/>
+        </w:rPr>
+        <w:t xml:space="preserve"> competencia. Exiten multiples ventajas por lo que se usan estos servicios, entre los más importantes podemos nombrar: </w:t>
+      </w:r>
+    </w:p>
+    <w:p>
+      <w:pPr>
+        <w:pStyle w:val="Prrafodelista"/>
+        <w:numPr>
+          <w:ilvl w:val="0"/>
+          <w:numId w:val="9"/>
+        </w:numPr>
+        <w:rPr>
+          <w:noProof/>
+        </w:rPr>
+      </w:pPr>
+      <w:r>
+        <w:rPr>
+          <w:noProof/>
+        </w:rPr>
+        <w:t>Superar las limitaciones físicas</w:t>
+      </w:r>
+      <w:r>
+        <w:rPr>
+          <w:noProof/>
+        </w:rPr>
+        <w:t>, podemos llegar a todo el mundo de manera instantanea</w:t>
+      </w:r>
+      <w:r>
+        <w:rPr>
+          <w:noProof/>
+        </w:rPr>
+        <w:t>.</w:t>
+      </w:r>
+    </w:p>
+    <w:p>
+      <w:pPr>
+        <w:pStyle w:val="Prrafodelista"/>
+        <w:numPr>
+          <w:ilvl w:val="0"/>
+          <w:numId w:val="9"/>
+        </w:numPr>
+        <w:rPr>
+          <w:noProof/>
+        </w:rPr>
+      </w:pPr>
+      <w:r>
+        <w:rPr>
+          <w:noProof/>
+        </w:rPr>
+        <w:t>Es más economico</w:t>
+      </w:r>
+      <w:r>
+        <w:rPr>
+          <w:noProof/>
+        </w:rPr>
+        <w:t>, creamos una landing una sola vez y tenemos que pagar costos mínimos de mantenimientos, a diferencia de cuando se debía imprimir mes a mes catálogos de revistas.</w:t>
+      </w:r>
+    </w:p>
+    <w:p>
+      <w:pPr>
+        <w:pStyle w:val="Prrafodelista"/>
+        <w:numPr>
+          <w:ilvl w:val="0"/>
+          <w:numId w:val="9"/>
+        </w:numPr>
+        <w:rPr>
+          <w:noProof/>
+        </w:rPr>
+      </w:pPr>
+    </w:p>
+    <w:p>
+      <w:pPr>
+        <w:rPr>
+          <w:noProof/>
+        </w:rPr>
+      </w:pPr>
+    </w:p>
+    <w:p>
+      <w:pPr>
+        <w:ind w:left="576"/>
+        <w:rPr>
+          <w:noProof/>
+        </w:rPr>
+      </w:pPr>
+      <w:r>
+        <w:rPr>
+          <w:noProof/>
+        </w:rPr>
+        <w:tab/>
+      </w:r>
+      <w:r>
+        <w:rPr>
+          <w:noProof/>
+        </w:rPr>
+        <w:t>Estos servicios se basan en la</w:t>
+      </w:r>
+      <w:r>
+        <w:rPr>
+          <w:noProof/>
+        </w:rPr>
+        <w:t xml:space="preserve"> arquitectura</w:t>
+      </w:r>
+      <w:r>
+        <w:rPr>
+          <w:noProof/>
+        </w:rPr>
+        <w:t xml:space="preserve"> de cliente- servivor. Este es un </w:t>
+      </w:r>
+      <w:r>
+        <w:rPr>
+          <w:noProof/>
+        </w:rPr>
+        <w:t>modelo de diseño de software en el que las tareas se reparten entre los proveedores de recursos o servicios, llamados servidores, y los demandantes, llamados clientes. Un cliente reañiza peticiones a otro programa remoto, que se encuentra en el servidor, quien da respuesta.</w:t>
+      </w:r>
+    </w:p>
+    <w:p>
+      <w:pPr>
+        <w:ind w:left="576"/>
+        <w:rPr>
+          <w:noProof/>
+        </w:rPr>
+      </w:pPr>
+      <w:r>
+        <w:rPr>
+          <w:noProof/>
+        </w:rPr>
+        <w:t>Algunos ejemplos de aplicaciones que usen el modelo cliente -servidor son el correo electrónico, un servideo de impresión y la Wolrd Wide Web.[definicion de wikipedia]</w:t>
+      </w:r>
+    </w:p>
+    <w:p>
+      <w:pPr>
+        <w:ind w:left="576"/>
+        <w:rPr>
+          <w:noProof/>
+        </w:rPr>
+      </w:pPr>
+      <w:r>
+        <w:rPr>
+          <w:noProof/>
+        </w:rPr>
+        <w:t xml:space="preserve"> En esta arquitectura, hablando más a nuestro caso, web </w:t>
+      </w:r>
+    </w:p>
+    <w:p>
+      <w:pPr>
+        <w:ind w:left="360"/>
         <w:rPr>
           <w:noProof/>
         </w:rPr>
@@ -2933,16 +3070,27 @@
         </w:rPr>
         <w:t xml:space="preserve"> </w:t>
       </w:r>
-      <w:bookmarkStart w:id="5" w:name="_Toc194805029"/>
-      <w:r>
-        <w:rPr>
-          <w:noProof/>
-        </w:rPr>
-        <w:t>Subsección 1.</w:t>
+      <w:bookmarkStart w:id="5" w:name="_Toc128070340"/>
+      <w:r>
+        <w:rPr>
+          <w:noProof/>
+        </w:rPr>
+        <w:t>Back end</w:t>
+      </w:r>
+      <w:r>
+        <w:rPr>
+          <w:noProof/>
+        </w:rPr>
+        <w:t>.</w:t>
       </w:r>
       <w:bookmarkEnd w:id="5"/>
     </w:p>
     <w:p>
+      <w:r>
+        <w:t xml:space="preserve">Esta es la parte del servicio web que funciona desde el servidor </w:t>
+      </w:r>
+    </w:p>
+    <w:p>
       <w:pPr>
         <w:pStyle w:val="Ttulo3"/>
         <w:rPr>
@@ -2955,7 +3103,7 @@
         </w:rPr>
         <w:t xml:space="preserve"> </w:t>
       </w:r>
-      <w:bookmarkStart w:id="6" w:name="_Toc194805030"/>
+      <w:bookmarkStart w:id="6" w:name="_Toc128070341"/>
       <w:r>
         <w:rPr>
           <w:noProof/>
@@ -2979,7 +3127,7 @@
           <w:lang w:val="es-AR"/>
         </w:rPr>
       </w:pPr>
-      <w:bookmarkStart w:id="7" w:name="_Toc194805031"/>
+      <w:bookmarkStart w:id="7" w:name="_Toc128070342"/>
       <w:r>
         <w:rPr>
           <w:noProof/>
@@ -2997,7 +3145,7 @@
           <w:lang w:val="es-AR"/>
         </w:rPr>
       </w:pPr>
-      <w:bookmarkStart w:id="8" w:name="_Toc194805032"/>
+      <w:bookmarkStart w:id="8" w:name="_Toc128070343"/>
       <w:r>
         <w:rPr>
           <w:noProof/>
@@ -3029,14 +3177,15 @@
           <w:lang w:val="es-AR"/>
         </w:rPr>
       </w:pPr>
+      <w:bookmarkStart w:id="9" w:name="_Toc128070344"/>
       <w:r>
         <w:rPr>
           <w:noProof/>
           <w:lang w:val="es-AR"/>
         </w:rPr>
-        <w:lastRenderedPageBreak/>
         <w:t>Bibliografía</w:t>
       </w:r>
+      <w:bookmarkEnd w:id="9"/>
     </w:p>
     <w:p>
       <w:pPr>
@@ -3053,7 +3202,7 @@
           <w:lang w:val="es-AR"/>
         </w:rPr>
       </w:pPr>
-      <w:bookmarkStart w:id="9" w:name="_Ref194811947"/>
+      <w:bookmarkStart w:id="10" w:name="_Ref194811947"/>
       <w:r>
         <w:rPr>
           <w:noProof/>
@@ -3061,7 +3210,7 @@
         </w:rPr>
         <w:t>Autores: Título. Editorial, lugar, año.</w:t>
       </w:r>
-      <w:bookmarkEnd w:id="9"/>
+      <w:bookmarkEnd w:id="10"/>
     </w:p>
     <w:p>
       <w:pPr>
@@ -3200,8 +3349,18 @@
       <w:rPr>
         <w:sz w:val="20"/>
       </w:rPr>
-      <w:t>Nombre del T.Final</w:t>
+      <w:t xml:space="preserve">Nombre del </w:t>
     </w:r>
+    <w:proofErr w:type="spellStart"/>
+    <w:proofErr w:type="gramStart"/>
+    <w:r>
+      <w:rPr>
+        <w:sz w:val="20"/>
+      </w:rPr>
+      <w:t>T.Final</w:t>
+    </w:r>
+    <w:proofErr w:type="spellEnd"/>
+    <w:proofErr w:type="gramEnd"/>
     <w:r>
       <w:rPr>
         <w:sz w:val="20"/>
@@ -3649,6 +3808,118 @@
     </w:lvl>
   </w:abstractNum>
   <w:abstractNum w:abstractNumId="3" w15:restartNumberingAfterBreak="0">
+    <w:nsid w:val="24C13FAA"/>
+    <w:multiLevelType w:val="hybridMultilevel"/>
+    <w:tmpl w:val="CCE03384"/>
+    <w:lvl w:ilvl="0" w:tplc="70D662EE">
+      <w:numFmt w:val="bullet"/>
+      <w:lvlText w:val="-"/>
+      <w:lvlJc w:val="left"/>
+      <w:pPr>
+        <w:ind w:left="936" w:hanging="360"/>
+      </w:pPr>
+      <w:rPr>
+        <w:rFonts w:ascii="Times New Roman" w:eastAsia="Times New Roman" w:hAnsi="Times New Roman" w:cs="Times New Roman" w:hint="default"/>
+      </w:rPr>
+    </w:lvl>
+    <w:lvl w:ilvl="1" w:tplc="2C0A0003" w:tentative="1">
+      <w:start w:val="1"/>
+      <w:numFmt w:val="bullet"/>
+      <w:lvlText w:val="o"/>
+      <w:lvlJc w:val="left"/>
+      <w:pPr>
+        <w:ind w:left="1656" w:hanging="360"/>
+      </w:pPr>
+      <w:rPr>
+        <w:rFonts w:ascii="Courier New" w:hAnsi="Courier New" w:cs="Courier New" w:hint="default"/>
+      </w:rPr>
+    </w:lvl>
+    <w:lvl w:ilvl="2" w:tplc="2C0A0005" w:tentative="1">
+      <w:start w:val="1"/>
+      <w:numFmt w:val="bullet"/>
+      <w:lvlText w:val=""/>
+      <w:lvlJc w:val="left"/>
+      <w:pPr>
+        <w:ind w:left="2376" w:hanging="360"/>
+      </w:pPr>
+      <w:rPr>
+        <w:rFonts w:ascii="Wingdings" w:hAnsi="Wingdings" w:hint="default"/>
+      </w:rPr>
+    </w:lvl>
+    <w:lvl w:ilvl="3" w:tplc="2C0A0001" w:tentative="1">
+      <w:start w:val="1"/>
+      <w:numFmt w:val="bullet"/>
+      <w:lvlText w:val=""/>
+      <w:lvlJc w:val="left"/>
+      <w:pPr>
+        <w:ind w:left="3096" w:hanging="360"/>
+      </w:pPr>
+      <w:rPr>
+        <w:rFonts w:ascii="Symbol" w:hAnsi="Symbol" w:hint="default"/>
+      </w:rPr>
+    </w:lvl>
+    <w:lvl w:ilvl="4" w:tplc="2C0A0003" w:tentative="1">
+      <w:start w:val="1"/>
+      <w:numFmt w:val="bullet"/>
+      <w:lvlText w:val="o"/>
+      <w:lvlJc w:val="left"/>
+      <w:pPr>
+        <w:ind w:left="3816" w:hanging="360"/>
+      </w:pPr>
+      <w:rPr>
+        <w:rFonts w:ascii="Courier New" w:hAnsi="Courier New" w:cs="Courier New" w:hint="default"/>
+      </w:rPr>
+    </w:lvl>
+    <w:lvl w:ilvl="5" w:tplc="2C0A0005" w:tentative="1">
+      <w:start w:val="1"/>
+      <w:numFmt w:val="bullet"/>
+      <w:lvlText w:val=""/>
+      <w:lvlJc w:val="left"/>
+      <w:pPr>
+        <w:ind w:left="4536" w:hanging="360"/>
+      </w:pPr>
+      <w:rPr>
+        <w:rFonts w:ascii="Wingdings" w:hAnsi="Wingdings" w:hint="default"/>
+      </w:rPr>
+    </w:lvl>
+    <w:lvl w:ilvl="6" w:tplc="2C0A0001" w:tentative="1">
+      <w:start w:val="1"/>
+      <w:numFmt w:val="bullet"/>
+      <w:lvlText w:val=""/>
+      <w:lvlJc w:val="left"/>
+      <w:pPr>
+        <w:ind w:left="5256" w:hanging="360"/>
+      </w:pPr>
+      <w:rPr>
+        <w:rFonts w:ascii="Symbol" w:hAnsi="Symbol" w:hint="default"/>
+      </w:rPr>
+    </w:lvl>
+    <w:lvl w:ilvl="7" w:tplc="2C0A0003" w:tentative="1">
+      <w:start w:val="1"/>
+      <w:numFmt w:val="bullet"/>
+      <w:lvlText w:val="o"/>
+      <w:lvlJc w:val="left"/>
+      <w:pPr>
+        <w:ind w:left="5976" w:hanging="360"/>
+      </w:pPr>
+      <w:rPr>
+        <w:rFonts w:ascii="Courier New" w:hAnsi="Courier New" w:cs="Courier New" w:hint="default"/>
+      </w:rPr>
+    </w:lvl>
+    <w:lvl w:ilvl="8" w:tplc="2C0A0005" w:tentative="1">
+      <w:start w:val="1"/>
+      <w:numFmt w:val="bullet"/>
+      <w:lvlText w:val=""/>
+      <w:lvlJc w:val="left"/>
+      <w:pPr>
+        <w:ind w:left="6696" w:hanging="360"/>
+      </w:pPr>
+      <w:rPr>
+        <w:rFonts w:ascii="Wingdings" w:hAnsi="Wingdings" w:hint="default"/>
+      </w:rPr>
+    </w:lvl>
+  </w:abstractNum>
+  <w:abstractNum w:abstractNumId="4" w15:restartNumberingAfterBreak="0">
     <w:nsid w:val="3B707770"/>
     <w:multiLevelType w:val="hybridMultilevel"/>
     <w:tmpl w:val="9BAA39C8"/>
@@ -3765,7 +4036,7 @@
       </w:pPr>
     </w:lvl>
   </w:abstractNum>
-  <w:abstractNum w:abstractNumId="4" w15:restartNumberingAfterBreak="0">
+  <w:abstractNum w:abstractNumId="5" w15:restartNumberingAfterBreak="0">
     <w:nsid w:val="53AD6747"/>
     <w:multiLevelType w:val="multilevel"/>
     <w:tmpl w:val="9190DAA0"/>
@@ -3923,7 +4194,7 @@
       </w:rPr>
     </w:lvl>
   </w:abstractNum>
-  <w:abstractNum w:abstractNumId="5" w15:restartNumberingAfterBreak="0">
+  <w:abstractNum w:abstractNumId="6" w15:restartNumberingAfterBreak="0">
     <w:nsid w:val="63161F31"/>
     <w:multiLevelType w:val="multilevel"/>
     <w:tmpl w:val="F5A698F0"/>
@@ -4060,7 +4331,7 @@
       </w:rPr>
     </w:lvl>
   </w:abstractNum>
-  <w:abstractNum w:abstractNumId="6" w15:restartNumberingAfterBreak="0">
+  <w:abstractNum w:abstractNumId="7" w15:restartNumberingAfterBreak="0">
     <w:nsid w:val="755D4E22"/>
     <w:multiLevelType w:val="hybridMultilevel"/>
     <w:tmpl w:val="E160B418"/>
@@ -4172,7 +4443,7 @@
       </w:rPr>
     </w:lvl>
   </w:abstractNum>
-  <w:abstractNum w:abstractNumId="7" w15:restartNumberingAfterBreak="0">
+  <w:abstractNum w:abstractNumId="8" w15:restartNumberingAfterBreak="0">
     <w:nsid w:val="793D61F6"/>
     <w:multiLevelType w:val="multilevel"/>
     <w:tmpl w:val="F03A94B4"/>
@@ -4337,22 +4608,25 @@
     <w:abstractNumId w:val="2"/>
   </w:num>
   <w:num w:numId="3" w16cid:durableId="115804160">
-    <w:abstractNumId w:val="5"/>
+    <w:abstractNumId w:val="6"/>
   </w:num>
   <w:num w:numId="4" w16cid:durableId="224141967">
     <w:abstractNumId w:val="1"/>
   </w:num>
   <w:num w:numId="5" w16cid:durableId="226108484">
+    <w:abstractNumId w:val="8"/>
+  </w:num>
+  <w:num w:numId="6" w16cid:durableId="205221902">
+    <w:abstractNumId w:val="5"/>
+  </w:num>
+  <w:num w:numId="7" w16cid:durableId="204877697">
+    <w:abstractNumId w:val="4"/>
+  </w:num>
+  <w:num w:numId="8" w16cid:durableId="90668546">
     <w:abstractNumId w:val="7"/>
   </w:num>
-  <w:num w:numId="6" w16cid:durableId="205221902">
-    <w:abstractNumId w:val="4"/>
-  </w:num>
-  <w:num w:numId="7" w16cid:durableId="204877697">
+  <w:num w:numId="9" w16cid:durableId="610237986">
     <w:abstractNumId w:val="3"/>
-  </w:num>
-  <w:num w:numId="8" w16cid:durableId="90668546">
-    <w:abstractNumId w:val="6"/>
   </w:num>
 </w:numbering>
 </file>
@@ -4974,7 +5248,7 @@
     <w:basedOn w:val="Normal"/>
     <w:next w:val="Normal"/>
     <w:autoRedefine/>
-    <w:semiHidden/>
+    <w:uiPriority w:val="39"/>
     <w:rsid w:val="00F04D67"/>
     <w:pPr>
       <w:spacing w:before="120" w:after="120"/>
@@ -4990,7 +5264,7 @@
     <w:basedOn w:val="Normal"/>
     <w:next w:val="Normal"/>
     <w:autoRedefine/>
-    <w:semiHidden/>
+    <w:uiPriority w:val="39"/>
     <w:rsid w:val="00F04D67"/>
     <w:pPr>
       <w:ind w:left="200"/>
@@ -5004,7 +5278,7 @@
     <w:basedOn w:val="Normal"/>
     <w:next w:val="Normal"/>
     <w:autoRedefine/>
-    <w:semiHidden/>
+    <w:uiPriority w:val="39"/>
     <w:rsid w:val="00F04D67"/>
     <w:pPr>
       <w:ind w:left="400"/>
@@ -5107,6 +5381,7 @@
   <w:style w:type="character" w:styleId="Hipervnculo">
     <w:name w:val="Hyperlink"/>
     <w:basedOn w:val="Fuentedeprrafopredeter"/>
+    <w:uiPriority w:val="99"/>
     <w:rsid w:val="00F04D67"/>
     <w:rPr>
       <w:color w:val="0000FF"/>

</xml_diff>

<commit_message>
mejorando introduccion y agregando capitulo 2
</commit_message>
<xml_diff>
--- a/Informe_borrador.docx
+++ b/Informe_borrador.docx
@@ -33,7 +33,7 @@
                     </pic:cNvPicPr>
                   </pic:nvPicPr>
                   <pic:blipFill>
-                    <a:blip r:embed="rId7" cstate="print">
+                    <a:blip r:embed="rId8" cstate="print">
                       <a:extLst>
                         <a:ext uri="{28A0092B-C50C-407E-A947-70E740481C1C}">
                           <a14:useLocalDpi xmlns:a14="http://schemas.microsoft.com/office/drawing/2010/main" val="0"/>
@@ -393,14 +393,12 @@
                               </w:rPr>
                               <w:t xml:space="preserve"> - </w:t>
                             </w:r>
-                            <w:proofErr w:type="spellStart"/>
                             <w:r>
                               <w:rPr>
                                 <w:b/>
                               </w:rPr>
                               <w:t>Penizzotto</w:t>
                             </w:r>
-                            <w:proofErr w:type="spellEnd"/>
                             <w:r>
                               <w:rPr>
                                 <w:b/>
@@ -691,14 +689,12 @@
                         </w:rPr>
                         <w:t xml:space="preserve"> - </w:t>
                       </w:r>
-                      <w:proofErr w:type="spellStart"/>
                       <w:r>
                         <w:rPr>
                           <w:b/>
                         </w:rPr>
                         <w:t>Penizzotto</w:t>
                       </w:r>
-                      <w:proofErr w:type="spellEnd"/>
                       <w:r>
                         <w:rPr>
                           <w:b/>
@@ -879,7 +875,7 @@
                           </pic:cNvPicPr>
                         </pic:nvPicPr>
                         <pic:blipFill>
-                          <a:blip r:embed="rId8" cstate="print">
+                          <a:blip r:embed="rId9" cstate="print">
                             <a:extLst>
                               <a:ext uri="{28A0092B-C50C-407E-A947-70E740481C1C}">
                                 <a14:useLocalDpi xmlns:a14="http://schemas.microsoft.com/office/drawing/2010/main" val="0"/>
@@ -1022,23 +1018,7 @@
                 <w:rFonts w:ascii="Arial" w:hAnsi="Arial"/>
                 <w:sz w:val="20"/>
               </w:rPr>
-              <w:t xml:space="preserve">Tel: 264 4211700 </w:t>
-            </w:r>
-            <w:proofErr w:type="spellStart"/>
-            <w:r>
-              <w:rPr>
-                <w:rFonts w:ascii="Arial" w:hAnsi="Arial"/>
-                <w:sz w:val="20"/>
-              </w:rPr>
-              <w:t>ext</w:t>
-            </w:r>
-            <w:proofErr w:type="spellEnd"/>
-            <w:r>
-              <w:rPr>
-                <w:rFonts w:ascii="Arial" w:hAnsi="Arial"/>
-                <w:sz w:val="20"/>
-              </w:rPr>
-              <w:t>: 354</w:t>
+              <w:t>Tel: 264 4211700 ext: 354</w:t>
             </w:r>
           </w:p>
           <w:p>
@@ -1096,7 +1076,7 @@
       <w:r>
         <w:fldChar w:fldCharType="separate"/>
       </w:r>
-      <w:hyperlink w:anchor="_Toc128070336" w:history="1">
+      <w:hyperlink w:anchor="_Toc128988207" w:history="1">
         <w:r>
           <w:rPr>
             <w:rStyle w:val="Hipervnculo"/>
@@ -1123,7 +1103,7 @@
             <w:noProof/>
             <w:webHidden/>
           </w:rPr>
-          <w:instrText xml:space="preserve"> PAGEREF _Toc128070336 \h </w:instrText>
+          <w:instrText xml:space="preserve"> PAGEREF _Toc128988207 \h </w:instrText>
         </w:r>
         <w:r>
           <w:rPr>
@@ -1158,6 +1138,7 @@
       <w:pPr>
         <w:pStyle w:val="TDC2"/>
         <w:tabs>
+          <w:tab w:val="left" w:pos="800"/>
           <w:tab w:val="right" w:leader="dot" w:pos="9062"/>
         </w:tabs>
         <w:rPr>
@@ -1168,12 +1149,119 @@
           <w:lang w:eastAsia="es-AR"/>
         </w:rPr>
       </w:pPr>
-      <w:hyperlink w:anchor="_Toc128070337" w:history="1">
+      <w:hyperlink w:anchor="_Toc128988208" w:history="1">
         <w:r>
           <w:rPr>
             <w:rStyle w:val="Hipervnculo"/>
             <w:noProof/>
           </w:rPr>
+          <w:t>1.1</w:t>
+        </w:r>
+        <w:r>
+          <w:rPr>
+            <w:rFonts w:asciiTheme="minorHAnsi" w:eastAsiaTheme="minorEastAsia" w:hAnsiTheme="minorHAnsi" w:cstheme="minorBidi"/>
+            <w:smallCaps w:val="0"/>
+            <w:noProof/>
+            <w:szCs w:val="22"/>
+            <w:lang w:eastAsia="es-AR"/>
+          </w:rPr>
+          <w:tab/>
+        </w:r>
+        <w:r>
+          <w:rPr>
+            <w:rStyle w:val="Hipervnculo"/>
+            <w:noProof/>
+          </w:rPr>
+          <w:t>Breve reseña histórica</w:t>
+        </w:r>
+        <w:r>
+          <w:rPr>
+            <w:noProof/>
+            <w:webHidden/>
+          </w:rPr>
+          <w:tab/>
+        </w:r>
+        <w:r>
+          <w:rPr>
+            <w:noProof/>
+            <w:webHidden/>
+          </w:rPr>
+          <w:fldChar w:fldCharType="begin"/>
+        </w:r>
+        <w:r>
+          <w:rPr>
+            <w:noProof/>
+            <w:webHidden/>
+          </w:rPr>
+          <w:instrText xml:space="preserve"> PAGEREF _Toc128988208 \h </w:instrText>
+        </w:r>
+        <w:r>
+          <w:rPr>
+            <w:noProof/>
+            <w:webHidden/>
+          </w:rPr>
+        </w:r>
+        <w:r>
+          <w:rPr>
+            <w:noProof/>
+            <w:webHidden/>
+          </w:rPr>
+          <w:fldChar w:fldCharType="separate"/>
+        </w:r>
+        <w:r>
+          <w:rPr>
+            <w:noProof/>
+            <w:webHidden/>
+          </w:rPr>
+          <w:t>4</w:t>
+        </w:r>
+        <w:r>
+          <w:rPr>
+            <w:noProof/>
+            <w:webHidden/>
+          </w:rPr>
+          <w:fldChar w:fldCharType="end"/>
+        </w:r>
+      </w:hyperlink>
+    </w:p>
+    <w:p>
+      <w:pPr>
+        <w:pStyle w:val="TDC2"/>
+        <w:tabs>
+          <w:tab w:val="left" w:pos="800"/>
+          <w:tab w:val="right" w:leader="dot" w:pos="9062"/>
+        </w:tabs>
+        <w:rPr>
+          <w:rFonts w:asciiTheme="minorHAnsi" w:eastAsiaTheme="minorEastAsia" w:hAnsiTheme="minorHAnsi" w:cstheme="minorBidi"/>
+          <w:smallCaps w:val="0"/>
+          <w:noProof/>
+          <w:szCs w:val="22"/>
+          <w:lang w:eastAsia="es-AR"/>
+        </w:rPr>
+      </w:pPr>
+      <w:hyperlink w:anchor="_Toc128988209" w:history="1">
+        <w:r>
+          <w:rPr>
+            <w:rStyle w:val="Hipervnculo"/>
+            <w:noProof/>
+          </w:rPr>
+          <w:t>1.2</w:t>
+        </w:r>
+        <w:r>
+          <w:rPr>
+            <w:rFonts w:asciiTheme="minorHAnsi" w:eastAsiaTheme="minorEastAsia" w:hAnsiTheme="minorHAnsi" w:cstheme="minorBidi"/>
+            <w:smallCaps w:val="0"/>
+            <w:noProof/>
+            <w:szCs w:val="22"/>
+            <w:lang w:eastAsia="es-AR"/>
+          </w:rPr>
+          <w:tab/>
+        </w:r>
+        <w:r>
+          <w:rPr>
+            <w:rStyle w:val="Hipervnculo"/>
+            <w:noProof/>
+          </w:rPr>
           <w:t>Estado del arte.</w:t>
         </w:r>
         <w:r>
@@ -1195,7 +1283,97 @@
             <w:noProof/>
             <w:webHidden/>
           </w:rPr>
-          <w:instrText xml:space="preserve"> PAGEREF _Toc128070337 \h </w:instrText>
+          <w:instrText xml:space="preserve"> PAGEREF _Toc128988209 \h </w:instrText>
+        </w:r>
+        <w:r>
+          <w:rPr>
+            <w:noProof/>
+            <w:webHidden/>
+          </w:rPr>
+        </w:r>
+        <w:r>
+          <w:rPr>
+            <w:noProof/>
+            <w:webHidden/>
+          </w:rPr>
+          <w:fldChar w:fldCharType="separate"/>
+        </w:r>
+        <w:r>
+          <w:rPr>
+            <w:noProof/>
+            <w:webHidden/>
+          </w:rPr>
+          <w:t>4</w:t>
+        </w:r>
+        <w:r>
+          <w:rPr>
+            <w:noProof/>
+            <w:webHidden/>
+          </w:rPr>
+          <w:fldChar w:fldCharType="end"/>
+        </w:r>
+      </w:hyperlink>
+    </w:p>
+    <w:p>
+      <w:pPr>
+        <w:pStyle w:val="TDC2"/>
+        <w:tabs>
+          <w:tab w:val="left" w:pos="800"/>
+          <w:tab w:val="right" w:leader="dot" w:pos="9062"/>
+        </w:tabs>
+        <w:rPr>
+          <w:rFonts w:asciiTheme="minorHAnsi" w:eastAsiaTheme="minorEastAsia" w:hAnsiTheme="minorHAnsi" w:cstheme="minorBidi"/>
+          <w:smallCaps w:val="0"/>
+          <w:noProof/>
+          <w:szCs w:val="22"/>
+          <w:lang w:eastAsia="es-AR"/>
+        </w:rPr>
+      </w:pPr>
+      <w:hyperlink w:anchor="_Toc128988210" w:history="1">
+        <w:r>
+          <w:rPr>
+            <w:rStyle w:val="Hipervnculo"/>
+            <w:noProof/>
+          </w:rPr>
+          <w:t>1.3</w:t>
+        </w:r>
+        <w:r>
+          <w:rPr>
+            <w:rFonts w:asciiTheme="minorHAnsi" w:eastAsiaTheme="minorEastAsia" w:hAnsiTheme="minorHAnsi" w:cstheme="minorBidi"/>
+            <w:smallCaps w:val="0"/>
+            <w:noProof/>
+            <w:szCs w:val="22"/>
+            <w:lang w:eastAsia="es-AR"/>
+          </w:rPr>
+          <w:tab/>
+        </w:r>
+        <w:r>
+          <w:rPr>
+            <w:rStyle w:val="Hipervnculo"/>
+            <w:noProof/>
+          </w:rPr>
+          <w:t>Motivacion</w:t>
+        </w:r>
+        <w:r>
+          <w:rPr>
+            <w:noProof/>
+            <w:webHidden/>
+          </w:rPr>
+          <w:tab/>
+        </w:r>
+        <w:r>
+          <w:rPr>
+            <w:noProof/>
+            <w:webHidden/>
+          </w:rPr>
+          <w:fldChar w:fldCharType="begin"/>
+        </w:r>
+        <w:r>
+          <w:rPr>
+            <w:noProof/>
+            <w:webHidden/>
+          </w:rPr>
+          <w:instrText xml:space="preserve"> PAGEREF _Toc128988210 \h </w:instrText>
         </w:r>
         <w:r>
           <w:rPr>
@@ -1243,13 +1421,13 @@
           <w:lang w:eastAsia="es-AR"/>
         </w:rPr>
       </w:pPr>
-      <w:hyperlink w:anchor="_Toc128070338" w:history="1">
+      <w:hyperlink w:anchor="_Toc128988211" w:history="1">
         <w:r>
           <w:rPr>
             <w:rStyle w:val="Hipervnculo"/>
             <w:noProof/>
           </w:rPr>
-          <w:t>Capítulo 1:</w:t>
+          <w:t>Capítulo 2:</w:t>
         </w:r>
         <w:r>
           <w:rPr>
@@ -1289,7 +1467,7 @@
             <w:noProof/>
             <w:webHidden/>
           </w:rPr>
-          <w:instrText xml:space="preserve"> PAGEREF _Toc128070338 \h </w:instrText>
+          <w:instrText xml:space="preserve"> PAGEREF _Toc128988211 \h </w:instrText>
         </w:r>
         <w:r>
           <w:rPr>
@@ -1309,7 +1487,7 @@
             <w:noProof/>
             <w:webHidden/>
           </w:rPr>
-          <w:t>5</w:t>
+          <w:t>4</w:t>
         </w:r>
         <w:r>
           <w:rPr>
@@ -1335,13 +1513,13 @@
           <w:lang w:eastAsia="es-AR"/>
         </w:rPr>
       </w:pPr>
-      <w:hyperlink w:anchor="_Toc128070339" w:history="1">
+      <w:hyperlink w:anchor="_Toc128988212" w:history="1">
         <w:r>
           <w:rPr>
             <w:rStyle w:val="Hipervnculo"/>
             <w:noProof/>
           </w:rPr>
-          <w:t>1.1</w:t>
+          <w:t>2.1</w:t>
         </w:r>
         <w:r>
           <w:rPr>
@@ -1379,7 +1557,7 @@
             <w:noProof/>
             <w:webHidden/>
           </w:rPr>
-          <w:instrText xml:space="preserve"> PAGEREF _Toc128070339 \h </w:instrText>
+          <w:instrText xml:space="preserve"> PAGEREF _Toc128988212 \h </w:instrText>
         </w:r>
         <w:r>
           <w:rPr>
@@ -1399,7 +1577,7 @@
             <w:noProof/>
             <w:webHidden/>
           </w:rPr>
-          <w:t>5</w:t>
+          <w:t>4</w:t>
         </w:r>
         <w:r>
           <w:rPr>
@@ -1426,13 +1604,13 @@
           <w:lang w:eastAsia="es-AR"/>
         </w:rPr>
       </w:pPr>
-      <w:hyperlink w:anchor="_Toc128070340" w:history="1">
+      <w:hyperlink w:anchor="_Toc128988213" w:history="1">
         <w:r>
           <w:rPr>
             <w:rStyle w:val="Hipervnculo"/>
             <w:noProof/>
           </w:rPr>
-          <w:t>1.1.1</w:t>
+          <w:t>2.1.1</w:t>
         </w:r>
         <w:r>
           <w:rPr>
@@ -1471,7 +1649,7 @@
             <w:noProof/>
             <w:webHidden/>
           </w:rPr>
-          <w:instrText xml:space="preserve"> PAGEREF _Toc128070340 \h </w:instrText>
+          <w:instrText xml:space="preserve"> PAGEREF _Toc128988213 \h </w:instrText>
         </w:r>
         <w:r>
           <w:rPr>
@@ -1491,7 +1669,7 @@
             <w:noProof/>
             <w:webHidden/>
           </w:rPr>
-          <w:t>6</w:t>
+          <w:t>4</w:t>
         </w:r>
         <w:r>
           <w:rPr>
@@ -1518,13 +1696,13 @@
           <w:lang w:eastAsia="es-AR"/>
         </w:rPr>
       </w:pPr>
-      <w:hyperlink w:anchor="_Toc128070341" w:history="1">
+      <w:hyperlink w:anchor="_Toc128988214" w:history="1">
         <w:r>
           <w:rPr>
             <w:rStyle w:val="Hipervnculo"/>
             <w:noProof/>
           </w:rPr>
-          <w:t>1.1.2</w:t>
+          <w:t>2.1.2</w:t>
         </w:r>
         <w:r>
           <w:rPr>
@@ -1563,7 +1741,7 @@
             <w:noProof/>
             <w:webHidden/>
           </w:rPr>
-          <w:instrText xml:space="preserve"> PAGEREF _Toc128070341 \h </w:instrText>
+          <w:instrText xml:space="preserve"> PAGEREF _Toc128988214 \h </w:instrText>
         </w:r>
         <w:r>
           <w:rPr>
@@ -1583,7 +1761,7 @@
             <w:noProof/>
             <w:webHidden/>
           </w:rPr>
-          <w:t>6</w:t>
+          <w:t>4</w:t>
         </w:r>
         <w:r>
           <w:rPr>
@@ -1609,13 +1787,13 @@
           <w:lang w:eastAsia="es-AR"/>
         </w:rPr>
       </w:pPr>
-      <w:hyperlink w:anchor="_Toc128070342" w:history="1">
+      <w:hyperlink w:anchor="_Toc128988215" w:history="1">
         <w:r>
           <w:rPr>
             <w:rStyle w:val="Hipervnculo"/>
             <w:noProof/>
           </w:rPr>
-          <w:t>1.2</w:t>
+          <w:t>2.2</w:t>
         </w:r>
         <w:r>
           <w:rPr>
@@ -1653,7 +1831,7 @@
             <w:noProof/>
             <w:webHidden/>
           </w:rPr>
-          <w:instrText xml:space="preserve"> PAGEREF _Toc128070342 \h </w:instrText>
+          <w:instrText xml:space="preserve"> PAGEREF _Toc128988215 \h </w:instrText>
         </w:r>
         <w:r>
           <w:rPr>
@@ -1699,13 +1877,13 @@
           <w:lang w:eastAsia="es-AR"/>
         </w:rPr>
       </w:pPr>
-      <w:hyperlink w:anchor="_Toc128070343" w:history="1">
+      <w:hyperlink w:anchor="_Toc128988216" w:history="1">
         <w:r>
           <w:rPr>
             <w:rStyle w:val="Hipervnculo"/>
             <w:noProof/>
           </w:rPr>
-          <w:t>1.3</w:t>
+          <w:t>2.3</w:t>
         </w:r>
         <w:r>
           <w:rPr>
@@ -1743,7 +1921,7 @@
             <w:noProof/>
             <w:webHidden/>
           </w:rPr>
-          <w:instrText xml:space="preserve"> PAGEREF _Toc128070343 \h </w:instrText>
+          <w:instrText xml:space="preserve"> PAGEREF _Toc128988216 \h </w:instrText>
         </w:r>
         <w:r>
           <w:rPr>
@@ -1790,12 +1968,86 @@
           <w:lang w:eastAsia="es-AR"/>
         </w:rPr>
       </w:pPr>
-      <w:hyperlink w:anchor="_Toc128070344" w:history="1">
+      <w:hyperlink w:anchor="_Toc128988217" w:history="1">
         <w:r>
           <w:rPr>
             <w:rStyle w:val="Hipervnculo"/>
             <w:noProof/>
           </w:rPr>
+          <w:t>Capitulo 3: Redes neuronales</w:t>
+        </w:r>
+        <w:r>
+          <w:rPr>
+            <w:noProof/>
+            <w:webHidden/>
+          </w:rPr>
+          <w:tab/>
+        </w:r>
+        <w:r>
+          <w:rPr>
+            <w:noProof/>
+            <w:webHidden/>
+          </w:rPr>
+          <w:fldChar w:fldCharType="begin"/>
+        </w:r>
+        <w:r>
+          <w:rPr>
+            <w:noProof/>
+            <w:webHidden/>
+          </w:rPr>
+          <w:instrText xml:space="preserve"> PAGEREF _Toc128988217 \h </w:instrText>
+        </w:r>
+        <w:r>
+          <w:rPr>
+            <w:noProof/>
+            <w:webHidden/>
+          </w:rPr>
+        </w:r>
+        <w:r>
+          <w:rPr>
+            <w:noProof/>
+            <w:webHidden/>
+          </w:rPr>
+          <w:fldChar w:fldCharType="separate"/>
+        </w:r>
+        <w:r>
+          <w:rPr>
+            <w:noProof/>
+            <w:webHidden/>
+          </w:rPr>
+          <w:t>6</w:t>
+        </w:r>
+        <w:r>
+          <w:rPr>
+            <w:noProof/>
+            <w:webHidden/>
+          </w:rPr>
+          <w:fldChar w:fldCharType="end"/>
+        </w:r>
+      </w:hyperlink>
+    </w:p>
+    <w:p>
+      <w:pPr>
+        <w:pStyle w:val="TDC1"/>
+        <w:tabs>
+          <w:tab w:val="right" w:leader="dot" w:pos="9062"/>
+        </w:tabs>
+        <w:rPr>
+          <w:rFonts w:asciiTheme="minorHAnsi" w:eastAsiaTheme="minorEastAsia" w:hAnsiTheme="minorHAnsi" w:cstheme="minorBidi"/>
+          <w:b w:val="0"/>
+          <w:bCs w:val="0"/>
+          <w:caps w:val="0"/>
+          <w:noProof/>
+          <w:szCs w:val="22"/>
+          <w:lang w:eastAsia="es-AR"/>
+        </w:rPr>
+      </w:pPr>
+      <w:hyperlink w:anchor="_Toc128988218" w:history="1">
+        <w:r>
+          <w:rPr>
+            <w:rStyle w:val="Hipervnculo"/>
+            <w:noProof/>
+          </w:rPr>
           <w:t>Bibliografía</w:t>
         </w:r>
         <w:r>
@@ -1817,7 +2069,7 @@
             <w:noProof/>
             <w:webHidden/>
           </w:rPr>
-          <w:instrText xml:space="preserve"> PAGEREF _Toc128070344 \h </w:instrText>
+          <w:instrText xml:space="preserve"> PAGEREF _Toc128988218 \h </w:instrText>
         </w:r>
         <w:r>
           <w:rPr>
@@ -1837,7 +2089,7 @@
             <w:noProof/>
             <w:webHidden/>
           </w:rPr>
-          <w:t>5</w:t>
+          <w:t>7</w:t>
         </w:r>
         <w:r>
           <w:rPr>
@@ -1867,7 +2119,7 @@
           <w:lang w:val="es-AR"/>
         </w:rPr>
       </w:pPr>
-      <w:bookmarkStart w:id="0" w:name="_Toc128070336"/>
+      <w:bookmarkStart w:id="0" w:name="_Toc128988207"/>
       <w:r>
         <w:rPr>
           <w:noProof/>
@@ -1878,6 +2130,23 @@
       </w:r>
       <w:bookmarkEnd w:id="0"/>
     </w:p>
+    <w:p/>
+    <w:p>
+      <w:pPr>
+        <w:pStyle w:val="Ttulo2"/>
+        <w:rPr>
+          <w:lang w:val="es-AR"/>
+        </w:rPr>
+      </w:pPr>
+      <w:bookmarkStart w:id="1" w:name="_Toc128988208"/>
+      <w:r>
+        <w:rPr>
+          <w:lang w:val="es-AR"/>
+        </w:rPr>
+        <w:t>Breve reseña histórica</w:t>
+      </w:r>
+      <w:bookmarkEnd w:id="1"/>
+    </w:p>
     <w:p>
       <w:pPr>
         <w:rPr>
@@ -2010,7 +2279,19 @@
         <w:rPr>
           <w:noProof/>
         </w:rPr>
-        <w:t xml:space="preserve"> posteriormente en los nuevos medios de transporte, como el ferrocarril y el barco de vapor.</w:t>
+        <w:t xml:space="preserve"> posteriormente en los nuevos medios de transporte, como el ferrocarril y el barco de vapor</w:t>
+      </w:r>
+      <w:r>
+        <w:rPr>
+          <w:noProof/>
+        </w:rPr>
+        <w:t>, permitiendo a las naciones que los utilizaban, obtener una gran ventaja sobre las que no</w:t>
+      </w:r>
+      <w:r>
+        <w:rPr>
+          <w:noProof/>
+        </w:rPr>
+        <w:t>.</w:t>
       </w:r>
       <w:r>
         <w:rPr>
@@ -2135,7 +2416,19 @@
         <w:rPr>
           <w:noProof/>
         </w:rPr>
-        <w:t xml:space="preserve">la revolución creció y trajo beneficios impensados para la humanidad en las siguientes décadas.  </w:t>
+        <w:t>la revolución creció</w:t>
+      </w:r>
+      <w:r>
+        <w:rPr>
+          <w:noProof/>
+        </w:rPr>
+        <w:t>, desarrollo y nunca freno,</w:t>
+      </w:r>
+      <w:r>
+        <w:rPr>
+          <w:noProof/>
+        </w:rPr>
+        <w:t xml:space="preserve"> trajo beneficios impensados para la humanidad en las siguientes décadas.  </w:t>
       </w:r>
     </w:p>
     <w:p>
@@ -2160,7 +2453,19 @@
         <w:rPr>
           <w:noProof/>
         </w:rPr>
-        <w:t xml:space="preserve">, se produjeron muchos cambios y se presentaron </w:t>
+        <w:t>, se produjeron muchos cambios</w:t>
+      </w:r>
+      <w:r>
+        <w:rPr>
+          <w:noProof/>
+        </w:rPr>
+        <w:t xml:space="preserve">, </w:t>
+      </w:r>
+      <w:r>
+        <w:rPr>
+          <w:noProof/>
+        </w:rPr>
+        <w:t xml:space="preserve">se presentaron </w:t>
       </w:r>
       <w:r>
         <w:rPr>
@@ -2172,7 +2477,19 @@
         <w:rPr>
           <w:noProof/>
         </w:rPr>
-        <w:t xml:space="preserve"> inventos que cambiaron a</w:t>
+        <w:t xml:space="preserve"> inventos</w:t>
+      </w:r>
+      <w:r>
+        <w:rPr>
+          <w:noProof/>
+        </w:rPr>
+        <w:t xml:space="preserve"> e idea</w:t>
+      </w:r>
+      <w:r>
+        <w:rPr>
+          <w:noProof/>
+        </w:rPr>
+        <w:t xml:space="preserve"> que cambiaron a</w:t>
       </w:r>
       <w:r>
         <w:rPr>
@@ -2306,7 +2623,19 @@
         <w:rPr>
           <w:noProof/>
         </w:rPr>
-        <w:t>Se generaron distintos medios para aprovechar fuentes de energía (paneles para la energía solar, etc.)</w:t>
+        <w:t>Se generaron distintos medios para aprovechar fuentes de energía (paneles para la energía solar,</w:t>
+      </w:r>
+      <w:r>
+        <w:rPr>
+          <w:noProof/>
+        </w:rPr>
+        <w:t xml:space="preserve"> reactores para la nuclear,</w:t>
+      </w:r>
+      <w:r>
+        <w:rPr>
+          <w:noProof/>
+        </w:rPr>
+        <w:t xml:space="preserve"> etc.)</w:t>
       </w:r>
     </w:p>
     <w:p>
@@ -2494,26 +2823,18 @@
     <w:p>
       <w:pPr>
         <w:pStyle w:val="Ttulo2"/>
-        <w:numPr>
-          <w:ilvl w:val="0"/>
-          <w:numId w:val="0"/>
-        </w:numPr>
-        <w:ind w:left="576"/>
-        <w:rPr>
-          <w:noProof/>
+        <w:rPr>
           <w:lang w:val="es-AR"/>
         </w:rPr>
       </w:pPr>
-      <w:bookmarkStart w:id="1" w:name="_Toc128070337"/>
-      <w:r>
-        <w:rPr>
-          <w:noProof/>
+      <w:bookmarkStart w:id="2" w:name="_Toc128988209"/>
+      <w:r>
+        <w:rPr>
           <w:lang w:val="es-AR"/>
         </w:rPr>
-        <w:lastRenderedPageBreak/>
         <w:t>Estado del arte.</w:t>
       </w:r>
-      <w:bookmarkEnd w:id="1"/>
+      <w:bookmarkEnd w:id="2"/>
     </w:p>
     <w:p>
       <w:pPr>
@@ -2563,15 +2884,7 @@
         <w:ind w:firstLine="576"/>
       </w:pPr>
       <w:r>
-        <w:t xml:space="preserve">Un área de la inteligencia artificial que ya da mucho de </w:t>
-      </w:r>
-      <w:proofErr w:type="spellStart"/>
-      <w:r>
-        <w:t>que</w:t>
-      </w:r>
-      <w:proofErr w:type="spellEnd"/>
-      <w:r>
-        <w:t xml:space="preserve"> hablar (y de seguro en el futuro lo siga haciendo) es la que utiliza la detección de </w:t>
+        <w:t xml:space="preserve">Un área de la inteligencia artificial que ya da mucho de que hablar (y de seguro en el futuro lo siga haciendo) es la que utiliza la detección de </w:t>
       </w:r>
       <w:r>
         <w:t>cosas</w:t>
@@ -2667,37 +2980,58 @@
         <w:ind w:firstLine="576"/>
       </w:pPr>
       <w:r>
-        <w:t xml:space="preserve">[ver </w:t>
-      </w:r>
-      <w:proofErr w:type="spellStart"/>
-      <w:r>
-        <w:t>paper</w:t>
-      </w:r>
-      <w:proofErr w:type="spellEnd"/>
-      <w:r>
-        <w:t xml:space="preserve"> para profundizar esta parte]</w:t>
-      </w:r>
-    </w:p>
-    <w:p>
-      <w:pPr>
-        <w:rPr>
-          <w:noProof/>
-        </w:rPr>
-      </w:pPr>
-    </w:p>
-    <w:p>
-      <w:pPr>
-        <w:rPr>
-          <w:noProof/>
-        </w:rPr>
-      </w:pPr>
-    </w:p>
-    <w:p>
-      <w:pPr>
-        <w:rPr>
-          <w:noProof/>
-        </w:rPr>
-      </w:pPr>
+        <w:t>[ver paper para profundizar esta parte]</w:t>
+      </w:r>
+    </w:p>
+    <w:p>
+      <w:pPr>
+        <w:rPr>
+          <w:noProof/>
+        </w:rPr>
+      </w:pPr>
+    </w:p>
+    <w:p>
+      <w:pPr>
+        <w:pStyle w:val="Ttulo2"/>
+        <w:rPr>
+          <w:noProof/>
+          <w:lang w:val="es-AR"/>
+        </w:rPr>
+      </w:pPr>
+      <w:bookmarkStart w:id="3" w:name="_Toc128988210"/>
+      <w:r>
+        <w:rPr>
+          <w:noProof/>
+        </w:rPr>
+        <w:t>Motivacion</w:t>
+      </w:r>
+      <w:bookmarkEnd w:id="3"/>
+      <w:r>
+        <w:rPr>
+          <w:noProof/>
+        </w:rPr>
+        <w:t xml:space="preserve"> </w:t>
+      </w:r>
+    </w:p>
+    <w:p>
+      <w:pPr>
+        <w:rPr>
+          <w:noProof/>
+        </w:rPr>
+      </w:pPr>
+    </w:p>
+    <w:p>
+      <w:pPr>
+        <w:rPr>
+          <w:noProof/>
+        </w:rPr>
+      </w:pPr>
+      <w:r>
+        <w:rPr>
+          <w:noProof/>
+        </w:rPr>
+        <w:t>Las motivaciones para iniciar este trabajo son varias, pero la más importante es el aprender los conceptos básicos de creación y trabajo con redes neuronales, desarrollar la capacidad de utilizar distintas herramientas creadas para estas, como lo son el transfer lerning</w:t>
+      </w:r>
     </w:p>
     <w:p>
       <w:pPr>
@@ -2776,7 +3110,7 @@
           <w:lang w:val="es-AR"/>
         </w:rPr>
       </w:pPr>
-      <w:bookmarkStart w:id="2" w:name="_Toc128070338"/>
+      <w:bookmarkStart w:id="4" w:name="_Toc128988211"/>
       <w:r>
         <w:rPr>
           <w:noProof/>
@@ -2792,7 +3126,7 @@
         </w:rPr>
         <w:t>.</w:t>
       </w:r>
-      <w:bookmarkEnd w:id="2"/>
+      <w:bookmarkEnd w:id="4"/>
     </w:p>
     <w:p>
       <w:pPr>
@@ -2809,8 +3143,8 @@
           <w:lang w:val="es-AR"/>
         </w:rPr>
       </w:pPr>
-      <w:bookmarkStart w:id="3" w:name="_Hlk127492707"/>
-      <w:bookmarkStart w:id="4" w:name="_Toc128070339"/>
+      <w:bookmarkStart w:id="5" w:name="_Hlk127492707"/>
+      <w:bookmarkStart w:id="6" w:name="_Toc128988212"/>
       <w:r>
         <w:rPr>
           <w:noProof/>
@@ -2825,9 +3159,9 @@
         </w:rPr>
         <w:t xml:space="preserve"> 1.</w:t>
       </w:r>
-      <w:bookmarkEnd w:id="4"/>
-    </w:p>
-    <w:bookmarkEnd w:id="3"/>
+      <w:bookmarkEnd w:id="6"/>
+    </w:p>
+    <w:bookmarkEnd w:id="5"/>
     <w:p>
       <w:pPr>
         <w:rPr>
@@ -2858,7 +3192,19 @@
         <w:rPr>
           <w:noProof/>
         </w:rPr>
-        <w:t xml:space="preserve"> No todas las perosnas tenías acceso a internet y algunos de los que podía, tenían una conexión bastante mala.</w:t>
+        <w:t xml:space="preserve"> No todas las perosnas tenías acceso a internet y algunos de los que podía, tenían una conexión bastante mala</w:t>
+      </w:r>
+      <w:r>
+        <w:rPr>
+          <w:noProof/>
+        </w:rPr>
+        <w:t xml:space="preserve"> (incluso para E.E.U.U. y Europa que siempre gozaron de mejor calidad de estos servicios que el resto del mundo)</w:t>
+      </w:r>
+      <w:r>
+        <w:rPr>
+          <w:noProof/>
+        </w:rPr>
+        <w:t>.</w:t>
       </w:r>
       <w:r>
         <w:rPr>
@@ -2870,7 +3216,49 @@
         <w:rPr>
           <w:noProof/>
         </w:rPr>
-        <w:t xml:space="preserve">en la Argentina, muchas personas tienen acceso a internet por más de un dispositivo, por lo que </w:t>
+        <w:t xml:space="preserve">en la Argentina, </w:t>
+      </w:r>
+      <w:r>
+        <w:rPr>
+          <w:noProof/>
+        </w:rPr>
+        <w:t>casi toda la población</w:t>
+      </w:r>
+      <w:r>
+        <w:rPr>
+          <w:noProof/>
+        </w:rPr>
+        <w:t xml:space="preserve"> tiene acceso a internet</w:t>
+      </w:r>
+      <w:r>
+        <w:rPr>
+          <w:noProof/>
+        </w:rPr>
+        <w:t xml:space="preserve">, </w:t>
+      </w:r>
+      <w:r>
+        <w:rPr>
+          <w:noProof/>
+        </w:rPr>
+        <w:t>algunas personas lo tiene por mas de</w:t>
+      </w:r>
+      <w:r>
+        <w:rPr>
+          <w:noProof/>
+        </w:rPr>
+        <w:t xml:space="preserve">  un dispositivo</w:t>
+      </w:r>
+      <w:r>
+        <w:rPr>
+          <w:noProof/>
+        </w:rPr>
+        <w:t xml:space="preserve"> (tablest, teléfono, computadora,etc.)</w:t>
+      </w:r>
+      <w:r>
+        <w:rPr>
+          <w:noProof/>
+        </w:rPr>
+        <w:t xml:space="preserve">, por lo que </w:t>
       </w:r>
       <w:r>
         <w:rPr>
@@ -2900,7 +3288,19 @@
         <w:rPr>
           <w:noProof/>
         </w:rPr>
-        <w:t xml:space="preserve"> competencia. Exiten multiples ventajas por lo que se usan estos servicios, entre los más importantes podemos nombrar: </w:t>
+        <w:t xml:space="preserve"> competencia</w:t>
+      </w:r>
+      <w:r>
+        <w:rPr>
+          <w:noProof/>
+        </w:rPr>
+        <w:t>(al igual que aquellos que no usaban el motor a vapor en su momento)</w:t>
+      </w:r>
+      <w:r>
+        <w:rPr>
+          <w:noProof/>
+        </w:rPr>
+        <w:t xml:space="preserve">. Exiten multiples ventajas por lo que se usan estos servicios, entre los más importantes podemos nombrar: </w:t>
       </w:r>
     </w:p>
     <w:p>
@@ -3025,6 +3425,134 @@
         <w:rPr>
           <w:noProof/>
         </w:rPr>
+        <w:t>Los componentes básicos que lo forman son:</w:t>
+      </w:r>
+    </w:p>
+    <w:p>
+      <w:pPr>
+        <w:pStyle w:val="Prrafodelista"/>
+        <w:numPr>
+          <w:ilvl w:val="0"/>
+          <w:numId w:val="9"/>
+        </w:numPr>
+        <w:rPr>
+          <w:noProof/>
+        </w:rPr>
+      </w:pPr>
+      <w:r>
+        <w:rPr>
+          <w:noProof/>
+        </w:rPr>
+        <w:t>Red: es un conjunto de clientes, servidores y base de datos unidos de una manera físca o no físca en el que existen protocolos de transmisión de información establecidos.</w:t>
+      </w:r>
+    </w:p>
+    <w:p>
+      <w:pPr>
+        <w:pStyle w:val="Prrafodelista"/>
+        <w:numPr>
+          <w:ilvl w:val="0"/>
+          <w:numId w:val="9"/>
+        </w:numPr>
+        <w:rPr>
+          <w:noProof/>
+        </w:rPr>
+      </w:pPr>
+      <w:r>
+        <w:rPr>
+          <w:noProof/>
+        </w:rPr>
+        <w:t>Cliente: es un demandate de servicios, este cliente puede ser un ordenador como también una aplicación informatica, la cual requiere informacion proveniente de la red para funcionar.</w:t>
+      </w:r>
+    </w:p>
+    <w:p>
+      <w:pPr>
+        <w:pStyle w:val="Prrafodelista"/>
+        <w:numPr>
+          <w:ilvl w:val="0"/>
+          <w:numId w:val="9"/>
+        </w:numPr>
+        <w:rPr>
+          <w:noProof/>
+        </w:rPr>
+      </w:pPr>
+      <w:r>
+        <w:rPr>
+          <w:noProof/>
+        </w:rPr>
+        <w:t>Servidor: un servidor hace</w:t>
+      </w:r>
+      <w:r>
+        <w:rPr>
+          <w:noProof/>
+        </w:rPr>
+        <w:t xml:space="preserve"> referencia a un proveedor de servicios, este servidor a su vez puede ser un ordenar o una palicación informatica la cual envía información a los demás agentes de la red.</w:t>
+      </w:r>
+    </w:p>
+    <w:p>
+      <w:pPr>
+        <w:pStyle w:val="Prrafodelista"/>
+        <w:numPr>
+          <w:ilvl w:val="0"/>
+          <w:numId w:val="9"/>
+        </w:numPr>
+        <w:rPr>
+          <w:noProof/>
+        </w:rPr>
+      </w:pPr>
+      <w:r>
+        <w:rPr>
+          <w:noProof/>
+        </w:rPr>
+        <w:t>Protocolo: Un protocolo es un conjunto de normas o reglas y pasos establecidos de manera clara y concreta sobre el flujo de información en una red estructurada.</w:t>
+      </w:r>
+    </w:p>
+    <w:p>
+      <w:pPr>
+        <w:pStyle w:val="Prrafodelista"/>
+        <w:numPr>
+          <w:ilvl w:val="0"/>
+          <w:numId w:val="9"/>
+        </w:numPr>
+        <w:rPr>
+          <w:noProof/>
+        </w:rPr>
+      </w:pPr>
+      <w:r>
+        <w:rPr>
+          <w:noProof/>
+        </w:rPr>
+        <w:t>Servicios: Un Servicio es un conjunto de información que busca responder las necesidades de un cliente, donde esta información pueden ser mail, música,etc  en nuestro caso, diagnosticos.</w:t>
+      </w:r>
+    </w:p>
+    <w:p>
+      <w:pPr>
+        <w:pStyle w:val="Prrafodelista"/>
+        <w:numPr>
+          <w:ilvl w:val="0"/>
+          <w:numId w:val="9"/>
+        </w:numPr>
+        <w:rPr>
+          <w:noProof/>
+        </w:rPr>
+      </w:pPr>
+      <w:r>
+        <w:rPr>
+          <w:noProof/>
+        </w:rPr>
+        <w:t>Base de datos: son bancos de información ordenada, categorizada y clasificada que forman parte de la red, que son sitios de lamacenaje para la utilización de los servidores y también directamente de los clientes.</w:t>
+      </w:r>
+    </w:p>
+    <w:p>
+      <w:pPr>
+        <w:ind w:left="576"/>
+        <w:rPr>
+          <w:noProof/>
+        </w:rPr>
+      </w:pPr>
+      <w:r>
+        <w:rPr>
+          <w:noProof/>
+        </w:rPr>
         <w:t>Algunos ejemplos de aplicaciones que usen el modelo cliente -servidor son el correo electrónico, un servideo de impresión y la Wolrd Wide Web.[definicion de wikipedia]</w:t>
       </w:r>
     </w:p>
@@ -3044,6 +3572,13 @@
     </w:p>
     <w:p>
       <w:pPr>
+        <w:rPr>
+          <w:noProof/>
+        </w:rPr>
+      </w:pPr>
+    </w:p>
+    <w:p>
+      <w:pPr>
         <w:ind w:left="360"/>
         <w:rPr>
           <w:noProof/>
@@ -3070,7 +3605,7 @@
         </w:rPr>
         <w:t xml:space="preserve"> </w:t>
       </w:r>
-      <w:bookmarkStart w:id="5" w:name="_Toc128070340"/>
+      <w:bookmarkStart w:id="7" w:name="_Toc128988213"/>
       <w:r>
         <w:rPr>
           <w:noProof/>
@@ -3083,13 +3618,22 @@
         </w:rPr>
         <w:t>.</w:t>
       </w:r>
-      <w:bookmarkEnd w:id="5"/>
-    </w:p>
-    <w:p>
-      <w:r>
-        <w:t xml:space="preserve">Esta es la parte del servicio web que funciona desde el servidor </w:t>
-      </w:r>
-    </w:p>
+      <w:bookmarkEnd w:id="7"/>
+    </w:p>
+    <w:p>
+      <w:r>
+        <w:t>Esta es la parte del servicio web que funciona desde el servidor</w:t>
+      </w:r>
+      <w:r>
+        <w:t>. Este último puede estar compuesto de una sola computadora o de toda infractuctura monstruosa, como son las grandes compañías que ofrecen este servicios (Google, posee edificios esteros a la parte de sus servidores).</w:t>
+      </w:r>
+    </w:p>
+    <w:p>
+      <w:r>
+        <w:t>En caso de que el servidor sea una computadora, lo idea es que sea una máquina potente, con un hardware y software específico que actúa de depósito de datos y funcione como un sistema gestor de base datos o aplicaciones</w:t>
+      </w:r>
+    </w:p>
+    <w:p/>
     <w:p>
       <w:pPr>
         <w:pStyle w:val="Ttulo3"/>
@@ -3101,16 +3645,17 @@
         <w:rPr>
           <w:noProof/>
         </w:rPr>
+        <w:lastRenderedPageBreak/>
         <w:t xml:space="preserve"> </w:t>
       </w:r>
-      <w:bookmarkStart w:id="6" w:name="_Toc128070341"/>
+      <w:bookmarkStart w:id="8" w:name="_Toc128988214"/>
       <w:r>
         <w:rPr>
           <w:noProof/>
         </w:rPr>
         <w:t>Subsección 2.</w:t>
       </w:r>
-      <w:bookmarkEnd w:id="6"/>
+      <w:bookmarkEnd w:id="8"/>
     </w:p>
     <w:p>
       <w:pPr>
@@ -3127,7 +3672,7 @@
           <w:lang w:val="es-AR"/>
         </w:rPr>
       </w:pPr>
-      <w:bookmarkStart w:id="7" w:name="_Toc128070342"/>
+      <w:bookmarkStart w:id="9" w:name="_Toc128988215"/>
       <w:r>
         <w:rPr>
           <w:noProof/>
@@ -3135,7 +3680,7 @@
         </w:rPr>
         <w:t>Sección 2.</w:t>
       </w:r>
-      <w:bookmarkEnd w:id="7"/>
+      <w:bookmarkEnd w:id="9"/>
     </w:p>
     <w:p>
       <w:pPr>
@@ -3145,7 +3690,7 @@
           <w:lang w:val="es-AR"/>
         </w:rPr>
       </w:pPr>
-      <w:bookmarkStart w:id="8" w:name="_Toc128070343"/>
+      <w:bookmarkStart w:id="10" w:name="_Toc128988216"/>
       <w:r>
         <w:rPr>
           <w:noProof/>
@@ -3153,7 +3698,7 @@
         </w:rPr>
         <w:t>Sección 3.</w:t>
       </w:r>
-      <w:bookmarkEnd w:id="8"/>
+      <w:bookmarkEnd w:id="10"/>
       <w:r>
         <w:rPr>
           <w:noProof/>
@@ -3171,21 +3716,118 @@
     </w:p>
     <w:p>
       <w:pPr>
+        <w:rPr>
+          <w:noProof/>
+        </w:rPr>
+      </w:pPr>
+    </w:p>
+    <w:p>
+      <w:pPr>
         <w:pStyle w:val="Ttulo1"/>
         <w:rPr>
           <w:noProof/>
           <w:lang w:val="es-AR"/>
         </w:rPr>
       </w:pPr>
-      <w:bookmarkStart w:id="9" w:name="_Toc128070344"/>
+      <w:bookmarkStart w:id="11" w:name="_Toc128988217"/>
       <w:r>
         <w:rPr>
           <w:noProof/>
           <w:lang w:val="es-AR"/>
         </w:rPr>
+        <w:lastRenderedPageBreak/>
+        <w:t>Capitulo 3: Redes neuronales</w:t>
+      </w:r>
+      <w:bookmarkEnd w:id="11"/>
+      <w:r>
+        <w:rPr>
+          <w:noProof/>
+          <w:lang w:val="es-AR"/>
+        </w:rPr>
+        <w:t xml:space="preserve"> </w:t>
+      </w:r>
+    </w:p>
+    <w:p/>
+    <w:p/>
+    <w:p>
+      <w:pPr>
+        <w:pStyle w:val="Ttulo1"/>
+        <w:rPr>
+          <w:lang w:val="es-AR"/>
+        </w:rPr>
+      </w:pPr>
+      <w:r>
+        <w:rPr>
+          <w:lang w:val="es-AR"/>
+        </w:rPr>
+        <w:lastRenderedPageBreak/>
+        <w:t>Capítulo 4: Herramientas usadas</w:t>
+      </w:r>
+    </w:p>
+    <w:p/>
+    <w:p>
+      <w:pPr>
+        <w:pStyle w:val="Ttulo1"/>
+        <w:rPr>
+          <w:lang w:val="es-AR"/>
+        </w:rPr>
+      </w:pPr>
+      <w:r>
+        <w:rPr>
+          <w:lang w:val="es-AR"/>
+        </w:rPr>
+        <w:lastRenderedPageBreak/>
+        <w:t>Capítulo 5: Proyecto en funcionamiento</w:t>
+      </w:r>
+    </w:p>
+    <w:p/>
+    <w:p>
+      <w:pPr>
+        <w:pStyle w:val="Ttulo1"/>
+        <w:rPr>
+          <w:lang w:val="es-AR"/>
+        </w:rPr>
+      </w:pPr>
+      <w:r>
+        <w:rPr>
+          <w:lang w:val="es-AR"/>
+        </w:rPr>
+        <w:lastRenderedPageBreak/>
+        <w:t>Capítulo</w:t>
+      </w:r>
+      <w:r>
+        <w:rPr>
+          <w:lang w:val="es-AR"/>
+        </w:rPr>
+        <w:t xml:space="preserve"> 6: </w:t>
+      </w:r>
+      <w:r>
+        <w:rPr>
+          <w:lang w:val="es-AR"/>
+        </w:rPr>
+        <w:t xml:space="preserve">Conclusiones </w:t>
+      </w:r>
+    </w:p>
+    <w:p/>
+    <w:p/>
+    <w:p>
+      <w:pPr>
+        <w:pStyle w:val="Ttulo1"/>
+        <w:rPr>
+          <w:noProof/>
+          <w:lang w:val="es-AR"/>
+        </w:rPr>
+      </w:pPr>
+      <w:bookmarkStart w:id="12" w:name="_Toc128988218"/>
+      <w:r>
+        <w:rPr>
+          <w:noProof/>
+          <w:lang w:val="es-AR"/>
+        </w:rPr>
+        <w:lastRenderedPageBreak/>
         <w:t>Bibliografía</w:t>
       </w:r>
-      <w:bookmarkEnd w:id="9"/>
+      <w:bookmarkEnd w:id="12"/>
     </w:p>
     <w:p>
       <w:pPr>
@@ -3202,7 +3844,7 @@
           <w:lang w:val="es-AR"/>
         </w:rPr>
       </w:pPr>
-      <w:bookmarkStart w:id="10" w:name="_Ref194811947"/>
+      <w:bookmarkStart w:id="13" w:name="_Ref194811947"/>
       <w:r>
         <w:rPr>
           <w:noProof/>
@@ -3210,18 +3852,12 @@
         </w:rPr>
         <w:t>Autores: Título. Editorial, lugar, año.</w:t>
       </w:r>
-      <w:bookmarkEnd w:id="10"/>
-    </w:p>
-    <w:p>
-      <w:pPr>
-        <w:rPr>
-          <w:lang w:val="es-MX"/>
-        </w:rPr>
-      </w:pPr>
-    </w:p>
+      <w:bookmarkEnd w:id="13"/>
+    </w:p>
+    <w:p/>
     <w:sectPr>
-      <w:headerReference w:type="default" r:id="rId9"/>
-      <w:footerReference w:type="default" r:id="rId10"/>
+      <w:headerReference w:type="default" r:id="rId10"/>
+      <w:footerReference w:type="default" r:id="rId11"/>
       <w:pgSz w:w="11907" w:h="16840" w:code="9"/>
       <w:pgMar w:top="1701" w:right="1134" w:bottom="1701" w:left="1701" w:header="720" w:footer="720" w:gutter="0"/>
       <w:cols w:space="720"/>
@@ -3349,18 +3985,8 @@
       <w:rPr>
         <w:sz w:val="20"/>
       </w:rPr>
-      <w:t xml:space="preserve">Nombre del </w:t>
+      <w:t>Nombre del T.Final</w:t>
     </w:r>
-    <w:proofErr w:type="spellStart"/>
-    <w:proofErr w:type="gramStart"/>
-    <w:r>
-      <w:rPr>
-        <w:sz w:val="20"/>
-      </w:rPr>
-      <w:t>T.Final</w:t>
-    </w:r>
-    <w:proofErr w:type="spellEnd"/>
-    <w:proofErr w:type="gramEnd"/>
     <w:r>
       <w:rPr>
         <w:sz w:val="20"/>
@@ -5765,4 +6391,16 @@
     </a:ext>
   </a:extLst>
 </a:theme>
+</file>
+
+<file path=customXml/item1.xml><?xml version="1.0" encoding="utf-8"?>
+<b:Sources xmlns:b="http://schemas.openxmlformats.org/officeDocument/2006/bibliography" xmlns="http://schemas.openxmlformats.org/officeDocument/2006/bibliography" SelectedStyle="\APASixthEditionOfficeOnline.xsl" StyleName="APA" Version="6"/>
+</file>
+
+<file path=customXml/itemProps1.xml><?xml version="1.0" encoding="utf-8"?>
+<ds:datastoreItem xmlns:ds="http://schemas.openxmlformats.org/officeDocument/2006/customXml" ds:itemID="{BF73521D-CD05-4C1A-8F38-023035D33737}">
+  <ds:schemaRefs>
+    <ds:schemaRef ds:uri="http://schemas.openxmlformats.org/officeDocument/2006/bibliography"/>
+  </ds:schemaRefs>
+</ds:datastoreItem>
 </file>
</xml_diff>

<commit_message>
mejorando introduccion y agregando capitulo 2 2.1
</commit_message>
<xml_diff>
--- a/Informe_borrador.docx
+++ b/Informe_borrador.docx
@@ -393,12 +393,14 @@
                               </w:rPr>
                               <w:t xml:space="preserve"> - </w:t>
                             </w:r>
+                            <w:proofErr w:type="spellStart"/>
                             <w:r>
                               <w:rPr>
                                 <w:b/>
                               </w:rPr>
                               <w:t>Penizzotto</w:t>
                             </w:r>
+                            <w:proofErr w:type="spellEnd"/>
                             <w:r>
                               <w:rPr>
                                 <w:b/>
@@ -689,12 +691,14 @@
                         </w:rPr>
                         <w:t xml:space="preserve"> - </w:t>
                       </w:r>
+                      <w:proofErr w:type="spellStart"/>
                       <w:r>
                         <w:rPr>
                           <w:b/>
                         </w:rPr>
                         <w:t>Penizzotto</w:t>
                       </w:r>
+                      <w:proofErr w:type="spellEnd"/>
                       <w:r>
                         <w:rPr>
                           <w:b/>
@@ -1018,7 +1022,23 @@
                 <w:rFonts w:ascii="Arial" w:hAnsi="Arial"/>
                 <w:sz w:val="20"/>
               </w:rPr>
-              <w:t>Tel: 264 4211700 ext: 354</w:t>
+              <w:t xml:space="preserve">Tel: 264 4211700 </w:t>
+            </w:r>
+            <w:proofErr w:type="spellStart"/>
+            <w:r>
+              <w:rPr>
+                <w:rFonts w:ascii="Arial" w:hAnsi="Arial"/>
+                <w:sz w:val="20"/>
+              </w:rPr>
+              <w:t>ext</w:t>
+            </w:r>
+            <w:proofErr w:type="spellEnd"/>
+            <w:r>
+              <w:rPr>
+                <w:rFonts w:ascii="Arial" w:hAnsi="Arial"/>
+                <w:sz w:val="20"/>
+              </w:rPr>
+              <w:t>: 354</w:t>
             </w:r>
           </w:p>
           <w:p>
@@ -2884,7 +2904,15 @@
         <w:ind w:firstLine="576"/>
       </w:pPr>
       <w:r>
-        <w:t xml:space="preserve">Un área de la inteligencia artificial que ya da mucho de que hablar (y de seguro en el futuro lo siga haciendo) es la que utiliza la detección de </w:t>
+        <w:t xml:space="preserve">Un área de la inteligencia artificial que ya da mucho de </w:t>
+      </w:r>
+      <w:proofErr w:type="spellStart"/>
+      <w:r>
+        <w:t>que</w:t>
+      </w:r>
+      <w:proofErr w:type="spellEnd"/>
+      <w:r>
+        <w:t xml:space="preserve"> hablar (y de seguro en el futuro lo siga haciendo) es la que utiliza la detección de </w:t>
       </w:r>
       <w:r>
         <w:t>cosas</w:t>
@@ -2980,7 +3008,15 @@
         <w:ind w:firstLine="576"/>
       </w:pPr>
       <w:r>
-        <w:t>[ver paper para profundizar esta parte]</w:t>
+        <w:t xml:space="preserve">[ver </w:t>
+      </w:r>
+      <w:proofErr w:type="spellStart"/>
+      <w:r>
+        <w:t>paper</w:t>
+      </w:r>
+      <w:proofErr w:type="spellEnd"/>
+      <w:r>
+        <w:t xml:space="preserve"> para profundizar esta parte]</w:t>
       </w:r>
     </w:p>
     <w:p>
@@ -3505,6 +3541,12 @@
         </w:rPr>
         <w:t>Protocolo: Un protocolo es un conjunto de normas o reglas y pasos establecidos de manera clara y concreta sobre el flujo de información en una red estructurada.</w:t>
       </w:r>
+      <w:r>
+        <w:rPr>
+          <w:noProof/>
+        </w:rPr>
+        <w:t xml:space="preserve"> En el caso de los servicios web, se utiliza el protocolo http, se profundizara en la parte que se habla de back-end.</w:t>
+      </w:r>
     </w:p>
     <w:p>
       <w:pPr>
@@ -3625,13 +3667,49 @@
         <w:t>Esta es la parte del servicio web que funciona desde el servidor</w:t>
       </w:r>
       <w:r>
-        <w:t>. Este último puede estar compuesto de una sola computadora o de toda infractuctura monstruosa, como son las grandes compañías que ofrecen este servicios (Google, posee edificios esteros a la parte de sus servidores).</w:t>
-      </w:r>
-    </w:p>
-    <w:p>
-      <w:r>
+        <w:t xml:space="preserve">. Este último puede estar compuesto de una sola computadora o de toda </w:t>
+      </w:r>
+      <w:proofErr w:type="spellStart"/>
+      <w:r>
+        <w:t>infractuctura</w:t>
+      </w:r>
+      <w:proofErr w:type="spellEnd"/>
+      <w:r>
+        <w:t xml:space="preserve"> monstruosa, como son las grandes compañías que ofrecen este servicio (Google, posee edificios esteros a la parte de sus servidores).</w:t>
+      </w:r>
+    </w:p>
+    <w:p>
+      <w:r>
+        <w:lastRenderedPageBreak/>
         <w:t>En caso de que el servidor sea una computadora, lo idea es que sea una máquina potente, con un hardware y software específico que actúa de depósito de datos y funcione como un sistema gestor de base datos o aplicaciones</w:t>
       </w:r>
+      <w:r>
+        <w:t>.</w:t>
+      </w:r>
+    </w:p>
+    <w:p>
+      <w:r>
+        <w:t>El protocolo utilizado es el http</w:t>
+      </w:r>
+      <w:r>
+        <w:t>, de sus siglas en inglés: “</w:t>
+      </w:r>
+      <w:proofErr w:type="spellStart"/>
+      <w:r>
+        <w:t>Hypertext</w:t>
+      </w:r>
+      <w:proofErr w:type="spellEnd"/>
+      <w:r>
+        <w:t xml:space="preserve"> Transfer </w:t>
+      </w:r>
+      <w:proofErr w:type="spellStart"/>
+      <w:r>
+        <w:t>Protocol</w:t>
+      </w:r>
+      <w:proofErr w:type="spellEnd"/>
+      <w:r>
+        <w:t>”, nos permite realizar una petición de datos y recursos, como pueden ser documentos HTML.</w:t>
+      </w:r>
     </w:p>
     <w:p/>
     <w:p>
@@ -3645,7 +3723,6 @@
         <w:rPr>
           <w:noProof/>
         </w:rPr>
-        <w:lastRenderedPageBreak/>
         <w:t xml:space="preserve"> </w:t>
       </w:r>
       <w:bookmarkStart w:id="8" w:name="_Toc128988214"/>
@@ -3985,8 +4062,16 @@
       <w:rPr>
         <w:sz w:val="20"/>
       </w:rPr>
-      <w:t>Nombre del T.Final</w:t>
+      <w:t xml:space="preserve">Nombre del </w:t>
     </w:r>
+    <w:proofErr w:type="spellStart"/>
+    <w:r>
+      <w:rPr>
+        <w:sz w:val="20"/>
+      </w:rPr>
+      <w:t>T.Final</w:t>
+    </w:r>
+    <w:proofErr w:type="spellEnd"/>
     <w:r>
       <w:rPr>
         <w:sz w:val="20"/>

</xml_diff>